<commit_message>
complete assignment upload, update readme
</commit_message>
<xml_diff>
--- a/dgraves-ml-lab2-checkpoints.docx
+++ b/dgraves-ml-lab2-checkpoints.docx
@@ -2,15 +2,2854 @@
 <file path=word/document.xml><?xml version="1.0" encoding="utf-8"?>
 <w:document xmlns:wpc="http://schemas.microsoft.com/office/word/2010/wordprocessingCanvas" xmlns:cx="http://schemas.microsoft.com/office/drawing/2014/chartex" xmlns:cx1="http://schemas.microsoft.com/office/drawing/2015/9/8/chartex" xmlns:cx2="http://schemas.microsoft.com/office/drawing/2015/10/21/chartex" xmlns:cx3="http://schemas.microsoft.com/office/drawing/2016/5/9/chartex" xmlns:cx4="http://schemas.microsoft.com/office/drawing/2016/5/10/chartex" xmlns:cx5="http://schemas.microsoft.com/office/drawing/2016/5/11/chartex" xmlns:cx6="http://schemas.microsoft.com/office/drawing/2016/5/12/chartex" xmlns:cx7="http://schemas.microsoft.com/office/drawing/2016/5/13/chartex" xmlns:cx8="http://schemas.microsoft.com/office/drawing/2016/5/14/chartex" xmlns:mc="http://schemas.openxmlformats.org/markup-compatibility/2006" xmlns:aink="http://schemas.microsoft.com/office/drawing/2016/ink" xmlns:am3d="http://schemas.microsoft.com/office/drawing/2017/model3d" xmlns:o="urn:schemas-microsoft-com:office:office" xmlns:oel="http://schemas.microsoft.com/office/2019/extlst" xmlns:r="http://schemas.openxmlformats.org/officeDocument/2006/relationships" xmlns:m="http://schemas.openxmlformats.org/officeDocument/2006/math" xmlns:v="urn:schemas-microsoft-com:vml" xmlns:wp14="http://schemas.microsoft.com/office/word/2010/wordprocessingDrawing" xmlns:wp="http://schemas.openxmlformats.org/drawingml/2006/wordprocessingDrawing" xmlns:w10="urn:schemas-microsoft-com:office:word" xmlns:w="http://schemas.openxmlformats.org/wordprocessingml/2006/main" xmlns:w14="http://schemas.microsoft.com/office/word/2010/wordml" xmlns:w15="http://schemas.microsoft.com/office/word/2012/wordml" xmlns:w16cex="http://schemas.microsoft.com/office/word/2018/wordml/cex" xmlns:w16cid="http://schemas.microsoft.com/office/word/2016/wordml/cid" xmlns:w16="http://schemas.microsoft.com/office/word/2018/wordml" xmlns:w16du="http://schemas.microsoft.com/office/word/2023/wordml/word16du" xmlns:w16sdtdh="http://schemas.microsoft.com/office/word/2020/wordml/sdtdatahash" xmlns:w16se="http://schemas.microsoft.com/office/word/2015/wordml/symex" xmlns:wpg="http://schemas.microsoft.com/office/word/2010/wordprocessingGroup" xmlns:wpi="http://schemas.microsoft.com/office/word/2010/wordprocessingInk" xmlns:wne="http://schemas.microsoft.com/office/word/2006/wordml" xmlns:wps="http://schemas.microsoft.com/office/word/2010/wordprocessingShape" mc:Ignorable="w14 w15 w16se w16cid w16 w16cex w16sdtdh w16du wp14">
   <w:body>
-    <w:p/>
+    <w:p>
+      <w:r>
+        <w:t>Derek Graves</w:t>
+      </w:r>
+    </w:p>
+    <w:p>
+      <w:r>
+        <w:t>07/06/2024</w:t>
+      </w:r>
+    </w:p>
+    <w:p>
+      <w:r>
+        <w:t xml:space="preserve">Lab 2: Working with a data set </w:t>
+      </w:r>
+    </w:p>
+    <w:p>
+      <w:pPr>
+        <w:pStyle w:val="ListParagraph"/>
+        <w:numPr>
+          <w:ilvl w:val="0"/>
+          <w:numId w:val="1"/>
+        </w:numPr>
+      </w:pPr>
+      <w:r>
+        <w:rPr>
+          <w:rFonts w:ascii="Lato" w:hAnsi="Lato"/>
+          <w:color w:val="2D3B45"/>
+          <w:shd w:val="clear" w:color="auto" w:fill="FFFFFF"/>
+        </w:rPr>
+        <w:t>Progress 1 - Screen shot of notebook has code and result</w:t>
+      </w:r>
+    </w:p>
+    <w:p>
+      <w:r>
+        <w:drawing>
+          <wp:inline distT="0" distB="0" distL="0" distR="0" wp14:anchorId="2D0B16B2" wp14:editId="6A861045">
+            <wp:extent cx="6858000" cy="3505200"/>
+            <wp:effectExtent l="0" t="0" r="0" b="0"/>
+            <wp:docPr id="1309091903" name="Picture 1" descr="A screenshot of a computer&#10;&#10;Description automatically generated"/>
+            <wp:cNvGraphicFramePr>
+              <a:graphicFrameLocks xmlns:a="http://schemas.openxmlformats.org/drawingml/2006/main" noChangeAspect="1"/>
+            </wp:cNvGraphicFramePr>
+            <a:graphic xmlns:a="http://schemas.openxmlformats.org/drawingml/2006/main">
+              <a:graphicData uri="http://schemas.openxmlformats.org/drawingml/2006/picture">
+                <pic:pic xmlns:pic="http://schemas.openxmlformats.org/drawingml/2006/picture">
+                  <pic:nvPicPr>
+                    <pic:cNvPr id="1309091903" name="Picture 1" descr="A screenshot of a computer&#10;&#10;Description automatically generated"/>
+                    <pic:cNvPicPr/>
+                  </pic:nvPicPr>
+                  <pic:blipFill>
+                    <a:blip r:embed="rId5"/>
+                    <a:stretch>
+                      <a:fillRect/>
+                    </a:stretch>
+                  </pic:blipFill>
+                  <pic:spPr>
+                    <a:xfrm>
+                      <a:off x="0" y="0"/>
+                      <a:ext cx="6858000" cy="3505200"/>
+                    </a:xfrm>
+                    <a:prstGeom prst="rect">
+                      <a:avLst/>
+                    </a:prstGeom>
+                  </pic:spPr>
+                </pic:pic>
+              </a:graphicData>
+            </a:graphic>
+          </wp:inline>
+        </w:drawing>
+      </w:r>
+    </w:p>
+    <w:p>
+      <w:pPr>
+        <w:pStyle w:val="ListParagraph"/>
+        <w:numPr>
+          <w:ilvl w:val="0"/>
+          <w:numId w:val="1"/>
+        </w:numPr>
+        <w:shd w:val="clear" w:color="auto" w:fill="FFFFFF"/>
+        <w:spacing w:before="180" w:after="180" w:line="240" w:lineRule="auto"/>
+        <w:rPr>
+          <w:rFonts w:ascii="Lato" w:eastAsia="Times New Roman" w:hAnsi="Lato" w:cs="Times New Roman"/>
+          <w:color w:val="2D3B45"/>
+          <w:kern w:val="0"/>
+          <w14:ligatures w14:val="none"/>
+        </w:rPr>
+      </w:pPr>
+      <w:r>
+        <w:rPr>
+          <w:rFonts w:ascii="Lato" w:eastAsia="Times New Roman" w:hAnsi="Lato" w:cs="Times New Roman"/>
+          <w:color w:val="2D3B45"/>
+          <w:kern w:val="0"/>
+          <w14:ligatures w14:val="none"/>
+        </w:rPr>
+        <w:t xml:space="preserve">Progress 2 - Analysis from </w:t>
+      </w:r>
+      <w:proofErr w:type="gramStart"/>
+      <w:r>
+        <w:rPr>
+          <w:rFonts w:ascii="Lato" w:eastAsia="Times New Roman" w:hAnsi="Lato" w:cs="Times New Roman"/>
+          <w:color w:val="2D3B45"/>
+          <w:kern w:val="0"/>
+          <w14:ligatures w14:val="none"/>
+        </w:rPr>
+        <w:t>info(</w:t>
+      </w:r>
+      <w:proofErr w:type="gramEnd"/>
+      <w:r>
+        <w:rPr>
+          <w:rFonts w:ascii="Lato" w:eastAsia="Times New Roman" w:hAnsi="Lato" w:cs="Times New Roman"/>
+          <w:color w:val="2D3B45"/>
+          <w:kern w:val="0"/>
+          <w14:ligatures w14:val="none"/>
+        </w:rPr>
+        <w:t>)</w:t>
+      </w:r>
+    </w:p>
+    <w:p>
+      <w:pPr>
+        <w:numPr>
+          <w:ilvl w:val="0"/>
+          <w:numId w:val="2"/>
+        </w:numPr>
+        <w:shd w:val="clear" w:color="auto" w:fill="FFFFFF"/>
+        <w:spacing w:before="100" w:beforeAutospacing="1" w:after="100" w:afterAutospacing="1" w:line="240" w:lineRule="auto"/>
+        <w:ind w:left="936"/>
+        <w:rPr>
+          <w:rFonts w:ascii="Lato" w:eastAsia="Times New Roman" w:hAnsi="Lato" w:cs="Times New Roman"/>
+          <w:color w:val="2D3B45"/>
+          <w:kern w:val="0"/>
+          <w14:ligatures w14:val="none"/>
+        </w:rPr>
+      </w:pPr>
+      <w:r>
+        <w:rPr>
+          <w:rFonts w:ascii="Lato" w:eastAsia="Times New Roman" w:hAnsi="Lato" w:cs="Times New Roman"/>
+          <w:color w:val="2D3B45"/>
+          <w:kern w:val="0"/>
+          <w14:ligatures w14:val="none"/>
+        </w:rPr>
+        <w:t># data instances</w:t>
+      </w:r>
+      <w:r>
+        <w:rPr>
+          <w:rFonts w:ascii="Lato" w:eastAsia="Times New Roman" w:hAnsi="Lato" w:cs="Times New Roman"/>
+          <w:color w:val="2D3B45"/>
+          <w:kern w:val="0"/>
+          <w14:ligatures w14:val="none"/>
+        </w:rPr>
+        <w:t>: 544</w:t>
+      </w:r>
+    </w:p>
+    <w:p>
+      <w:pPr>
+        <w:numPr>
+          <w:ilvl w:val="0"/>
+          <w:numId w:val="2"/>
+        </w:numPr>
+        <w:shd w:val="clear" w:color="auto" w:fill="FFFFFF"/>
+        <w:spacing w:before="100" w:beforeAutospacing="1" w:after="100" w:afterAutospacing="1" w:line="240" w:lineRule="auto"/>
+        <w:ind w:left="936"/>
+        <w:rPr>
+          <w:rFonts w:ascii="Lato" w:eastAsia="Times New Roman" w:hAnsi="Lato" w:cs="Times New Roman"/>
+          <w:color w:val="2D3B45"/>
+          <w:kern w:val="0"/>
+          <w14:ligatures w14:val="none"/>
+        </w:rPr>
+      </w:pPr>
+      <w:r>
+        <w:rPr>
+          <w:rFonts w:ascii="Lato" w:eastAsia="Times New Roman" w:hAnsi="Lato" w:cs="Times New Roman"/>
+          <w:color w:val="2D3B45"/>
+          <w:kern w:val="0"/>
+          <w14:ligatures w14:val="none"/>
+        </w:rPr>
+        <w:t># feature</w:t>
+      </w:r>
+      <w:r>
+        <w:rPr>
+          <w:rFonts w:ascii="Lato" w:eastAsia="Times New Roman" w:hAnsi="Lato" w:cs="Times New Roman"/>
+          <w:color w:val="2D3B45"/>
+          <w:kern w:val="0"/>
+          <w14:ligatures w14:val="none"/>
+        </w:rPr>
+        <w:t>s</w:t>
+      </w:r>
+      <w:r>
+        <w:rPr>
+          <w:rFonts w:ascii="Lato" w:eastAsia="Times New Roman" w:hAnsi="Lato" w:cs="Times New Roman"/>
+          <w:color w:val="2D3B45"/>
+          <w:kern w:val="0"/>
+          <w14:ligatures w14:val="none"/>
+        </w:rPr>
+        <w:t>: 4</w:t>
+      </w:r>
+    </w:p>
+    <w:p>
+      <w:pPr>
+        <w:numPr>
+          <w:ilvl w:val="0"/>
+          <w:numId w:val="2"/>
+        </w:numPr>
+        <w:shd w:val="clear" w:color="auto" w:fill="FFFFFF"/>
+        <w:spacing w:before="100" w:beforeAutospacing="1" w:after="100" w:afterAutospacing="1" w:line="240" w:lineRule="auto"/>
+        <w:ind w:left="936"/>
+        <w:rPr>
+          <w:rFonts w:ascii="Lato" w:eastAsia="Times New Roman" w:hAnsi="Lato" w:cs="Times New Roman"/>
+          <w:color w:val="2D3B45"/>
+          <w:kern w:val="0"/>
+          <w14:ligatures w14:val="none"/>
+        </w:rPr>
+      </w:pPr>
+      <w:r>
+        <w:rPr>
+          <w:rFonts w:ascii="Lato" w:eastAsia="Times New Roman" w:hAnsi="Lato" w:cs="Times New Roman"/>
+          <w:color w:val="2D3B45"/>
+          <w:kern w:val="0"/>
+          <w14:ligatures w14:val="none"/>
+        </w:rPr>
+        <w:t>feature names</w:t>
+      </w:r>
+      <w:r>
+        <w:rPr>
+          <w:rFonts w:ascii="Lato" w:eastAsia="Times New Roman" w:hAnsi="Lato" w:cs="Times New Roman"/>
+          <w:color w:val="2D3B45"/>
+          <w:kern w:val="0"/>
+          <w14:ligatures w14:val="none"/>
+        </w:rPr>
+        <w:t xml:space="preserve">: </w:t>
+      </w:r>
+      <w:r>
+        <w:rPr>
+          <w:rFonts w:ascii="Lato" w:eastAsia="Times New Roman" w:hAnsi="Lato" w:cs="Times New Roman"/>
+          <w:color w:val="2D3B45"/>
+          <w:kern w:val="0"/>
+          <w14:ligatures w14:val="none"/>
+        </w:rPr>
+        <w:t xml:space="preserve">height, weight, age, male </w:t>
+      </w:r>
+    </w:p>
+    <w:p>
+      <w:pPr>
+        <w:numPr>
+          <w:ilvl w:val="0"/>
+          <w:numId w:val="2"/>
+        </w:numPr>
+        <w:shd w:val="clear" w:color="auto" w:fill="FFFFFF"/>
+        <w:spacing w:before="100" w:beforeAutospacing="1" w:after="100" w:afterAutospacing="1" w:line="240" w:lineRule="auto"/>
+        <w:ind w:left="936"/>
+        <w:rPr>
+          <w:rFonts w:ascii="Lato" w:eastAsia="Times New Roman" w:hAnsi="Lato" w:cs="Times New Roman"/>
+          <w:color w:val="2D3B45"/>
+          <w:kern w:val="0"/>
+          <w14:ligatures w14:val="none"/>
+        </w:rPr>
+      </w:pPr>
+      <w:r>
+        <w:rPr>
+          <w:rFonts w:ascii="Lato" w:eastAsia="Times New Roman" w:hAnsi="Lato" w:cs="Times New Roman"/>
+          <w:color w:val="2D3B45"/>
+          <w:kern w:val="0"/>
+          <w14:ligatures w14:val="none"/>
+        </w:rPr>
+        <w:t># missing values</w:t>
+      </w:r>
+      <w:r>
+        <w:rPr>
+          <w:rFonts w:ascii="Lato" w:eastAsia="Times New Roman" w:hAnsi="Lato" w:cs="Times New Roman"/>
+          <w:color w:val="2D3B45"/>
+          <w:kern w:val="0"/>
+          <w14:ligatures w14:val="none"/>
+        </w:rPr>
+        <w:t>:</w:t>
+      </w:r>
+      <w:r>
+        <w:rPr>
+          <w:rFonts w:ascii="Lato" w:eastAsia="Times New Roman" w:hAnsi="Lato" w:cs="Times New Roman"/>
+          <w:color w:val="2D3B45"/>
+          <w:kern w:val="0"/>
+          <w14:ligatures w14:val="none"/>
+        </w:rPr>
+        <w:t xml:space="preserve"> 0</w:t>
+      </w:r>
+    </w:p>
+    <w:p>
+      <w:pPr>
+        <w:numPr>
+          <w:ilvl w:val="0"/>
+          <w:numId w:val="2"/>
+        </w:numPr>
+        <w:shd w:val="clear" w:color="auto" w:fill="FFFFFF"/>
+        <w:spacing w:before="100" w:beforeAutospacing="1" w:after="100" w:afterAutospacing="1" w:line="240" w:lineRule="auto"/>
+        <w:ind w:left="936"/>
+        <w:rPr>
+          <w:rFonts w:ascii="Lato" w:eastAsia="Times New Roman" w:hAnsi="Lato" w:cs="Times New Roman"/>
+          <w:color w:val="2D3B45"/>
+          <w:kern w:val="0"/>
+          <w14:ligatures w14:val="none"/>
+        </w:rPr>
+      </w:pPr>
+      <w:r>
+        <w:rPr>
+          <w:rFonts w:ascii="Lato" w:eastAsia="Times New Roman" w:hAnsi="Lato" w:cs="Times New Roman"/>
+          <w:color w:val="2D3B45"/>
+          <w:kern w:val="0"/>
+          <w14:ligatures w14:val="none"/>
+        </w:rPr>
+        <w:t>non-numerical features</w:t>
+      </w:r>
+      <w:r>
+        <w:rPr>
+          <w:rFonts w:ascii="Lato" w:eastAsia="Times New Roman" w:hAnsi="Lato" w:cs="Times New Roman"/>
+          <w:color w:val="2D3B45"/>
+          <w:kern w:val="0"/>
+          <w14:ligatures w14:val="none"/>
+        </w:rPr>
+        <w:t>:</w:t>
+      </w:r>
+      <w:r>
+        <w:rPr>
+          <w:rFonts w:ascii="Lato" w:eastAsia="Times New Roman" w:hAnsi="Lato" w:cs="Times New Roman"/>
+          <w:color w:val="2D3B45"/>
+          <w:kern w:val="0"/>
+          <w14:ligatures w14:val="none"/>
+        </w:rPr>
+        <w:t>  </w:t>
+      </w:r>
+      <w:r>
+        <w:rPr>
+          <w:rFonts w:ascii="Lato" w:eastAsia="Times New Roman" w:hAnsi="Lato" w:cs="Times New Roman"/>
+          <w:color w:val="2D3B45"/>
+          <w:kern w:val="0"/>
+          <w14:ligatures w14:val="none"/>
+        </w:rPr>
+        <w:t>0</w:t>
+      </w:r>
+    </w:p>
+    <w:p>
+      <w:pPr>
+        <w:shd w:val="clear" w:color="auto" w:fill="FFFFFF"/>
+        <w:spacing w:before="100" w:beforeAutospacing="1" w:after="100" w:afterAutospacing="1" w:line="240" w:lineRule="auto"/>
+        <w:rPr>
+          <w:rFonts w:ascii="Lato" w:eastAsia="Times New Roman" w:hAnsi="Lato" w:cs="Times New Roman"/>
+          <w:color w:val="2D3B45"/>
+          <w:kern w:val="0"/>
+          <w14:ligatures w14:val="none"/>
+        </w:rPr>
+      </w:pPr>
+    </w:p>
+    <w:p>
+      <w:pPr>
+        <w:shd w:val="clear" w:color="auto" w:fill="FFFFFF"/>
+        <w:spacing w:before="100" w:beforeAutospacing="1" w:after="100" w:afterAutospacing="1" w:line="240" w:lineRule="auto"/>
+        <w:rPr>
+          <w:rFonts w:ascii="Lato" w:eastAsia="Times New Roman" w:hAnsi="Lato" w:cs="Times New Roman"/>
+          <w:color w:val="2D3B45"/>
+          <w:kern w:val="0"/>
+          <w14:ligatures w14:val="none"/>
+        </w:rPr>
+      </w:pPr>
+    </w:p>
+    <w:p>
+      <w:pPr>
+        <w:shd w:val="clear" w:color="auto" w:fill="FFFFFF"/>
+        <w:spacing w:before="100" w:beforeAutospacing="1" w:after="100" w:afterAutospacing="1" w:line="240" w:lineRule="auto"/>
+        <w:rPr>
+          <w:rFonts w:ascii="Lato" w:eastAsia="Times New Roman" w:hAnsi="Lato" w:cs="Times New Roman"/>
+          <w:color w:val="2D3B45"/>
+          <w:kern w:val="0"/>
+          <w14:ligatures w14:val="none"/>
+        </w:rPr>
+      </w:pPr>
+    </w:p>
+    <w:p>
+      <w:pPr>
+        <w:shd w:val="clear" w:color="auto" w:fill="FFFFFF"/>
+        <w:spacing w:before="100" w:beforeAutospacing="1" w:after="100" w:afterAutospacing="1" w:line="240" w:lineRule="auto"/>
+        <w:rPr>
+          <w:rFonts w:ascii="Lato" w:eastAsia="Times New Roman" w:hAnsi="Lato" w:cs="Times New Roman"/>
+          <w:color w:val="2D3B45"/>
+          <w:kern w:val="0"/>
+          <w14:ligatures w14:val="none"/>
+        </w:rPr>
+      </w:pPr>
+    </w:p>
+    <w:p>
+      <w:pPr>
+        <w:shd w:val="clear" w:color="auto" w:fill="FFFFFF"/>
+        <w:spacing w:before="100" w:beforeAutospacing="1" w:after="100" w:afterAutospacing="1" w:line="240" w:lineRule="auto"/>
+        <w:rPr>
+          <w:rFonts w:ascii="Lato" w:eastAsia="Times New Roman" w:hAnsi="Lato" w:cs="Times New Roman"/>
+          <w:color w:val="2D3B45"/>
+          <w:kern w:val="0"/>
+          <w14:ligatures w14:val="none"/>
+        </w:rPr>
+      </w:pPr>
+    </w:p>
+    <w:p>
+      <w:pPr>
+        <w:shd w:val="clear" w:color="auto" w:fill="FFFFFF"/>
+        <w:spacing w:before="100" w:beforeAutospacing="1" w:after="100" w:afterAutospacing="1" w:line="240" w:lineRule="auto"/>
+        <w:rPr>
+          <w:rFonts w:ascii="Lato" w:eastAsia="Times New Roman" w:hAnsi="Lato" w:cs="Times New Roman"/>
+          <w:color w:val="2D3B45"/>
+          <w:kern w:val="0"/>
+          <w14:ligatures w14:val="none"/>
+        </w:rPr>
+      </w:pPr>
+    </w:p>
+    <w:p>
+      <w:pPr>
+        <w:shd w:val="clear" w:color="auto" w:fill="FFFFFF"/>
+        <w:spacing w:before="100" w:beforeAutospacing="1" w:after="100" w:afterAutospacing="1" w:line="240" w:lineRule="auto"/>
+        <w:rPr>
+          <w:rFonts w:ascii="Lato" w:eastAsia="Times New Roman" w:hAnsi="Lato" w:cs="Times New Roman"/>
+          <w:color w:val="2D3B45"/>
+          <w:kern w:val="0"/>
+          <w14:ligatures w14:val="none"/>
+        </w:rPr>
+      </w:pPr>
+    </w:p>
+    <w:p>
+      <w:pPr>
+        <w:shd w:val="clear" w:color="auto" w:fill="FFFFFF"/>
+        <w:spacing w:before="100" w:beforeAutospacing="1" w:after="100" w:afterAutospacing="1" w:line="240" w:lineRule="auto"/>
+        <w:rPr>
+          <w:rFonts w:ascii="Lato" w:eastAsia="Times New Roman" w:hAnsi="Lato" w:cs="Times New Roman"/>
+          <w:color w:val="2D3B45"/>
+          <w:kern w:val="0"/>
+          <w14:ligatures w14:val="none"/>
+        </w:rPr>
+      </w:pPr>
+    </w:p>
+    <w:p>
+      <w:pPr>
+        <w:pStyle w:val="ListParagraph"/>
+        <w:keepNext/>
+        <w:numPr>
+          <w:ilvl w:val="0"/>
+          <w:numId w:val="1"/>
+        </w:numPr>
+        <w:shd w:val="clear" w:color="auto" w:fill="FFFFFF"/>
+        <w:spacing w:before="100" w:beforeAutospacing="1" w:after="100" w:afterAutospacing="1" w:line="240" w:lineRule="auto"/>
+        <w:rPr>
+          <w:rFonts w:ascii="Lato" w:eastAsia="Times New Roman" w:hAnsi="Lato" w:cs="Times New Roman"/>
+          <w:color w:val="2D3B45"/>
+          <w:kern w:val="0"/>
+          <w14:ligatures w14:val="none"/>
+        </w:rPr>
+      </w:pPr>
+      <w:r>
+        <w:rPr>
+          <w:rFonts w:ascii="Lato" w:hAnsi="Lato"/>
+          <w:color w:val="2D3B45"/>
+          <w:shd w:val="clear" w:color="auto" w:fill="FFFFFF"/>
+        </w:rPr>
+        <w:lastRenderedPageBreak/>
+        <w:t>Progress 3 - screenshot of code/result  </w:t>
+      </w:r>
+    </w:p>
+    <w:p>
+      <w:pPr>
+        <w:shd w:val="clear" w:color="auto" w:fill="FFFFFF"/>
+        <w:spacing w:before="100" w:beforeAutospacing="1" w:after="100" w:afterAutospacing="1" w:line="240" w:lineRule="auto"/>
+        <w:rPr>
+          <w:rFonts w:ascii="Lato" w:eastAsia="Times New Roman" w:hAnsi="Lato" w:cs="Times New Roman"/>
+          <w:color w:val="2D3B45"/>
+          <w:kern w:val="0"/>
+          <w14:ligatures w14:val="none"/>
+        </w:rPr>
+      </w:pPr>
+      <w:r>
+        <w:rPr>
+          <w:rFonts w:ascii="Lato" w:eastAsia="Times New Roman" w:hAnsi="Lato" w:cs="Times New Roman"/>
+          <w:color w:val="2D3B45"/>
+          <w:kern w:val="0"/>
+          <w14:ligatures w14:val="none"/>
+        </w:rPr>
+        <w:drawing>
+          <wp:inline distT="0" distB="0" distL="0" distR="0" wp14:anchorId="2233FC64" wp14:editId="231695E0">
+            <wp:extent cx="4564685" cy="3625965"/>
+            <wp:effectExtent l="0" t="0" r="7620" b="0"/>
+            <wp:docPr id="746411934" name="Picture 1" descr="A screenshot of a computer&#10;&#10;Description automatically generated"/>
+            <wp:cNvGraphicFramePr>
+              <a:graphicFrameLocks xmlns:a="http://schemas.openxmlformats.org/drawingml/2006/main" noChangeAspect="1"/>
+            </wp:cNvGraphicFramePr>
+            <a:graphic xmlns:a="http://schemas.openxmlformats.org/drawingml/2006/main">
+              <a:graphicData uri="http://schemas.openxmlformats.org/drawingml/2006/picture">
+                <pic:pic xmlns:pic="http://schemas.openxmlformats.org/drawingml/2006/picture">
+                  <pic:nvPicPr>
+                    <pic:cNvPr id="746411934" name="Picture 1" descr="A screenshot of a computer&#10;&#10;Description automatically generated"/>
+                    <pic:cNvPicPr/>
+                  </pic:nvPicPr>
+                  <pic:blipFill>
+                    <a:blip r:embed="rId6"/>
+                    <a:stretch>
+                      <a:fillRect/>
+                    </a:stretch>
+                  </pic:blipFill>
+                  <pic:spPr>
+                    <a:xfrm>
+                      <a:off x="0" y="0"/>
+                      <a:ext cx="4567939" cy="3628550"/>
+                    </a:xfrm>
+                    <a:prstGeom prst="rect">
+                      <a:avLst/>
+                    </a:prstGeom>
+                  </pic:spPr>
+                </pic:pic>
+              </a:graphicData>
+            </a:graphic>
+          </wp:inline>
+        </w:drawing>
+      </w:r>
+    </w:p>
+    <w:p>
+      <w:pPr>
+        <w:pStyle w:val="ListParagraph"/>
+        <w:numPr>
+          <w:ilvl w:val="0"/>
+          <w:numId w:val="2"/>
+        </w:numPr>
+        <w:shd w:val="clear" w:color="auto" w:fill="FFFFFF"/>
+        <w:spacing w:before="100" w:beforeAutospacing="1" w:after="100" w:afterAutospacing="1" w:line="240" w:lineRule="auto"/>
+        <w:ind w:left="360"/>
+        <w:rPr>
+          <w:rFonts w:ascii="Lato" w:eastAsia="Times New Roman" w:hAnsi="Lato" w:cs="Times New Roman"/>
+          <w:color w:val="2D3B45"/>
+          <w:kern w:val="0"/>
+          <w14:ligatures w14:val="none"/>
+        </w:rPr>
+      </w:pPr>
+      <w:r>
+        <w:rPr>
+          <w:rFonts w:ascii="Lato" w:hAnsi="Lato"/>
+          <w:color w:val="2D3B45"/>
+          <w:shd w:val="clear" w:color="auto" w:fill="FFFFFF"/>
+        </w:rPr>
+        <w:t xml:space="preserve">Progress 4 </w:t>
+      </w:r>
+      <w:r>
+        <w:rPr>
+          <w:rFonts w:ascii="Lato" w:hAnsi="Lato"/>
+          <w:color w:val="2D3B45"/>
+          <w:shd w:val="clear" w:color="auto" w:fill="FFFFFF"/>
+        </w:rPr>
+        <w:t>–</w:t>
+      </w:r>
+      <w:r>
+        <w:rPr>
+          <w:rFonts w:ascii="Lato" w:hAnsi="Lato"/>
+          <w:color w:val="2D3B45"/>
+          <w:shd w:val="clear" w:color="auto" w:fill="FFFFFF"/>
+        </w:rPr>
+        <w:t xml:space="preserve"> analysis</w:t>
+      </w:r>
+    </w:p>
+    <w:p>
+      <w:pPr>
+        <w:pStyle w:val="ListParagraph"/>
+        <w:numPr>
+          <w:ilvl w:val="1"/>
+          <w:numId w:val="2"/>
+        </w:numPr>
+        <w:shd w:val="clear" w:color="auto" w:fill="FFFFFF"/>
+        <w:spacing w:before="100" w:beforeAutospacing="1" w:after="100" w:afterAutospacing="1" w:line="240" w:lineRule="auto"/>
+        <w:ind w:left="936"/>
+        <w:rPr>
+          <w:rFonts w:ascii="Lato" w:eastAsia="Times New Roman" w:hAnsi="Lato" w:cs="Times New Roman"/>
+          <w:color w:val="2D3B45"/>
+          <w:kern w:val="0"/>
+          <w14:ligatures w14:val="none"/>
+        </w:rPr>
+      </w:pPr>
+      <w:r>
+        <w:t xml:space="preserve">Are the data instances sorted on any of the attributes? </w:t>
+      </w:r>
+      <w:r>
+        <w:t>No</w:t>
+      </w:r>
+    </w:p>
+    <w:p>
+      <w:pPr>
+        <w:pStyle w:val="ListParagraph"/>
+        <w:numPr>
+          <w:ilvl w:val="1"/>
+          <w:numId w:val="2"/>
+        </w:numPr>
+        <w:shd w:val="clear" w:color="auto" w:fill="FFFFFF"/>
+        <w:spacing w:before="100" w:beforeAutospacing="1" w:after="100" w:afterAutospacing="1" w:line="240" w:lineRule="auto"/>
+        <w:ind w:left="936"/>
+        <w:rPr>
+          <w:rFonts w:ascii="Lato" w:eastAsia="Times New Roman" w:hAnsi="Lato" w:cs="Times New Roman"/>
+          <w:color w:val="2D3B45"/>
+          <w:kern w:val="0"/>
+          <w14:ligatures w14:val="none"/>
+        </w:rPr>
+      </w:pPr>
+      <w:r>
+        <w:t xml:space="preserve">What are the units of height? </w:t>
+      </w:r>
+      <w:r>
+        <w:t>Centimeters</w:t>
+      </w:r>
+    </w:p>
+    <w:p>
+      <w:pPr>
+        <w:pStyle w:val="ListParagraph"/>
+        <w:numPr>
+          <w:ilvl w:val="1"/>
+          <w:numId w:val="2"/>
+        </w:numPr>
+        <w:shd w:val="clear" w:color="auto" w:fill="FFFFFF"/>
+        <w:spacing w:before="100" w:beforeAutospacing="1" w:after="100" w:afterAutospacing="1" w:line="240" w:lineRule="auto"/>
+        <w:ind w:left="936"/>
+        <w:rPr>
+          <w:rFonts w:ascii="Lato" w:eastAsia="Times New Roman" w:hAnsi="Lato" w:cs="Times New Roman"/>
+          <w:color w:val="2D3B45"/>
+          <w:kern w:val="0"/>
+          <w14:ligatures w14:val="none"/>
+        </w:rPr>
+      </w:pPr>
+      <w:r>
+        <w:t xml:space="preserve">What are the units of weight? </w:t>
+      </w:r>
+      <w:r>
+        <w:t>Kilograms</w:t>
+      </w:r>
+    </w:p>
+    <w:p>
+      <w:pPr>
+        <w:pStyle w:val="ListParagraph"/>
+        <w:numPr>
+          <w:ilvl w:val="1"/>
+          <w:numId w:val="2"/>
+        </w:numPr>
+        <w:shd w:val="clear" w:color="auto" w:fill="FFFFFF"/>
+        <w:spacing w:before="100" w:beforeAutospacing="1" w:after="100" w:afterAutospacing="1" w:line="240" w:lineRule="auto"/>
+        <w:ind w:left="936"/>
+        <w:rPr>
+          <w:rFonts w:ascii="Lato" w:eastAsia="Times New Roman" w:hAnsi="Lato" w:cs="Times New Roman"/>
+          <w:color w:val="2D3B45"/>
+          <w:kern w:val="0"/>
+          <w14:ligatures w14:val="none"/>
+        </w:rPr>
+      </w:pPr>
+      <w:r>
+        <w:t xml:space="preserve">What </w:t>
+      </w:r>
+      <w:proofErr w:type="gramStart"/>
+      <w:r>
+        <w:t>are</w:t>
+      </w:r>
+      <w:proofErr w:type="gramEnd"/>
+      <w:r>
+        <w:t xml:space="preserve"> the minimum, median and max age? </w:t>
+      </w:r>
+    </w:p>
+    <w:p>
+      <w:pPr>
+        <w:pStyle w:val="ListParagraph"/>
+        <w:numPr>
+          <w:ilvl w:val="2"/>
+          <w:numId w:val="4"/>
+        </w:numPr>
+        <w:shd w:val="clear" w:color="auto" w:fill="FFFFFF"/>
+        <w:spacing w:before="100" w:beforeAutospacing="1" w:after="100" w:afterAutospacing="1" w:line="240" w:lineRule="auto"/>
+        <w:rPr>
+          <w:rFonts w:ascii="Lato" w:eastAsia="Times New Roman" w:hAnsi="Lato" w:cs="Times New Roman"/>
+          <w:color w:val="2D3B45"/>
+          <w:kern w:val="0"/>
+          <w14:ligatures w14:val="none"/>
+        </w:rPr>
+      </w:pPr>
+      <w:r>
+        <w:t>Minimum: 0</w:t>
+      </w:r>
+    </w:p>
+    <w:p>
+      <w:pPr>
+        <w:pStyle w:val="ListParagraph"/>
+        <w:numPr>
+          <w:ilvl w:val="2"/>
+          <w:numId w:val="4"/>
+        </w:numPr>
+        <w:shd w:val="clear" w:color="auto" w:fill="FFFFFF"/>
+        <w:spacing w:before="100" w:beforeAutospacing="1" w:after="100" w:afterAutospacing="1" w:line="240" w:lineRule="auto"/>
+        <w:rPr>
+          <w:rFonts w:ascii="Lato" w:eastAsia="Times New Roman" w:hAnsi="Lato" w:cs="Times New Roman"/>
+          <w:color w:val="2D3B45"/>
+          <w:kern w:val="0"/>
+          <w14:ligatures w14:val="none"/>
+        </w:rPr>
+      </w:pPr>
+      <w:r>
+        <w:t>Median: 27</w:t>
+      </w:r>
+    </w:p>
+    <w:p>
+      <w:pPr>
+        <w:pStyle w:val="ListParagraph"/>
+        <w:numPr>
+          <w:ilvl w:val="2"/>
+          <w:numId w:val="4"/>
+        </w:numPr>
+        <w:shd w:val="clear" w:color="auto" w:fill="FFFFFF"/>
+        <w:spacing w:before="100" w:beforeAutospacing="1" w:after="100" w:afterAutospacing="1" w:line="240" w:lineRule="auto"/>
+        <w:rPr>
+          <w:rFonts w:ascii="Lato" w:eastAsia="Times New Roman" w:hAnsi="Lato" w:cs="Times New Roman"/>
+          <w:color w:val="2D3B45"/>
+          <w:kern w:val="0"/>
+          <w14:ligatures w14:val="none"/>
+        </w:rPr>
+      </w:pPr>
+      <w:r>
+        <w:t>Max: 88</w:t>
+      </w:r>
+    </w:p>
+    <w:p>
+      <w:pPr>
+        <w:pStyle w:val="ListParagraph"/>
+        <w:numPr>
+          <w:ilvl w:val="1"/>
+          <w:numId w:val="2"/>
+        </w:numPr>
+        <w:shd w:val="clear" w:color="auto" w:fill="FFFFFF"/>
+        <w:spacing w:before="100" w:beforeAutospacing="1" w:after="100" w:afterAutospacing="1" w:line="240" w:lineRule="auto"/>
+        <w:ind w:left="936"/>
+        <w:rPr>
+          <w:rFonts w:ascii="Lato" w:eastAsia="Times New Roman" w:hAnsi="Lato" w:cs="Times New Roman"/>
+          <w:color w:val="2D3B45"/>
+          <w:kern w:val="0"/>
+          <w14:ligatures w14:val="none"/>
+        </w:rPr>
+      </w:pPr>
+      <w:r>
+        <w:t>What two different features have the highest correlation?</w:t>
+      </w:r>
+      <w:r>
+        <w:t xml:space="preserve"> Height and Weight</w:t>
+      </w:r>
+    </w:p>
+    <w:p>
+      <w:pPr>
+        <w:pStyle w:val="ListParagraph"/>
+        <w:shd w:val="clear" w:color="auto" w:fill="FFFFFF"/>
+        <w:spacing w:before="100" w:beforeAutospacing="1" w:after="100" w:afterAutospacing="1" w:line="240" w:lineRule="auto"/>
+        <w:ind w:left="1440"/>
+        <w:rPr>
+          <w:rFonts w:ascii="Lato" w:eastAsia="Times New Roman" w:hAnsi="Lato" w:cs="Times New Roman"/>
+          <w:color w:val="2D3B45"/>
+          <w:kern w:val="0"/>
+          <w14:ligatures w14:val="none"/>
+        </w:rPr>
+      </w:pPr>
+    </w:p>
+    <w:p>
+      <w:pPr>
+        <w:pStyle w:val="ListParagraph"/>
+        <w:keepNext/>
+        <w:numPr>
+          <w:ilvl w:val="0"/>
+          <w:numId w:val="2"/>
+        </w:numPr>
+        <w:shd w:val="clear" w:color="auto" w:fill="FFFFFF"/>
+        <w:spacing w:before="100" w:beforeAutospacing="1" w:after="100" w:afterAutospacing="1" w:line="240" w:lineRule="auto"/>
+        <w:ind w:left="360"/>
+        <w:rPr>
+          <w:rFonts w:ascii="Lato" w:eastAsia="Times New Roman" w:hAnsi="Lato" w:cs="Times New Roman"/>
+          <w:color w:val="2D3B45"/>
+          <w:kern w:val="0"/>
+          <w14:ligatures w14:val="none"/>
+        </w:rPr>
+      </w:pPr>
+      <w:r>
+        <w:rPr>
+          <w:rFonts w:ascii="Lato" w:hAnsi="Lato"/>
+          <w:color w:val="2D3B45"/>
+          <w:shd w:val="clear" w:color="auto" w:fill="FFFFFF"/>
+        </w:rPr>
+        <w:lastRenderedPageBreak/>
+        <w:t>Progress 5 - Screen shot of graphs  </w:t>
+      </w:r>
+    </w:p>
+    <w:p>
+      <w:pPr>
+        <w:shd w:val="clear" w:color="auto" w:fill="FFFFFF"/>
+        <w:spacing w:before="100" w:beforeAutospacing="1" w:after="100" w:afterAutospacing="1" w:line="240" w:lineRule="auto"/>
+        <w:rPr>
+          <w:rFonts w:ascii="Lato" w:eastAsia="Times New Roman" w:hAnsi="Lato" w:cs="Times New Roman"/>
+          <w:color w:val="2D3B45"/>
+          <w:kern w:val="0"/>
+          <w14:ligatures w14:val="none"/>
+        </w:rPr>
+      </w:pPr>
+      <w:r>
+        <w:rPr>
+          <w:rFonts w:ascii="Lato" w:eastAsia="Times New Roman" w:hAnsi="Lato" w:cs="Times New Roman"/>
+          <w:color w:val="2D3B45"/>
+          <w:kern w:val="0"/>
+          <w14:ligatures w14:val="none"/>
+        </w:rPr>
+        <w:drawing>
+          <wp:inline distT="0" distB="0" distL="0" distR="0" wp14:anchorId="355346E1" wp14:editId="070278B9">
+            <wp:extent cx="3577133" cy="3463527"/>
+            <wp:effectExtent l="0" t="0" r="4445" b="3810"/>
+            <wp:docPr id="1070689979" name="Picture 1" descr="A screenshot of a computer&#10;&#10;Description automatically generated"/>
+            <wp:cNvGraphicFramePr>
+              <a:graphicFrameLocks xmlns:a="http://schemas.openxmlformats.org/drawingml/2006/main" noChangeAspect="1"/>
+            </wp:cNvGraphicFramePr>
+            <a:graphic xmlns:a="http://schemas.openxmlformats.org/drawingml/2006/main">
+              <a:graphicData uri="http://schemas.openxmlformats.org/drawingml/2006/picture">
+                <pic:pic xmlns:pic="http://schemas.openxmlformats.org/drawingml/2006/picture">
+                  <pic:nvPicPr>
+                    <pic:cNvPr id="1070689979" name="Picture 1" descr="A screenshot of a computer&#10;&#10;Description automatically generated"/>
+                    <pic:cNvPicPr/>
+                  </pic:nvPicPr>
+                  <pic:blipFill>
+                    <a:blip r:embed="rId7"/>
+                    <a:stretch>
+                      <a:fillRect/>
+                    </a:stretch>
+                  </pic:blipFill>
+                  <pic:spPr>
+                    <a:xfrm>
+                      <a:off x="0" y="0"/>
+                      <a:ext cx="3615100" cy="3500289"/>
+                    </a:xfrm>
+                    <a:prstGeom prst="rect">
+                      <a:avLst/>
+                    </a:prstGeom>
+                  </pic:spPr>
+                </pic:pic>
+              </a:graphicData>
+            </a:graphic>
+          </wp:inline>
+        </w:drawing>
+      </w:r>
+    </w:p>
+    <w:p>
+      <w:pPr>
+        <w:pStyle w:val="ListParagraph"/>
+        <w:numPr>
+          <w:ilvl w:val="0"/>
+          <w:numId w:val="1"/>
+        </w:numPr>
+        <w:shd w:val="clear" w:color="auto" w:fill="FFFFFF"/>
+        <w:spacing w:before="100" w:beforeAutospacing="1" w:after="100" w:afterAutospacing="1" w:line="240" w:lineRule="auto"/>
+        <w:rPr>
+          <w:rFonts w:ascii="Lato" w:eastAsia="Times New Roman" w:hAnsi="Lato" w:cs="Times New Roman"/>
+          <w:color w:val="2D3B45"/>
+          <w:kern w:val="0"/>
+          <w14:ligatures w14:val="none"/>
+        </w:rPr>
+      </w:pPr>
+      <w:r>
+        <w:rPr>
+          <w:rFonts w:ascii="Lato" w:hAnsi="Lato"/>
+          <w:color w:val="2D3B45"/>
+          <w:shd w:val="clear" w:color="auto" w:fill="FFFFFF"/>
+        </w:rPr>
+        <w:t xml:space="preserve">Progress 6 </w:t>
+      </w:r>
+      <w:r>
+        <w:rPr>
+          <w:rFonts w:ascii="Lato" w:hAnsi="Lato"/>
+          <w:color w:val="2D3B45"/>
+          <w:shd w:val="clear" w:color="auto" w:fill="FFFFFF"/>
+        </w:rPr>
+        <w:t>–</w:t>
+      </w:r>
+      <w:r>
+        <w:rPr>
+          <w:rFonts w:ascii="Lato" w:hAnsi="Lato"/>
+          <w:color w:val="2D3B45"/>
+          <w:shd w:val="clear" w:color="auto" w:fill="FFFFFF"/>
+        </w:rPr>
+        <w:t xml:space="preserve"> Analysis</w:t>
+      </w:r>
+    </w:p>
+    <w:p>
+      <w:pPr>
+        <w:numPr>
+          <w:ilvl w:val="0"/>
+          <w:numId w:val="5"/>
+        </w:numPr>
+        <w:shd w:val="clear" w:color="auto" w:fill="FFFFFF"/>
+        <w:spacing w:before="100" w:beforeAutospacing="1" w:after="100" w:afterAutospacing="1" w:line="240" w:lineRule="auto"/>
+        <w:rPr>
+          <w:rFonts w:ascii="Lato" w:eastAsia="Times New Roman" w:hAnsi="Lato" w:cs="Times New Roman"/>
+          <w:color w:val="2D3B45"/>
+          <w:kern w:val="0"/>
+          <w14:ligatures w14:val="none"/>
+        </w:rPr>
+      </w:pPr>
+      <w:r>
+        <w:rPr>
+          <w:rFonts w:ascii="Lato" w:eastAsia="Times New Roman" w:hAnsi="Lato" w:cs="Times New Roman"/>
+          <w:color w:val="2D3B45"/>
+          <w:kern w:val="0"/>
+          <w14:ligatures w14:val="none"/>
+        </w:rPr>
+        <w:t>describe distributions</w:t>
+      </w:r>
+      <w:r>
+        <w:rPr>
+          <w:rFonts w:ascii="Lato" w:eastAsia="Times New Roman" w:hAnsi="Lato" w:cs="Times New Roman"/>
+          <w:color w:val="2D3B45"/>
+          <w:kern w:val="0"/>
+          <w14:ligatures w14:val="none"/>
+        </w:rPr>
+        <w:t>:</w:t>
+      </w:r>
+    </w:p>
+    <w:p>
+      <w:pPr>
+        <w:numPr>
+          <w:ilvl w:val="1"/>
+          <w:numId w:val="5"/>
+        </w:numPr>
+        <w:shd w:val="clear" w:color="auto" w:fill="FFFFFF"/>
+        <w:spacing w:before="100" w:beforeAutospacing="1" w:after="100" w:afterAutospacing="1" w:line="240" w:lineRule="auto"/>
+        <w:rPr>
+          <w:rFonts w:ascii="Lato" w:eastAsia="Times New Roman" w:hAnsi="Lato" w:cs="Times New Roman"/>
+          <w:color w:val="2D3B45"/>
+          <w:kern w:val="0"/>
+          <w14:ligatures w14:val="none"/>
+        </w:rPr>
+      </w:pPr>
+      <w:r>
+        <w:rPr>
+          <w:rFonts w:ascii="Lato" w:eastAsia="Times New Roman" w:hAnsi="Lato" w:cs="Times New Roman"/>
+          <w:color w:val="2D3B45"/>
+          <w:kern w:val="0"/>
+          <w14:ligatures w14:val="none"/>
+        </w:rPr>
+        <w:t>Height:  The height histogram appears to be left skewed</w:t>
+      </w:r>
+      <w:r>
+        <w:rPr>
+          <w:rFonts w:ascii="Lato" w:eastAsia="Times New Roman" w:hAnsi="Lato" w:cs="Times New Roman"/>
+          <w:color w:val="2D3B45"/>
+          <w:kern w:val="0"/>
+          <w14:ligatures w14:val="none"/>
+        </w:rPr>
+        <w:t>, with most data points occurring on the taller side of the data</w:t>
+      </w:r>
+      <w:r>
+        <w:rPr>
+          <w:rFonts w:ascii="Lato" w:eastAsia="Times New Roman" w:hAnsi="Lato" w:cs="Times New Roman"/>
+          <w:color w:val="2D3B45"/>
+          <w:kern w:val="0"/>
+          <w14:ligatures w14:val="none"/>
+        </w:rPr>
+        <w:t>.</w:t>
+      </w:r>
+    </w:p>
+    <w:p>
+      <w:pPr>
+        <w:numPr>
+          <w:ilvl w:val="1"/>
+          <w:numId w:val="5"/>
+        </w:numPr>
+        <w:shd w:val="clear" w:color="auto" w:fill="FFFFFF"/>
+        <w:spacing w:before="100" w:beforeAutospacing="1" w:after="100" w:afterAutospacing="1" w:line="240" w:lineRule="auto"/>
+        <w:rPr>
+          <w:rFonts w:ascii="Lato" w:eastAsia="Times New Roman" w:hAnsi="Lato" w:cs="Times New Roman"/>
+          <w:color w:val="2D3B45"/>
+          <w:kern w:val="0"/>
+          <w14:ligatures w14:val="none"/>
+        </w:rPr>
+      </w:pPr>
+      <w:r>
+        <w:rPr>
+          <w:rFonts w:ascii="Lato" w:eastAsia="Times New Roman" w:hAnsi="Lato" w:cs="Times New Roman"/>
+          <w:color w:val="2D3B45"/>
+          <w:kern w:val="0"/>
+          <w14:ligatures w14:val="none"/>
+        </w:rPr>
+        <w:t xml:space="preserve">Weight: Weight distribution appears to be </w:t>
+      </w:r>
+      <w:r>
+        <w:rPr>
+          <w:rFonts w:ascii="Lato" w:eastAsia="Times New Roman" w:hAnsi="Lato" w:cs="Times New Roman"/>
+          <w:color w:val="2D3B45"/>
+          <w:kern w:val="0"/>
+          <w14:ligatures w14:val="none"/>
+        </w:rPr>
+        <w:t>bimodal</w:t>
+      </w:r>
+      <w:r>
+        <w:rPr>
+          <w:rFonts w:ascii="Lato" w:eastAsia="Times New Roman" w:hAnsi="Lato" w:cs="Times New Roman"/>
+          <w:color w:val="2D3B45"/>
+          <w:kern w:val="0"/>
+          <w14:ligatures w14:val="none"/>
+        </w:rPr>
+        <w:t xml:space="preserve">, as there are two clear peaks of data on the lower and higher ends of the data. </w:t>
+      </w:r>
+    </w:p>
+    <w:p>
+      <w:pPr>
+        <w:numPr>
+          <w:ilvl w:val="1"/>
+          <w:numId w:val="5"/>
+        </w:numPr>
+        <w:shd w:val="clear" w:color="auto" w:fill="FFFFFF"/>
+        <w:spacing w:before="100" w:beforeAutospacing="1" w:after="100" w:afterAutospacing="1" w:line="240" w:lineRule="auto"/>
+        <w:rPr>
+          <w:rFonts w:ascii="Lato" w:eastAsia="Times New Roman" w:hAnsi="Lato" w:cs="Times New Roman"/>
+          <w:color w:val="2D3B45"/>
+          <w:kern w:val="0"/>
+          <w14:ligatures w14:val="none"/>
+        </w:rPr>
+      </w:pPr>
+      <w:r>
+        <w:rPr>
+          <w:rFonts w:ascii="Lato" w:eastAsia="Times New Roman" w:hAnsi="Lato" w:cs="Times New Roman"/>
+          <w:color w:val="2D3B45"/>
+          <w:kern w:val="0"/>
+          <w14:ligatures w14:val="none"/>
+        </w:rPr>
+        <w:t>Age:  Age appears to be right-skewed</w:t>
+      </w:r>
+      <w:r>
+        <w:rPr>
+          <w:rFonts w:ascii="Lato" w:eastAsia="Times New Roman" w:hAnsi="Lato" w:cs="Times New Roman"/>
+          <w:color w:val="2D3B45"/>
+          <w:kern w:val="0"/>
+          <w14:ligatures w14:val="none"/>
+        </w:rPr>
+        <w:t xml:space="preserve">, with most points lying on the lower-age side of the graph. </w:t>
+      </w:r>
+    </w:p>
+    <w:p>
+      <w:pPr>
+        <w:numPr>
+          <w:ilvl w:val="0"/>
+          <w:numId w:val="5"/>
+        </w:numPr>
+        <w:shd w:val="clear" w:color="auto" w:fill="FFFFFF"/>
+        <w:spacing w:before="100" w:beforeAutospacing="1" w:after="100" w:afterAutospacing="1" w:line="240" w:lineRule="auto"/>
+        <w:rPr>
+          <w:rFonts w:ascii="Lato" w:eastAsia="Times New Roman" w:hAnsi="Lato" w:cs="Times New Roman"/>
+          <w:color w:val="2D3B45"/>
+          <w:kern w:val="0"/>
+          <w14:ligatures w14:val="none"/>
+        </w:rPr>
+      </w:pPr>
+      <w:r>
+        <w:rPr>
+          <w:rFonts w:ascii="Lato" w:eastAsia="Times New Roman" w:hAnsi="Lato" w:cs="Times New Roman"/>
+          <w:color w:val="2D3B45"/>
+          <w:kern w:val="0"/>
+          <w14:ligatures w14:val="none"/>
+        </w:rPr>
+        <w:t>explanation of age vs weight</w:t>
+      </w:r>
+    </w:p>
+    <w:p>
+      <w:pPr>
+        <w:numPr>
+          <w:ilvl w:val="1"/>
+          <w:numId w:val="5"/>
+        </w:numPr>
+        <w:shd w:val="clear" w:color="auto" w:fill="FFFFFF"/>
+        <w:spacing w:before="100" w:beforeAutospacing="1" w:after="100" w:afterAutospacing="1" w:line="240" w:lineRule="auto"/>
+        <w:rPr>
+          <w:rFonts w:ascii="Lato" w:eastAsia="Times New Roman" w:hAnsi="Lato" w:cs="Times New Roman"/>
+          <w:color w:val="2D3B45"/>
+          <w:kern w:val="0"/>
+          <w14:ligatures w14:val="none"/>
+        </w:rPr>
+      </w:pPr>
+      <w:r>
+        <w:rPr>
+          <w:rFonts w:ascii="Lato" w:eastAsia="Times New Roman" w:hAnsi="Lato" w:cs="Times New Roman"/>
+          <w:color w:val="2D3B45"/>
+          <w:kern w:val="0"/>
+          <w14:ligatures w14:val="none"/>
+        </w:rPr>
+        <w:t>The age-weight scatter plot shows weight generally increases with age in earlier years</w:t>
+      </w:r>
+      <w:r>
+        <w:rPr>
+          <w:rFonts w:ascii="Lato" w:eastAsia="Times New Roman" w:hAnsi="Lato" w:cs="Times New Roman"/>
+          <w:color w:val="2D3B45"/>
+          <w:kern w:val="0"/>
+          <w14:ligatures w14:val="none"/>
+        </w:rPr>
+        <w:t xml:space="preserve"> showing natural growth and development</w:t>
+      </w:r>
+      <w:r>
+        <w:rPr>
+          <w:rFonts w:ascii="Lato" w:eastAsia="Times New Roman" w:hAnsi="Lato" w:cs="Times New Roman"/>
+          <w:color w:val="2D3B45"/>
+          <w:kern w:val="0"/>
+          <w14:ligatures w14:val="none"/>
+        </w:rPr>
+        <w:t>.</w:t>
+      </w:r>
+    </w:p>
+    <w:p>
+      <w:pPr>
+        <w:numPr>
+          <w:ilvl w:val="1"/>
+          <w:numId w:val="5"/>
+        </w:numPr>
+        <w:shd w:val="clear" w:color="auto" w:fill="FFFFFF"/>
+        <w:spacing w:before="100" w:beforeAutospacing="1" w:after="100" w:afterAutospacing="1" w:line="240" w:lineRule="auto"/>
+        <w:rPr>
+          <w:rFonts w:ascii="Lato" w:eastAsia="Times New Roman" w:hAnsi="Lato" w:cs="Times New Roman"/>
+          <w:color w:val="2D3B45"/>
+          <w:kern w:val="0"/>
+          <w14:ligatures w14:val="none"/>
+        </w:rPr>
+      </w:pPr>
+      <w:r>
+        <w:rPr>
+          <w:rFonts w:ascii="Lato" w:eastAsia="Times New Roman" w:hAnsi="Lato" w:cs="Times New Roman"/>
+          <w:color w:val="2D3B45"/>
+          <w:kern w:val="0"/>
+          <w14:ligatures w14:val="none"/>
+        </w:rPr>
+        <w:t xml:space="preserve">It </w:t>
+      </w:r>
+      <w:r>
+        <w:rPr>
+          <w:rFonts w:ascii="Lato" w:eastAsia="Times New Roman" w:hAnsi="Lato" w:cs="Times New Roman"/>
+          <w:color w:val="2D3B45"/>
+          <w:kern w:val="0"/>
+          <w14:ligatures w14:val="none"/>
+        </w:rPr>
+        <w:t xml:space="preserve">also </w:t>
+      </w:r>
+      <w:r>
+        <w:rPr>
+          <w:rFonts w:ascii="Lato" w:eastAsia="Times New Roman" w:hAnsi="Lato" w:cs="Times New Roman"/>
+          <w:color w:val="2D3B45"/>
+          <w:kern w:val="0"/>
+          <w14:ligatures w14:val="none"/>
+        </w:rPr>
+        <w:t>shows that younger individuals tend to have lower weights, with weights increasing with age.  The weight increase seems to stabilize in adulthood</w:t>
+      </w:r>
+      <w:r>
+        <w:rPr>
+          <w:rFonts w:ascii="Lato" w:eastAsia="Times New Roman" w:hAnsi="Lato" w:cs="Times New Roman"/>
+          <w:color w:val="2D3B45"/>
+          <w:kern w:val="0"/>
+          <w14:ligatures w14:val="none"/>
+        </w:rPr>
+        <w:t xml:space="preserve"> once natural development completes, and there appears to be a bit of decrease in weight with the older age groups, possibly attributed to things like loss of muscle mass, health conditions, lifestyle changes that generally come with advanced age, etc. </w:t>
+      </w:r>
+    </w:p>
+    <w:p>
+      <w:pPr>
+        <w:numPr>
+          <w:ilvl w:val="1"/>
+          <w:numId w:val="5"/>
+        </w:numPr>
+        <w:shd w:val="clear" w:color="auto" w:fill="FFFFFF"/>
+        <w:spacing w:before="100" w:beforeAutospacing="1" w:after="100" w:afterAutospacing="1" w:line="240" w:lineRule="auto"/>
+        <w:rPr>
+          <w:rFonts w:ascii="Lato" w:eastAsia="Times New Roman" w:hAnsi="Lato" w:cs="Times New Roman"/>
+          <w:color w:val="2D3B45"/>
+          <w:kern w:val="0"/>
+          <w14:ligatures w14:val="none"/>
+        </w:rPr>
+      </w:pPr>
+      <w:r>
+        <w:rPr>
+          <w:rFonts w:ascii="Lato" w:eastAsia="Times New Roman" w:hAnsi="Lato" w:cs="Times New Roman"/>
+          <w:color w:val="2D3B45"/>
+          <w:kern w:val="0"/>
+          <w14:ligatures w14:val="none"/>
+        </w:rPr>
+        <w:t xml:space="preserve">There looks to be a decent amount of variation with weight in each age group, which shows that weight can also be influenced by other factors like genetics, diet, and other health factors. </w:t>
+      </w:r>
+    </w:p>
+    <w:p>
+      <w:pPr>
+        <w:pStyle w:val="ListParagraph"/>
+        <w:numPr>
+          <w:ilvl w:val="0"/>
+          <w:numId w:val="5"/>
+        </w:numPr>
+        <w:shd w:val="clear" w:color="auto" w:fill="FFFFFF"/>
+        <w:spacing w:before="100" w:beforeAutospacing="1" w:after="100" w:afterAutospacing="1" w:line="240" w:lineRule="auto"/>
+        <w:rPr>
+          <w:rFonts w:ascii="Lato" w:eastAsia="Times New Roman" w:hAnsi="Lato" w:cs="Times New Roman"/>
+          <w:color w:val="2D3B45"/>
+          <w:kern w:val="0"/>
+          <w14:ligatures w14:val="none"/>
+        </w:rPr>
+      </w:pPr>
+      <w:r>
+        <w:rPr>
+          <w:rFonts w:ascii="Lato" w:eastAsia="Times New Roman" w:hAnsi="Lato" w:cs="Times New Roman"/>
+          <w:color w:val="2D3B45"/>
+          <w:kern w:val="0"/>
+          <w14:ligatures w14:val="none"/>
+        </w:rPr>
+        <w:t>Age histogram</w:t>
+      </w:r>
+    </w:p>
+    <w:p>
+      <w:pPr>
+        <w:pStyle w:val="ListParagraph"/>
+        <w:numPr>
+          <w:ilvl w:val="1"/>
+          <w:numId w:val="5"/>
+        </w:numPr>
+        <w:shd w:val="clear" w:color="auto" w:fill="FFFFFF"/>
+        <w:spacing w:before="100" w:beforeAutospacing="1" w:after="100" w:afterAutospacing="1" w:line="240" w:lineRule="auto"/>
+        <w:rPr>
+          <w:rFonts w:ascii="Lato" w:eastAsia="Times New Roman" w:hAnsi="Lato" w:cs="Times New Roman"/>
+          <w:color w:val="2D3B45"/>
+          <w:kern w:val="0"/>
+          <w14:ligatures w14:val="none"/>
+        </w:rPr>
+      </w:pPr>
+      <w:r>
+        <w:rPr>
+          <w:rFonts w:ascii="Lato" w:eastAsia="Times New Roman" w:hAnsi="Lato" w:cs="Times New Roman"/>
+          <w:color w:val="2D3B45"/>
+          <w:kern w:val="0"/>
+          <w14:ligatures w14:val="none"/>
+        </w:rPr>
+        <w:t xml:space="preserve">The age histogram shows that </w:t>
+      </w:r>
+      <w:proofErr w:type="gramStart"/>
+      <w:r>
+        <w:rPr>
+          <w:rFonts w:ascii="Lato" w:eastAsia="Times New Roman" w:hAnsi="Lato" w:cs="Times New Roman"/>
+          <w:color w:val="2D3B45"/>
+          <w:kern w:val="0"/>
+          <w14:ligatures w14:val="none"/>
+        </w:rPr>
+        <w:t>the majority of</w:t>
+      </w:r>
+      <w:proofErr w:type="gramEnd"/>
+      <w:r>
+        <w:rPr>
+          <w:rFonts w:ascii="Lato" w:eastAsia="Times New Roman" w:hAnsi="Lato" w:cs="Times New Roman"/>
+          <w:color w:val="2D3B45"/>
+          <w:kern w:val="0"/>
+          <w14:ligatures w14:val="none"/>
+        </w:rPr>
+        <w:t xml:space="preserve"> individuals in this dataset are young.</w:t>
+      </w:r>
+    </w:p>
+    <w:p>
+      <w:pPr>
+        <w:numPr>
+          <w:ilvl w:val="0"/>
+          <w:numId w:val="5"/>
+        </w:numPr>
+        <w:shd w:val="clear" w:color="auto" w:fill="FFFFFF"/>
+        <w:spacing w:before="100" w:beforeAutospacing="1" w:after="100" w:afterAutospacing="1" w:line="240" w:lineRule="auto"/>
+        <w:rPr>
+          <w:rFonts w:ascii="Lato" w:eastAsia="Times New Roman" w:hAnsi="Lato" w:cs="Times New Roman"/>
+          <w:color w:val="2D3B45"/>
+          <w:kern w:val="0"/>
+          <w14:ligatures w14:val="none"/>
+        </w:rPr>
+      </w:pPr>
+      <w:r>
+        <w:rPr>
+          <w:rFonts w:ascii="Lato" w:eastAsia="Times New Roman" w:hAnsi="Lato" w:cs="Times New Roman"/>
+          <w:color w:val="2D3B45"/>
+          <w:kern w:val="0"/>
+          <w14:ligatures w14:val="none"/>
+        </w:rPr>
+        <w:t>comparison to modern    </w:t>
+      </w:r>
+    </w:p>
+    <w:p>
+      <w:pPr>
+        <w:pStyle w:val="ListParagraph"/>
+        <w:numPr>
+          <w:ilvl w:val="1"/>
+          <w:numId w:val="5"/>
+        </w:numPr>
+        <w:shd w:val="clear" w:color="auto" w:fill="FFFFFF"/>
+        <w:spacing w:before="100" w:beforeAutospacing="1" w:after="100" w:afterAutospacing="1" w:line="240" w:lineRule="auto"/>
+        <w:rPr>
+          <w:rFonts w:ascii="Lato" w:eastAsia="Times New Roman" w:hAnsi="Lato" w:cs="Times New Roman"/>
+          <w:color w:val="2D3B45"/>
+          <w:kern w:val="0"/>
+          <w14:ligatures w14:val="none"/>
+        </w:rPr>
+      </w:pPr>
+      <w:r>
+        <w:rPr>
+          <w:rFonts w:ascii="Lato" w:eastAsia="Times New Roman" w:hAnsi="Lato" w:cs="Times New Roman"/>
+          <w:color w:val="2D3B45"/>
+          <w:kern w:val="0"/>
+          <w14:ligatures w14:val="none"/>
+        </w:rPr>
+        <w:t xml:space="preserve">Modern populations in today’s world either tend to show a more balanced age distribution, or an aging trend, with a higher proportion of the population in the older ranges.  This is likely due to things like observed lower birth rates, or increased life expectancy due to advancements in modern medicine. </w:t>
+      </w:r>
+    </w:p>
+    <w:p>
+      <w:pPr>
+        <w:pStyle w:val="ListParagraph"/>
+        <w:shd w:val="clear" w:color="auto" w:fill="FFFFFF"/>
+        <w:spacing w:before="100" w:beforeAutospacing="1" w:after="100" w:afterAutospacing="1" w:line="240" w:lineRule="auto"/>
+        <w:ind w:left="360"/>
+        <w:rPr>
+          <w:rFonts w:ascii="Lato" w:eastAsia="Times New Roman" w:hAnsi="Lato" w:cs="Times New Roman"/>
+          <w:color w:val="2D3B45"/>
+          <w:kern w:val="0"/>
+          <w14:ligatures w14:val="none"/>
+        </w:rPr>
+      </w:pPr>
+    </w:p>
+    <w:p>
+      <w:pPr>
+        <w:pStyle w:val="ListParagraph"/>
+        <w:numPr>
+          <w:ilvl w:val="0"/>
+          <w:numId w:val="1"/>
+        </w:numPr>
+        <w:shd w:val="clear" w:color="auto" w:fill="FFFFFF"/>
+        <w:spacing w:before="100" w:beforeAutospacing="1" w:after="100" w:afterAutospacing="1" w:line="240" w:lineRule="auto"/>
+        <w:rPr>
+          <w:rFonts w:ascii="Lato" w:eastAsia="Times New Roman" w:hAnsi="Lato" w:cs="Times New Roman"/>
+          <w:color w:val="2D3B45"/>
+          <w:kern w:val="0"/>
+          <w14:ligatures w14:val="none"/>
+        </w:rPr>
+      </w:pPr>
+      <w:r>
+        <w:rPr>
+          <w:rFonts w:ascii="Lato" w:hAnsi="Lato"/>
+          <w:color w:val="2D3B45"/>
+          <w:shd w:val="clear" w:color="auto" w:fill="FFFFFF"/>
+        </w:rPr>
+        <w:t>Progress 7 - Code/Analysis</w:t>
+      </w:r>
+    </w:p>
+    <w:p>
+      <w:pPr>
+        <w:shd w:val="clear" w:color="auto" w:fill="FFFFFF"/>
+        <w:spacing w:before="100" w:beforeAutospacing="1" w:after="100" w:afterAutospacing="1" w:line="240" w:lineRule="auto"/>
+        <w:rPr>
+          <w:rFonts w:ascii="Lato" w:eastAsia="Times New Roman" w:hAnsi="Lato" w:cs="Times New Roman"/>
+          <w:color w:val="2D3B45"/>
+          <w:kern w:val="0"/>
+          <w14:ligatures w14:val="none"/>
+        </w:rPr>
+      </w:pPr>
+      <w:r>
+        <w:rPr>
+          <w:rFonts w:ascii="Lato" w:eastAsia="Times New Roman" w:hAnsi="Lato" w:cs="Times New Roman"/>
+          <w:color w:val="2D3B45"/>
+          <w:kern w:val="0"/>
+          <w14:ligatures w14:val="none"/>
+        </w:rPr>
+        <w:drawing>
+          <wp:inline distT="0" distB="0" distL="0" distR="0" wp14:anchorId="13AF3F92" wp14:editId="47BAB610">
+            <wp:extent cx="5588198" cy="5047488"/>
+            <wp:effectExtent l="0" t="0" r="0" b="1270"/>
+            <wp:docPr id="987031617" name="Picture 1" descr="A screen shot of a computer screen&#10;&#10;Description automatically generated"/>
+            <wp:cNvGraphicFramePr>
+              <a:graphicFrameLocks xmlns:a="http://schemas.openxmlformats.org/drawingml/2006/main" noChangeAspect="1"/>
+            </wp:cNvGraphicFramePr>
+            <a:graphic xmlns:a="http://schemas.openxmlformats.org/drawingml/2006/main">
+              <a:graphicData uri="http://schemas.openxmlformats.org/drawingml/2006/picture">
+                <pic:pic xmlns:pic="http://schemas.openxmlformats.org/drawingml/2006/picture">
+                  <pic:nvPicPr>
+                    <pic:cNvPr id="987031617" name="Picture 1" descr="A screen shot of a computer screen&#10;&#10;Description automatically generated"/>
+                    <pic:cNvPicPr/>
+                  </pic:nvPicPr>
+                  <pic:blipFill>
+                    <a:blip r:embed="rId8"/>
+                    <a:stretch>
+                      <a:fillRect/>
+                    </a:stretch>
+                  </pic:blipFill>
+                  <pic:spPr>
+                    <a:xfrm>
+                      <a:off x="0" y="0"/>
+                      <a:ext cx="5602432" cy="5060344"/>
+                    </a:xfrm>
+                    <a:prstGeom prst="rect">
+                      <a:avLst/>
+                    </a:prstGeom>
+                  </pic:spPr>
+                </pic:pic>
+              </a:graphicData>
+            </a:graphic>
+          </wp:inline>
+        </w:drawing>
+      </w:r>
+    </w:p>
+    <w:p>
+      <w:pPr>
+        <w:pStyle w:val="ListParagraph"/>
+        <w:numPr>
+          <w:ilvl w:val="1"/>
+          <w:numId w:val="1"/>
+        </w:numPr>
+        <w:shd w:val="clear" w:color="auto" w:fill="FFFFFF"/>
+        <w:spacing w:before="100" w:beforeAutospacing="1" w:after="100" w:afterAutospacing="1" w:line="240" w:lineRule="auto"/>
+        <w:rPr>
+          <w:rFonts w:ascii="Lato" w:eastAsia="Times New Roman" w:hAnsi="Lato" w:cs="Times New Roman"/>
+          <w:color w:val="2D3B45"/>
+          <w:kern w:val="0"/>
+          <w14:ligatures w14:val="none"/>
+        </w:rPr>
+      </w:pPr>
+      <w:r>
+        <w:rPr>
+          <w:rFonts w:ascii="Lato" w:hAnsi="Lato"/>
+          <w:color w:val="2D3B45"/>
+          <w:shd w:val="clear" w:color="auto" w:fill="FFFFFF"/>
+        </w:rPr>
+        <w:t> Age at change in character of the data set </w:t>
+      </w:r>
+    </w:p>
+    <w:p>
+      <w:pPr>
+        <w:pStyle w:val="ListParagraph"/>
+        <w:numPr>
+          <w:ilvl w:val="2"/>
+          <w:numId w:val="1"/>
+        </w:numPr>
+        <w:shd w:val="clear" w:color="auto" w:fill="FFFFFF"/>
+        <w:spacing w:before="100" w:beforeAutospacing="1" w:after="100" w:afterAutospacing="1" w:line="240" w:lineRule="auto"/>
+        <w:rPr>
+          <w:rFonts w:ascii="Lato" w:eastAsia="Times New Roman" w:hAnsi="Lato" w:cs="Times New Roman"/>
+          <w:color w:val="2D3B45"/>
+          <w:kern w:val="0"/>
+          <w14:ligatures w14:val="none"/>
+        </w:rPr>
+      </w:pPr>
+      <w:r>
+        <w:rPr>
+          <w:rFonts w:ascii="Lato" w:hAnsi="Lato"/>
+          <w:color w:val="2D3B45"/>
+          <w:shd w:val="clear" w:color="auto" w:fill="FFFFFF"/>
+        </w:rPr>
+        <w:t>It appears that the character of the dataset changes at around 18 years old, which correlates with the transition from adolescence to adulthood, where</w:t>
+      </w:r>
+      <w:r>
+        <w:rPr>
+          <w:rFonts w:ascii="Lato" w:hAnsi="Lato"/>
+          <w:color w:val="2D3B45"/>
+          <w:shd w:val="clear" w:color="auto" w:fill="FFFFFF"/>
+        </w:rPr>
+        <w:t xml:space="preserve"> rapid growth in height in</w:t>
+      </w:r>
+      <w:r>
+        <w:rPr>
+          <w:rFonts w:ascii="Lato" w:hAnsi="Lato"/>
+          <w:color w:val="2D3B45"/>
+          <w:shd w:val="clear" w:color="auto" w:fill="FFFFFF"/>
+        </w:rPr>
+        <w:t xml:space="preserve"> the data begins to level off. </w:t>
+      </w:r>
+    </w:p>
+    <w:p>
+      <w:pPr>
+        <w:pStyle w:val="ListParagraph"/>
+        <w:shd w:val="clear" w:color="auto" w:fill="FFFFFF"/>
+        <w:spacing w:before="100" w:beforeAutospacing="1" w:after="100" w:afterAutospacing="1" w:line="240" w:lineRule="auto"/>
+        <w:ind w:left="1800"/>
+        <w:rPr>
+          <w:rFonts w:ascii="Lato" w:eastAsia="Times New Roman" w:hAnsi="Lato" w:cs="Times New Roman"/>
+          <w:color w:val="2D3B45"/>
+          <w:kern w:val="0"/>
+          <w14:ligatures w14:val="none"/>
+        </w:rPr>
+      </w:pPr>
+    </w:p>
+    <w:p>
+      <w:pPr>
+        <w:pStyle w:val="ListParagraph"/>
+        <w:keepNext/>
+        <w:numPr>
+          <w:ilvl w:val="0"/>
+          <w:numId w:val="1"/>
+        </w:numPr>
+        <w:shd w:val="clear" w:color="auto" w:fill="FFFFFF"/>
+        <w:spacing w:before="100" w:beforeAutospacing="1" w:after="100" w:afterAutospacing="1" w:line="240" w:lineRule="auto"/>
+        <w:rPr>
+          <w:rFonts w:ascii="Lato" w:eastAsia="Times New Roman" w:hAnsi="Lato" w:cs="Times New Roman"/>
+          <w:color w:val="2D3B45"/>
+          <w:kern w:val="0"/>
+          <w14:ligatures w14:val="none"/>
+        </w:rPr>
+      </w:pPr>
+      <w:r>
+        <w:rPr>
+          <w:rFonts w:ascii="Lato" w:hAnsi="Lato"/>
+          <w:color w:val="2D3B45"/>
+          <w:shd w:val="clear" w:color="auto" w:fill="FFFFFF"/>
+        </w:rPr>
+        <w:lastRenderedPageBreak/>
+        <w:t>Progress 8 - Screen shot of head  </w:t>
+      </w:r>
+    </w:p>
+    <w:p>
+      <w:pPr>
+        <w:keepNext/>
+        <w:shd w:val="clear" w:color="auto" w:fill="FFFFFF"/>
+        <w:spacing w:before="100" w:beforeAutospacing="1" w:after="100" w:afterAutospacing="1" w:line="240" w:lineRule="auto"/>
+        <w:rPr>
+          <w:rFonts w:ascii="Lato" w:eastAsia="Times New Roman" w:hAnsi="Lato" w:cs="Times New Roman"/>
+          <w:color w:val="2D3B45"/>
+          <w:kern w:val="0"/>
+          <w14:ligatures w14:val="none"/>
+        </w:rPr>
+      </w:pPr>
+      <w:r>
+        <w:rPr>
+          <w:rFonts w:ascii="Lato" w:eastAsia="Times New Roman" w:hAnsi="Lato" w:cs="Times New Roman"/>
+          <w:color w:val="2D3B45"/>
+          <w:kern w:val="0"/>
+          <w14:ligatures w14:val="none"/>
+        </w:rPr>
+        <w:drawing>
+          <wp:inline distT="0" distB="0" distL="0" distR="0" wp14:anchorId="0900BDBF" wp14:editId="70CEF927">
+            <wp:extent cx="3953866" cy="5066806"/>
+            <wp:effectExtent l="0" t="0" r="8890" b="635"/>
+            <wp:docPr id="1089577573" name="Picture 1" descr="A screenshot of a computer&#10;&#10;Description automatically generated"/>
+            <wp:cNvGraphicFramePr>
+              <a:graphicFrameLocks xmlns:a="http://schemas.openxmlformats.org/drawingml/2006/main" noChangeAspect="1"/>
+            </wp:cNvGraphicFramePr>
+            <a:graphic xmlns:a="http://schemas.openxmlformats.org/drawingml/2006/main">
+              <a:graphicData uri="http://schemas.openxmlformats.org/drawingml/2006/picture">
+                <pic:pic xmlns:pic="http://schemas.openxmlformats.org/drawingml/2006/picture">
+                  <pic:nvPicPr>
+                    <pic:cNvPr id="1089577573" name="Picture 1" descr="A screenshot of a computer&#10;&#10;Description automatically generated"/>
+                    <pic:cNvPicPr/>
+                  </pic:nvPicPr>
+                  <pic:blipFill>
+                    <a:blip r:embed="rId9"/>
+                    <a:stretch>
+                      <a:fillRect/>
+                    </a:stretch>
+                  </pic:blipFill>
+                  <pic:spPr>
+                    <a:xfrm>
+                      <a:off x="0" y="0"/>
+                      <a:ext cx="3964335" cy="5080222"/>
+                    </a:xfrm>
+                    <a:prstGeom prst="rect">
+                      <a:avLst/>
+                    </a:prstGeom>
+                  </pic:spPr>
+                </pic:pic>
+              </a:graphicData>
+            </a:graphic>
+          </wp:inline>
+        </w:drawing>
+      </w:r>
+    </w:p>
+    <w:p>
+      <w:pPr>
+        <w:keepNext/>
+        <w:shd w:val="clear" w:color="auto" w:fill="FFFFFF"/>
+        <w:spacing w:before="100" w:beforeAutospacing="1" w:after="100" w:afterAutospacing="1" w:line="240" w:lineRule="auto"/>
+        <w:rPr>
+          <w:rFonts w:ascii="Lato" w:eastAsia="Times New Roman" w:hAnsi="Lato" w:cs="Times New Roman"/>
+          <w:color w:val="2D3B45"/>
+          <w:kern w:val="0"/>
+          <w14:ligatures w14:val="none"/>
+        </w:rPr>
+      </w:pPr>
+    </w:p>
+    <w:p>
+      <w:pPr>
+        <w:keepNext/>
+        <w:shd w:val="clear" w:color="auto" w:fill="FFFFFF"/>
+        <w:spacing w:before="100" w:beforeAutospacing="1" w:after="100" w:afterAutospacing="1" w:line="240" w:lineRule="auto"/>
+        <w:rPr>
+          <w:rFonts w:ascii="Lato" w:eastAsia="Times New Roman" w:hAnsi="Lato" w:cs="Times New Roman"/>
+          <w:color w:val="2D3B45"/>
+          <w:kern w:val="0"/>
+          <w14:ligatures w14:val="none"/>
+        </w:rPr>
+      </w:pPr>
+    </w:p>
+    <w:p>
+      <w:pPr>
+        <w:keepNext/>
+        <w:shd w:val="clear" w:color="auto" w:fill="FFFFFF"/>
+        <w:spacing w:before="100" w:beforeAutospacing="1" w:after="100" w:afterAutospacing="1" w:line="240" w:lineRule="auto"/>
+        <w:rPr>
+          <w:rFonts w:ascii="Lato" w:eastAsia="Times New Roman" w:hAnsi="Lato" w:cs="Times New Roman"/>
+          <w:color w:val="2D3B45"/>
+          <w:kern w:val="0"/>
+          <w14:ligatures w14:val="none"/>
+        </w:rPr>
+      </w:pPr>
+    </w:p>
+    <w:p>
+      <w:pPr>
+        <w:keepNext/>
+        <w:shd w:val="clear" w:color="auto" w:fill="FFFFFF"/>
+        <w:spacing w:before="100" w:beforeAutospacing="1" w:after="100" w:afterAutospacing="1" w:line="240" w:lineRule="auto"/>
+        <w:rPr>
+          <w:rFonts w:ascii="Lato" w:eastAsia="Times New Roman" w:hAnsi="Lato" w:cs="Times New Roman"/>
+          <w:color w:val="2D3B45"/>
+          <w:kern w:val="0"/>
+          <w14:ligatures w14:val="none"/>
+        </w:rPr>
+      </w:pPr>
+    </w:p>
+    <w:p>
+      <w:pPr>
+        <w:keepNext/>
+        <w:shd w:val="clear" w:color="auto" w:fill="FFFFFF"/>
+        <w:spacing w:before="100" w:beforeAutospacing="1" w:after="100" w:afterAutospacing="1" w:line="240" w:lineRule="auto"/>
+        <w:rPr>
+          <w:rFonts w:ascii="Lato" w:eastAsia="Times New Roman" w:hAnsi="Lato" w:cs="Times New Roman"/>
+          <w:color w:val="2D3B45"/>
+          <w:kern w:val="0"/>
+          <w14:ligatures w14:val="none"/>
+        </w:rPr>
+      </w:pPr>
+    </w:p>
+    <w:p>
+      <w:pPr>
+        <w:keepNext/>
+        <w:shd w:val="clear" w:color="auto" w:fill="FFFFFF"/>
+        <w:spacing w:before="100" w:beforeAutospacing="1" w:after="100" w:afterAutospacing="1" w:line="240" w:lineRule="auto"/>
+        <w:rPr>
+          <w:rFonts w:ascii="Lato" w:eastAsia="Times New Roman" w:hAnsi="Lato" w:cs="Times New Roman"/>
+          <w:color w:val="2D3B45"/>
+          <w:kern w:val="0"/>
+          <w14:ligatures w14:val="none"/>
+        </w:rPr>
+      </w:pPr>
+    </w:p>
+    <w:p>
+      <w:pPr>
+        <w:keepNext/>
+        <w:shd w:val="clear" w:color="auto" w:fill="FFFFFF"/>
+        <w:spacing w:before="100" w:beforeAutospacing="1" w:after="100" w:afterAutospacing="1" w:line="240" w:lineRule="auto"/>
+        <w:rPr>
+          <w:rFonts w:ascii="Lato" w:eastAsia="Times New Roman" w:hAnsi="Lato" w:cs="Times New Roman"/>
+          <w:color w:val="2D3B45"/>
+          <w:kern w:val="0"/>
+          <w14:ligatures w14:val="none"/>
+        </w:rPr>
+      </w:pPr>
+    </w:p>
+    <w:p>
+      <w:pPr>
+        <w:keepNext/>
+        <w:shd w:val="clear" w:color="auto" w:fill="FFFFFF"/>
+        <w:spacing w:before="100" w:beforeAutospacing="1" w:after="100" w:afterAutospacing="1" w:line="240" w:lineRule="auto"/>
+        <w:rPr>
+          <w:rFonts w:ascii="Lato" w:eastAsia="Times New Roman" w:hAnsi="Lato" w:cs="Times New Roman"/>
+          <w:color w:val="2D3B45"/>
+          <w:kern w:val="0"/>
+          <w14:ligatures w14:val="none"/>
+        </w:rPr>
+      </w:pPr>
+    </w:p>
+    <w:p>
+      <w:pPr>
+        <w:keepNext/>
+        <w:shd w:val="clear" w:color="auto" w:fill="FFFFFF"/>
+        <w:spacing w:before="100" w:beforeAutospacing="1" w:after="100" w:afterAutospacing="1" w:line="240" w:lineRule="auto"/>
+        <w:rPr>
+          <w:rFonts w:ascii="Lato" w:eastAsia="Times New Roman" w:hAnsi="Lato" w:cs="Times New Roman"/>
+          <w:color w:val="2D3B45"/>
+          <w:kern w:val="0"/>
+          <w14:ligatures w14:val="none"/>
+        </w:rPr>
+      </w:pPr>
+    </w:p>
+    <w:p>
+      <w:pPr>
+        <w:keepNext/>
+        <w:shd w:val="clear" w:color="auto" w:fill="FFFFFF"/>
+        <w:spacing w:before="100" w:beforeAutospacing="1" w:after="100" w:afterAutospacing="1" w:line="240" w:lineRule="auto"/>
+        <w:rPr>
+          <w:rFonts w:ascii="Lato" w:eastAsia="Times New Roman" w:hAnsi="Lato" w:cs="Times New Roman"/>
+          <w:color w:val="2D3B45"/>
+          <w:kern w:val="0"/>
+          <w14:ligatures w14:val="none"/>
+        </w:rPr>
+      </w:pPr>
+    </w:p>
+    <w:p>
+      <w:pPr>
+        <w:pStyle w:val="ListParagraph"/>
+        <w:keepNext/>
+        <w:numPr>
+          <w:ilvl w:val="0"/>
+          <w:numId w:val="9"/>
+        </w:numPr>
+        <w:shd w:val="clear" w:color="auto" w:fill="FFFFFF"/>
+        <w:spacing w:before="100" w:beforeAutospacing="1" w:after="100" w:afterAutospacing="1" w:line="240" w:lineRule="auto"/>
+        <w:rPr>
+          <w:rFonts w:ascii="Lato" w:eastAsia="Times New Roman" w:hAnsi="Lato" w:cs="Times New Roman"/>
+          <w:color w:val="2D3B45"/>
+          <w:kern w:val="0"/>
+          <w14:ligatures w14:val="none"/>
+        </w:rPr>
+      </w:pPr>
+      <w:r>
+        <w:rPr>
+          <w:rFonts w:ascii="Lato" w:hAnsi="Lato"/>
+          <w:color w:val="2D3B45"/>
+          <w:shd w:val="clear" w:color="auto" w:fill="FFFFFF"/>
+        </w:rPr>
+        <w:lastRenderedPageBreak/>
+        <w:t>Progress 9 - Screen shot head and value counts  </w:t>
+      </w:r>
+    </w:p>
+    <w:p>
+      <w:pPr>
+        <w:keepNext/>
+        <w:shd w:val="clear" w:color="auto" w:fill="FFFFFF"/>
+        <w:spacing w:before="100" w:beforeAutospacing="1" w:after="100" w:afterAutospacing="1" w:line="240" w:lineRule="auto"/>
+        <w:rPr>
+          <w:rFonts w:ascii="Lato" w:eastAsia="Times New Roman" w:hAnsi="Lato" w:cs="Times New Roman"/>
+          <w:color w:val="2D3B45"/>
+          <w:kern w:val="0"/>
+          <w14:ligatures w14:val="none"/>
+        </w:rPr>
+      </w:pPr>
+      <w:r>
+        <w:rPr>
+          <w:rFonts w:ascii="Lato" w:eastAsia="Times New Roman" w:hAnsi="Lato" w:cs="Times New Roman"/>
+          <w:color w:val="2D3B45"/>
+          <w:kern w:val="0"/>
+          <w14:ligatures w14:val="none"/>
+        </w:rPr>
+        <w:drawing>
+          <wp:inline distT="0" distB="0" distL="0" distR="0" wp14:anchorId="015025CE" wp14:editId="39BAAA13">
+            <wp:extent cx="5047488" cy="4349720"/>
+            <wp:effectExtent l="0" t="0" r="1270" b="0"/>
+            <wp:docPr id="956887636" name="Picture 1" descr="A screenshot of a computer&#10;&#10;Description automatically generated"/>
+            <wp:cNvGraphicFramePr>
+              <a:graphicFrameLocks xmlns:a="http://schemas.openxmlformats.org/drawingml/2006/main" noChangeAspect="1"/>
+            </wp:cNvGraphicFramePr>
+            <a:graphic xmlns:a="http://schemas.openxmlformats.org/drawingml/2006/main">
+              <a:graphicData uri="http://schemas.openxmlformats.org/drawingml/2006/picture">
+                <pic:pic xmlns:pic="http://schemas.openxmlformats.org/drawingml/2006/picture">
+                  <pic:nvPicPr>
+                    <pic:cNvPr id="956887636" name="Picture 1" descr="A screenshot of a computer&#10;&#10;Description automatically generated"/>
+                    <pic:cNvPicPr/>
+                  </pic:nvPicPr>
+                  <pic:blipFill>
+                    <a:blip r:embed="rId10"/>
+                    <a:stretch>
+                      <a:fillRect/>
+                    </a:stretch>
+                  </pic:blipFill>
+                  <pic:spPr>
+                    <a:xfrm>
+                      <a:off x="0" y="0"/>
+                      <a:ext cx="5061631" cy="4361908"/>
+                    </a:xfrm>
+                    <a:prstGeom prst="rect">
+                      <a:avLst/>
+                    </a:prstGeom>
+                  </pic:spPr>
+                </pic:pic>
+              </a:graphicData>
+            </a:graphic>
+          </wp:inline>
+        </w:drawing>
+      </w:r>
+    </w:p>
+    <w:p>
+      <w:pPr>
+        <w:keepNext/>
+        <w:shd w:val="clear" w:color="auto" w:fill="FFFFFF"/>
+        <w:spacing w:before="100" w:beforeAutospacing="1" w:after="100" w:afterAutospacing="1" w:line="240" w:lineRule="auto"/>
+        <w:rPr>
+          <w:rFonts w:ascii="Lato" w:eastAsia="Times New Roman" w:hAnsi="Lato" w:cs="Times New Roman"/>
+          <w:color w:val="2D3B45"/>
+          <w:kern w:val="0"/>
+          <w14:ligatures w14:val="none"/>
+        </w:rPr>
+      </w:pPr>
+    </w:p>
     <w:sectPr>
       <w:pgSz w:w="12240" w:h="15840"/>
-      <w:pgMar w:top="1440" w:right="1440" w:bottom="1440" w:left="1440" w:header="720" w:footer="720" w:gutter="0"/>
+      <w:pgMar w:top="720" w:right="720" w:bottom="720" w:left="720" w:header="720" w:footer="720" w:gutter="0"/>
       <w:cols w:space="720"/>
       <w:docGrid w:linePitch="360"/>
     </w:sectPr>
   </w:body>
 </w:document>
+</file>
+
+<file path=word/numbering.xml><?xml version="1.0" encoding="utf-8"?>
+<w:numbering xmlns:wpc="http://schemas.microsoft.com/office/word/2010/wordprocessingCanvas" xmlns:cx="http://schemas.microsoft.com/office/drawing/2014/chartex" xmlns:cx1="http://schemas.microsoft.com/office/drawing/2015/9/8/chartex" xmlns:cx2="http://schemas.microsoft.com/office/drawing/2015/10/21/chartex" xmlns:cx3="http://schemas.microsoft.com/office/drawing/2016/5/9/chartex" xmlns:cx4="http://schemas.microsoft.com/office/drawing/2016/5/10/chartex" xmlns:cx5="http://schemas.microsoft.com/office/drawing/2016/5/11/chartex" xmlns:cx6="http://schemas.microsoft.com/office/drawing/2016/5/12/chartex" xmlns:cx7="http://schemas.microsoft.com/office/drawing/2016/5/13/chartex" xmlns:cx8="http://schemas.microsoft.com/office/drawing/2016/5/14/chartex" xmlns:mc="http://schemas.openxmlformats.org/markup-compatibility/2006" xmlns:aink="http://schemas.microsoft.com/office/drawing/2016/ink" xmlns:am3d="http://schemas.microsoft.com/office/drawing/2017/model3d" xmlns:o="urn:schemas-microsoft-com:office:office" xmlns:oel="http://schemas.microsoft.com/office/2019/extlst" xmlns:r="http://schemas.openxmlformats.org/officeDocument/2006/relationships" xmlns:m="http://schemas.openxmlformats.org/officeDocument/2006/math" xmlns:v="urn:schemas-microsoft-com:vml" xmlns:wp14="http://schemas.microsoft.com/office/word/2010/wordprocessingDrawing" xmlns:wp="http://schemas.openxmlformats.org/drawingml/2006/wordprocessingDrawing" xmlns:w10="urn:schemas-microsoft-com:office:word" xmlns:w="http://schemas.openxmlformats.org/wordprocessingml/2006/main" xmlns:w14="http://schemas.microsoft.com/office/word/2010/wordml" xmlns:w15="http://schemas.microsoft.com/office/word/2012/wordml" xmlns:w16cex="http://schemas.microsoft.com/office/word/2018/wordml/cex" xmlns:w16cid="http://schemas.microsoft.com/office/word/2016/wordml/cid" xmlns:w16="http://schemas.microsoft.com/office/word/2018/wordml" xmlns:w16du="http://schemas.microsoft.com/office/word/2023/wordml/word16du" xmlns:w16sdtdh="http://schemas.microsoft.com/office/word/2020/wordml/sdtdatahash" xmlns:w16se="http://schemas.microsoft.com/office/word/2015/wordml/symex" xmlns:wpg="http://schemas.microsoft.com/office/word/2010/wordprocessingGroup" xmlns:wpi="http://schemas.microsoft.com/office/word/2010/wordprocessingInk" xmlns:wne="http://schemas.microsoft.com/office/word/2006/wordml" xmlns:wps="http://schemas.microsoft.com/office/word/2010/wordprocessingShape" mc:Ignorable="w14 w15 w16se w16cid w16 w16cex w16sdtdh w16du wp14">
+  <w:abstractNum w:abstractNumId="0" w15:restartNumberingAfterBreak="0">
+    <w:nsid w:val="176B20AE"/>
+    <w:multiLevelType w:val="multilevel"/>
+    <w:tmpl w:val="F8989AD0"/>
+    <w:lvl w:ilvl="0">
+      <w:start w:val="1"/>
+      <w:numFmt w:val="decimal"/>
+      <w:lvlText w:val="%1."/>
+      <w:lvlJc w:val="left"/>
+      <w:pPr>
+        <w:tabs>
+          <w:tab w:val="num" w:pos="720"/>
+        </w:tabs>
+        <w:ind w:left="720" w:hanging="360"/>
+      </w:pPr>
+    </w:lvl>
+    <w:lvl w:ilvl="1" w:tentative="1">
+      <w:start w:val="1"/>
+      <w:numFmt w:val="decimal"/>
+      <w:lvlText w:val="%2."/>
+      <w:lvlJc w:val="left"/>
+      <w:pPr>
+        <w:tabs>
+          <w:tab w:val="num" w:pos="1440"/>
+        </w:tabs>
+        <w:ind w:left="1440" w:hanging="360"/>
+      </w:pPr>
+    </w:lvl>
+    <w:lvl w:ilvl="2" w:tentative="1">
+      <w:start w:val="1"/>
+      <w:numFmt w:val="decimal"/>
+      <w:lvlText w:val="%3."/>
+      <w:lvlJc w:val="left"/>
+      <w:pPr>
+        <w:tabs>
+          <w:tab w:val="num" w:pos="2160"/>
+        </w:tabs>
+        <w:ind w:left="2160" w:hanging="360"/>
+      </w:pPr>
+    </w:lvl>
+    <w:lvl w:ilvl="3" w:tentative="1">
+      <w:start w:val="1"/>
+      <w:numFmt w:val="decimal"/>
+      <w:lvlText w:val="%4."/>
+      <w:lvlJc w:val="left"/>
+      <w:pPr>
+        <w:tabs>
+          <w:tab w:val="num" w:pos="2880"/>
+        </w:tabs>
+        <w:ind w:left="2880" w:hanging="360"/>
+      </w:pPr>
+    </w:lvl>
+    <w:lvl w:ilvl="4" w:tentative="1">
+      <w:start w:val="1"/>
+      <w:numFmt w:val="decimal"/>
+      <w:lvlText w:val="%5."/>
+      <w:lvlJc w:val="left"/>
+      <w:pPr>
+        <w:tabs>
+          <w:tab w:val="num" w:pos="3600"/>
+        </w:tabs>
+        <w:ind w:left="3600" w:hanging="360"/>
+      </w:pPr>
+    </w:lvl>
+    <w:lvl w:ilvl="5" w:tentative="1">
+      <w:start w:val="1"/>
+      <w:numFmt w:val="decimal"/>
+      <w:lvlText w:val="%6."/>
+      <w:lvlJc w:val="left"/>
+      <w:pPr>
+        <w:tabs>
+          <w:tab w:val="num" w:pos="4320"/>
+        </w:tabs>
+        <w:ind w:left="4320" w:hanging="360"/>
+      </w:pPr>
+    </w:lvl>
+    <w:lvl w:ilvl="6" w:tentative="1">
+      <w:start w:val="1"/>
+      <w:numFmt w:val="decimal"/>
+      <w:lvlText w:val="%7."/>
+      <w:lvlJc w:val="left"/>
+      <w:pPr>
+        <w:tabs>
+          <w:tab w:val="num" w:pos="5040"/>
+        </w:tabs>
+        <w:ind w:left="5040" w:hanging="360"/>
+      </w:pPr>
+    </w:lvl>
+    <w:lvl w:ilvl="7" w:tentative="1">
+      <w:start w:val="1"/>
+      <w:numFmt w:val="decimal"/>
+      <w:lvlText w:val="%8."/>
+      <w:lvlJc w:val="left"/>
+      <w:pPr>
+        <w:tabs>
+          <w:tab w:val="num" w:pos="5760"/>
+        </w:tabs>
+        <w:ind w:left="5760" w:hanging="360"/>
+      </w:pPr>
+    </w:lvl>
+    <w:lvl w:ilvl="8" w:tentative="1">
+      <w:start w:val="1"/>
+      <w:numFmt w:val="decimal"/>
+      <w:lvlText w:val="%9."/>
+      <w:lvlJc w:val="left"/>
+      <w:pPr>
+        <w:tabs>
+          <w:tab w:val="num" w:pos="6480"/>
+        </w:tabs>
+        <w:ind w:left="6480" w:hanging="360"/>
+      </w:pPr>
+    </w:lvl>
+  </w:abstractNum>
+  <w:abstractNum w:abstractNumId="1" w15:restartNumberingAfterBreak="0">
+    <w:nsid w:val="18081E6E"/>
+    <w:multiLevelType w:val="multilevel"/>
+    <w:tmpl w:val="39EC8104"/>
+    <w:lvl w:ilvl="0">
+      <w:start w:val="1"/>
+      <w:numFmt w:val="bullet"/>
+      <w:lvlText w:val=""/>
+      <w:lvlJc w:val="left"/>
+      <w:pPr>
+        <w:tabs>
+          <w:tab w:val="num" w:pos="720"/>
+        </w:tabs>
+        <w:ind w:left="720" w:hanging="360"/>
+      </w:pPr>
+      <w:rPr>
+        <w:rFonts w:ascii="Symbol" w:hAnsi="Symbol" w:hint="default"/>
+      </w:rPr>
+    </w:lvl>
+    <w:lvl w:ilvl="1">
+      <w:start w:val="1"/>
+      <w:numFmt w:val="decimal"/>
+      <w:lvlText w:val="%2."/>
+      <w:lvlJc w:val="left"/>
+      <w:pPr>
+        <w:ind w:left="1440" w:hanging="360"/>
+      </w:pPr>
+    </w:lvl>
+    <w:lvl w:ilvl="2">
+      <w:start w:val="1"/>
+      <w:numFmt w:val="bullet"/>
+      <w:lvlText w:val=""/>
+      <w:lvlJc w:val="left"/>
+      <w:pPr>
+        <w:ind w:left="2160" w:hanging="360"/>
+      </w:pPr>
+      <w:rPr>
+        <w:rFonts w:ascii="Symbol" w:hAnsi="Symbol" w:hint="default"/>
+      </w:rPr>
+    </w:lvl>
+    <w:lvl w:ilvl="3">
+      <w:start w:val="1"/>
+      <w:numFmt w:val="decimal"/>
+      <w:lvlText w:val="%4."/>
+      <w:lvlJc w:val="left"/>
+      <w:pPr>
+        <w:tabs>
+          <w:tab w:val="num" w:pos="2880"/>
+        </w:tabs>
+        <w:ind w:left="2880" w:hanging="360"/>
+      </w:pPr>
+    </w:lvl>
+    <w:lvl w:ilvl="4" w:tentative="1">
+      <w:start w:val="1"/>
+      <w:numFmt w:val="decimal"/>
+      <w:lvlText w:val="%5."/>
+      <w:lvlJc w:val="left"/>
+      <w:pPr>
+        <w:tabs>
+          <w:tab w:val="num" w:pos="3600"/>
+        </w:tabs>
+        <w:ind w:left="3600" w:hanging="360"/>
+      </w:pPr>
+    </w:lvl>
+    <w:lvl w:ilvl="5" w:tentative="1">
+      <w:start w:val="1"/>
+      <w:numFmt w:val="decimal"/>
+      <w:lvlText w:val="%6."/>
+      <w:lvlJc w:val="left"/>
+      <w:pPr>
+        <w:tabs>
+          <w:tab w:val="num" w:pos="4320"/>
+        </w:tabs>
+        <w:ind w:left="4320" w:hanging="360"/>
+      </w:pPr>
+    </w:lvl>
+    <w:lvl w:ilvl="6" w:tentative="1">
+      <w:start w:val="1"/>
+      <w:numFmt w:val="decimal"/>
+      <w:lvlText w:val="%7."/>
+      <w:lvlJc w:val="left"/>
+      <w:pPr>
+        <w:tabs>
+          <w:tab w:val="num" w:pos="5040"/>
+        </w:tabs>
+        <w:ind w:left="5040" w:hanging="360"/>
+      </w:pPr>
+    </w:lvl>
+    <w:lvl w:ilvl="7" w:tentative="1">
+      <w:start w:val="1"/>
+      <w:numFmt w:val="decimal"/>
+      <w:lvlText w:val="%8."/>
+      <w:lvlJc w:val="left"/>
+      <w:pPr>
+        <w:tabs>
+          <w:tab w:val="num" w:pos="5760"/>
+        </w:tabs>
+        <w:ind w:left="5760" w:hanging="360"/>
+      </w:pPr>
+    </w:lvl>
+    <w:lvl w:ilvl="8" w:tentative="1">
+      <w:start w:val="1"/>
+      <w:numFmt w:val="decimal"/>
+      <w:lvlText w:val="%9."/>
+      <w:lvlJc w:val="left"/>
+      <w:pPr>
+        <w:tabs>
+          <w:tab w:val="num" w:pos="6480"/>
+        </w:tabs>
+        <w:ind w:left="6480" w:hanging="360"/>
+      </w:pPr>
+    </w:lvl>
+  </w:abstractNum>
+  <w:abstractNum w:abstractNumId="2" w15:restartNumberingAfterBreak="0">
+    <w:nsid w:val="365B0CB7"/>
+    <w:multiLevelType w:val="multilevel"/>
+    <w:tmpl w:val="29DC68AA"/>
+    <w:lvl w:ilvl="0">
+      <w:start w:val="1"/>
+      <w:numFmt w:val="decimal"/>
+      <w:lvlText w:val="%1."/>
+      <w:lvlJc w:val="left"/>
+      <w:pPr>
+        <w:tabs>
+          <w:tab w:val="num" w:pos="720"/>
+        </w:tabs>
+        <w:ind w:left="720" w:hanging="360"/>
+      </w:pPr>
+      <w:rPr>
+        <w:rFonts w:hint="default"/>
+      </w:rPr>
+    </w:lvl>
+    <w:lvl w:ilvl="1">
+      <w:start w:val="1"/>
+      <w:numFmt w:val="bullet"/>
+      <w:lvlText w:val=""/>
+      <w:lvlJc w:val="left"/>
+      <w:pPr>
+        <w:ind w:left="1440" w:hanging="360"/>
+      </w:pPr>
+      <w:rPr>
+        <w:rFonts w:ascii="Symbol" w:hAnsi="Symbol" w:hint="default"/>
+      </w:rPr>
+    </w:lvl>
+    <w:lvl w:ilvl="2">
+      <w:start w:val="1"/>
+      <w:numFmt w:val="bullet"/>
+      <w:lvlText w:val=""/>
+      <w:lvlJc w:val="left"/>
+      <w:pPr>
+        <w:ind w:left="2160" w:hanging="360"/>
+      </w:pPr>
+      <w:rPr>
+        <w:rFonts w:ascii="Symbol" w:hAnsi="Symbol" w:hint="default"/>
+      </w:rPr>
+    </w:lvl>
+    <w:lvl w:ilvl="3">
+      <w:start w:val="1"/>
+      <w:numFmt w:val="decimal"/>
+      <w:lvlText w:val="%4."/>
+      <w:lvlJc w:val="left"/>
+      <w:pPr>
+        <w:tabs>
+          <w:tab w:val="num" w:pos="2880"/>
+        </w:tabs>
+        <w:ind w:left="2880" w:hanging="360"/>
+      </w:pPr>
+    </w:lvl>
+    <w:lvl w:ilvl="4" w:tentative="1">
+      <w:start w:val="1"/>
+      <w:numFmt w:val="decimal"/>
+      <w:lvlText w:val="%5."/>
+      <w:lvlJc w:val="left"/>
+      <w:pPr>
+        <w:tabs>
+          <w:tab w:val="num" w:pos="3600"/>
+        </w:tabs>
+        <w:ind w:left="3600" w:hanging="360"/>
+      </w:pPr>
+    </w:lvl>
+    <w:lvl w:ilvl="5" w:tentative="1">
+      <w:start w:val="1"/>
+      <w:numFmt w:val="decimal"/>
+      <w:lvlText w:val="%6."/>
+      <w:lvlJc w:val="left"/>
+      <w:pPr>
+        <w:tabs>
+          <w:tab w:val="num" w:pos="4320"/>
+        </w:tabs>
+        <w:ind w:left="4320" w:hanging="360"/>
+      </w:pPr>
+    </w:lvl>
+    <w:lvl w:ilvl="6" w:tentative="1">
+      <w:start w:val="1"/>
+      <w:numFmt w:val="decimal"/>
+      <w:lvlText w:val="%7."/>
+      <w:lvlJc w:val="left"/>
+      <w:pPr>
+        <w:tabs>
+          <w:tab w:val="num" w:pos="5040"/>
+        </w:tabs>
+        <w:ind w:left="5040" w:hanging="360"/>
+      </w:pPr>
+    </w:lvl>
+    <w:lvl w:ilvl="7" w:tentative="1">
+      <w:start w:val="1"/>
+      <w:numFmt w:val="decimal"/>
+      <w:lvlText w:val="%8."/>
+      <w:lvlJc w:val="left"/>
+      <w:pPr>
+        <w:tabs>
+          <w:tab w:val="num" w:pos="5760"/>
+        </w:tabs>
+        <w:ind w:left="5760" w:hanging="360"/>
+      </w:pPr>
+    </w:lvl>
+    <w:lvl w:ilvl="8" w:tentative="1">
+      <w:start w:val="1"/>
+      <w:numFmt w:val="decimal"/>
+      <w:lvlText w:val="%9."/>
+      <w:lvlJc w:val="left"/>
+      <w:pPr>
+        <w:tabs>
+          <w:tab w:val="num" w:pos="6480"/>
+        </w:tabs>
+        <w:ind w:left="6480" w:hanging="360"/>
+      </w:pPr>
+    </w:lvl>
+  </w:abstractNum>
+  <w:abstractNum w:abstractNumId="3" w15:restartNumberingAfterBreak="0">
+    <w:nsid w:val="48757AD6"/>
+    <w:multiLevelType w:val="multilevel"/>
+    <w:tmpl w:val="44FAA3C4"/>
+    <w:lvl w:ilvl="0">
+      <w:start w:val="1"/>
+      <w:numFmt w:val="bullet"/>
+      <w:lvlText w:val=""/>
+      <w:lvlJc w:val="left"/>
+      <w:pPr>
+        <w:tabs>
+          <w:tab w:val="num" w:pos="720"/>
+        </w:tabs>
+        <w:ind w:left="720" w:hanging="360"/>
+      </w:pPr>
+      <w:rPr>
+        <w:rFonts w:ascii="Symbol" w:hAnsi="Symbol" w:hint="default"/>
+      </w:rPr>
+    </w:lvl>
+    <w:lvl w:ilvl="1">
+      <w:start w:val="1"/>
+      <w:numFmt w:val="bullet"/>
+      <w:lvlText w:val=""/>
+      <w:lvlJc w:val="left"/>
+      <w:pPr>
+        <w:ind w:left="360" w:hanging="360"/>
+      </w:pPr>
+      <w:rPr>
+        <w:rFonts w:ascii="Symbol" w:hAnsi="Symbol" w:hint="default"/>
+      </w:rPr>
+    </w:lvl>
+    <w:lvl w:ilvl="2">
+      <w:start w:val="1"/>
+      <w:numFmt w:val="bullet"/>
+      <w:lvlText w:val=""/>
+      <w:lvlJc w:val="left"/>
+      <w:pPr>
+        <w:ind w:left="2160" w:hanging="360"/>
+      </w:pPr>
+      <w:rPr>
+        <w:rFonts w:ascii="Symbol" w:hAnsi="Symbol" w:hint="default"/>
+      </w:rPr>
+    </w:lvl>
+    <w:lvl w:ilvl="3">
+      <w:start w:val="1"/>
+      <w:numFmt w:val="decimal"/>
+      <w:lvlText w:val="%4."/>
+      <w:lvlJc w:val="left"/>
+      <w:pPr>
+        <w:tabs>
+          <w:tab w:val="num" w:pos="2880"/>
+        </w:tabs>
+        <w:ind w:left="2880" w:hanging="360"/>
+      </w:pPr>
+    </w:lvl>
+    <w:lvl w:ilvl="4" w:tentative="1">
+      <w:start w:val="1"/>
+      <w:numFmt w:val="decimal"/>
+      <w:lvlText w:val="%5."/>
+      <w:lvlJc w:val="left"/>
+      <w:pPr>
+        <w:tabs>
+          <w:tab w:val="num" w:pos="3600"/>
+        </w:tabs>
+        <w:ind w:left="3600" w:hanging="360"/>
+      </w:pPr>
+    </w:lvl>
+    <w:lvl w:ilvl="5" w:tentative="1">
+      <w:start w:val="1"/>
+      <w:numFmt w:val="decimal"/>
+      <w:lvlText w:val="%6."/>
+      <w:lvlJc w:val="left"/>
+      <w:pPr>
+        <w:tabs>
+          <w:tab w:val="num" w:pos="4320"/>
+        </w:tabs>
+        <w:ind w:left="4320" w:hanging="360"/>
+      </w:pPr>
+    </w:lvl>
+    <w:lvl w:ilvl="6" w:tentative="1">
+      <w:start w:val="1"/>
+      <w:numFmt w:val="decimal"/>
+      <w:lvlText w:val="%7."/>
+      <w:lvlJc w:val="left"/>
+      <w:pPr>
+        <w:tabs>
+          <w:tab w:val="num" w:pos="5040"/>
+        </w:tabs>
+        <w:ind w:left="5040" w:hanging="360"/>
+      </w:pPr>
+    </w:lvl>
+    <w:lvl w:ilvl="7" w:tentative="1">
+      <w:start w:val="1"/>
+      <w:numFmt w:val="decimal"/>
+      <w:lvlText w:val="%8."/>
+      <w:lvlJc w:val="left"/>
+      <w:pPr>
+        <w:tabs>
+          <w:tab w:val="num" w:pos="5760"/>
+        </w:tabs>
+        <w:ind w:left="5760" w:hanging="360"/>
+      </w:pPr>
+    </w:lvl>
+    <w:lvl w:ilvl="8" w:tentative="1">
+      <w:start w:val="1"/>
+      <w:numFmt w:val="decimal"/>
+      <w:lvlText w:val="%9."/>
+      <w:lvlJc w:val="left"/>
+      <w:pPr>
+        <w:tabs>
+          <w:tab w:val="num" w:pos="6480"/>
+        </w:tabs>
+        <w:ind w:left="6480" w:hanging="360"/>
+      </w:pPr>
+    </w:lvl>
+  </w:abstractNum>
+  <w:abstractNum w:abstractNumId="4" w15:restartNumberingAfterBreak="0">
+    <w:nsid w:val="4FEA0BF1"/>
+    <w:multiLevelType w:val="hybridMultilevel"/>
+    <w:tmpl w:val="BBA6885A"/>
+    <w:lvl w:ilvl="0" w:tplc="04090001">
+      <w:start w:val="1"/>
+      <w:numFmt w:val="bullet"/>
+      <w:lvlText w:val=""/>
+      <w:lvlJc w:val="left"/>
+      <w:pPr>
+        <w:ind w:left="360" w:hanging="360"/>
+      </w:pPr>
+      <w:rPr>
+        <w:rFonts w:ascii="Symbol" w:hAnsi="Symbol" w:hint="default"/>
+      </w:rPr>
+    </w:lvl>
+    <w:lvl w:ilvl="1" w:tplc="04090003" w:tentative="1">
+      <w:start w:val="1"/>
+      <w:numFmt w:val="bullet"/>
+      <w:lvlText w:val="o"/>
+      <w:lvlJc w:val="left"/>
+      <w:pPr>
+        <w:ind w:left="1080" w:hanging="360"/>
+      </w:pPr>
+      <w:rPr>
+        <w:rFonts w:ascii="Courier New" w:hAnsi="Courier New" w:cs="Courier New" w:hint="default"/>
+      </w:rPr>
+    </w:lvl>
+    <w:lvl w:ilvl="2" w:tplc="04090005" w:tentative="1">
+      <w:start w:val="1"/>
+      <w:numFmt w:val="bullet"/>
+      <w:lvlText w:val=""/>
+      <w:lvlJc w:val="left"/>
+      <w:pPr>
+        <w:ind w:left="1800" w:hanging="360"/>
+      </w:pPr>
+      <w:rPr>
+        <w:rFonts w:ascii="Wingdings" w:hAnsi="Wingdings" w:hint="default"/>
+      </w:rPr>
+    </w:lvl>
+    <w:lvl w:ilvl="3" w:tplc="04090001" w:tentative="1">
+      <w:start w:val="1"/>
+      <w:numFmt w:val="bullet"/>
+      <w:lvlText w:val=""/>
+      <w:lvlJc w:val="left"/>
+      <w:pPr>
+        <w:ind w:left="2520" w:hanging="360"/>
+      </w:pPr>
+      <w:rPr>
+        <w:rFonts w:ascii="Symbol" w:hAnsi="Symbol" w:hint="default"/>
+      </w:rPr>
+    </w:lvl>
+    <w:lvl w:ilvl="4" w:tplc="04090003" w:tentative="1">
+      <w:start w:val="1"/>
+      <w:numFmt w:val="bullet"/>
+      <w:lvlText w:val="o"/>
+      <w:lvlJc w:val="left"/>
+      <w:pPr>
+        <w:ind w:left="3240" w:hanging="360"/>
+      </w:pPr>
+      <w:rPr>
+        <w:rFonts w:ascii="Courier New" w:hAnsi="Courier New" w:cs="Courier New" w:hint="default"/>
+      </w:rPr>
+    </w:lvl>
+    <w:lvl w:ilvl="5" w:tplc="04090005" w:tentative="1">
+      <w:start w:val="1"/>
+      <w:numFmt w:val="bullet"/>
+      <w:lvlText w:val=""/>
+      <w:lvlJc w:val="left"/>
+      <w:pPr>
+        <w:ind w:left="3960" w:hanging="360"/>
+      </w:pPr>
+      <w:rPr>
+        <w:rFonts w:ascii="Wingdings" w:hAnsi="Wingdings" w:hint="default"/>
+      </w:rPr>
+    </w:lvl>
+    <w:lvl w:ilvl="6" w:tplc="04090001" w:tentative="1">
+      <w:start w:val="1"/>
+      <w:numFmt w:val="bullet"/>
+      <w:lvlText w:val=""/>
+      <w:lvlJc w:val="left"/>
+      <w:pPr>
+        <w:ind w:left="4680" w:hanging="360"/>
+      </w:pPr>
+      <w:rPr>
+        <w:rFonts w:ascii="Symbol" w:hAnsi="Symbol" w:hint="default"/>
+      </w:rPr>
+    </w:lvl>
+    <w:lvl w:ilvl="7" w:tplc="04090003" w:tentative="1">
+      <w:start w:val="1"/>
+      <w:numFmt w:val="bullet"/>
+      <w:lvlText w:val="o"/>
+      <w:lvlJc w:val="left"/>
+      <w:pPr>
+        <w:ind w:left="5400" w:hanging="360"/>
+      </w:pPr>
+      <w:rPr>
+        <w:rFonts w:ascii="Courier New" w:hAnsi="Courier New" w:cs="Courier New" w:hint="default"/>
+      </w:rPr>
+    </w:lvl>
+    <w:lvl w:ilvl="8" w:tplc="04090005" w:tentative="1">
+      <w:start w:val="1"/>
+      <w:numFmt w:val="bullet"/>
+      <w:lvlText w:val=""/>
+      <w:lvlJc w:val="left"/>
+      <w:pPr>
+        <w:ind w:left="6120" w:hanging="360"/>
+      </w:pPr>
+      <w:rPr>
+        <w:rFonts w:ascii="Wingdings" w:hAnsi="Wingdings" w:hint="default"/>
+      </w:rPr>
+    </w:lvl>
+  </w:abstractNum>
+  <w:abstractNum w:abstractNumId="5" w15:restartNumberingAfterBreak="0">
+    <w:nsid w:val="5CC121A9"/>
+    <w:multiLevelType w:val="hybridMultilevel"/>
+    <w:tmpl w:val="F832631C"/>
+    <w:lvl w:ilvl="0" w:tplc="04090001">
+      <w:start w:val="1"/>
+      <w:numFmt w:val="bullet"/>
+      <w:lvlText w:val=""/>
+      <w:lvlJc w:val="left"/>
+      <w:pPr>
+        <w:ind w:left="360" w:hanging="360"/>
+      </w:pPr>
+      <w:rPr>
+        <w:rFonts w:ascii="Symbol" w:hAnsi="Symbol" w:hint="default"/>
+      </w:rPr>
+    </w:lvl>
+    <w:lvl w:ilvl="1" w:tplc="04090003" w:tentative="1">
+      <w:start w:val="1"/>
+      <w:numFmt w:val="bullet"/>
+      <w:lvlText w:val="o"/>
+      <w:lvlJc w:val="left"/>
+      <w:pPr>
+        <w:ind w:left="1080" w:hanging="360"/>
+      </w:pPr>
+      <w:rPr>
+        <w:rFonts w:ascii="Courier New" w:hAnsi="Courier New" w:cs="Courier New" w:hint="default"/>
+      </w:rPr>
+    </w:lvl>
+    <w:lvl w:ilvl="2" w:tplc="04090005" w:tentative="1">
+      <w:start w:val="1"/>
+      <w:numFmt w:val="bullet"/>
+      <w:lvlText w:val=""/>
+      <w:lvlJc w:val="left"/>
+      <w:pPr>
+        <w:ind w:left="1800" w:hanging="360"/>
+      </w:pPr>
+      <w:rPr>
+        <w:rFonts w:ascii="Wingdings" w:hAnsi="Wingdings" w:hint="default"/>
+      </w:rPr>
+    </w:lvl>
+    <w:lvl w:ilvl="3" w:tplc="04090001" w:tentative="1">
+      <w:start w:val="1"/>
+      <w:numFmt w:val="bullet"/>
+      <w:lvlText w:val=""/>
+      <w:lvlJc w:val="left"/>
+      <w:pPr>
+        <w:ind w:left="2520" w:hanging="360"/>
+      </w:pPr>
+      <w:rPr>
+        <w:rFonts w:ascii="Symbol" w:hAnsi="Symbol" w:hint="default"/>
+      </w:rPr>
+    </w:lvl>
+    <w:lvl w:ilvl="4" w:tplc="04090003" w:tentative="1">
+      <w:start w:val="1"/>
+      <w:numFmt w:val="bullet"/>
+      <w:lvlText w:val="o"/>
+      <w:lvlJc w:val="left"/>
+      <w:pPr>
+        <w:ind w:left="3240" w:hanging="360"/>
+      </w:pPr>
+      <w:rPr>
+        <w:rFonts w:ascii="Courier New" w:hAnsi="Courier New" w:cs="Courier New" w:hint="default"/>
+      </w:rPr>
+    </w:lvl>
+    <w:lvl w:ilvl="5" w:tplc="04090005" w:tentative="1">
+      <w:start w:val="1"/>
+      <w:numFmt w:val="bullet"/>
+      <w:lvlText w:val=""/>
+      <w:lvlJc w:val="left"/>
+      <w:pPr>
+        <w:ind w:left="3960" w:hanging="360"/>
+      </w:pPr>
+      <w:rPr>
+        <w:rFonts w:ascii="Wingdings" w:hAnsi="Wingdings" w:hint="default"/>
+      </w:rPr>
+    </w:lvl>
+    <w:lvl w:ilvl="6" w:tplc="04090001" w:tentative="1">
+      <w:start w:val="1"/>
+      <w:numFmt w:val="bullet"/>
+      <w:lvlText w:val=""/>
+      <w:lvlJc w:val="left"/>
+      <w:pPr>
+        <w:ind w:left="4680" w:hanging="360"/>
+      </w:pPr>
+      <w:rPr>
+        <w:rFonts w:ascii="Symbol" w:hAnsi="Symbol" w:hint="default"/>
+      </w:rPr>
+    </w:lvl>
+    <w:lvl w:ilvl="7" w:tplc="04090003" w:tentative="1">
+      <w:start w:val="1"/>
+      <w:numFmt w:val="bullet"/>
+      <w:lvlText w:val="o"/>
+      <w:lvlJc w:val="left"/>
+      <w:pPr>
+        <w:ind w:left="5400" w:hanging="360"/>
+      </w:pPr>
+      <w:rPr>
+        <w:rFonts w:ascii="Courier New" w:hAnsi="Courier New" w:cs="Courier New" w:hint="default"/>
+      </w:rPr>
+    </w:lvl>
+    <w:lvl w:ilvl="8" w:tplc="04090005" w:tentative="1">
+      <w:start w:val="1"/>
+      <w:numFmt w:val="bullet"/>
+      <w:lvlText w:val=""/>
+      <w:lvlJc w:val="left"/>
+      <w:pPr>
+        <w:ind w:left="6120" w:hanging="360"/>
+      </w:pPr>
+      <w:rPr>
+        <w:rFonts w:ascii="Wingdings" w:hAnsi="Wingdings" w:hint="default"/>
+      </w:rPr>
+    </w:lvl>
+  </w:abstractNum>
+  <w:abstractNum w:abstractNumId="6" w15:restartNumberingAfterBreak="0">
+    <w:nsid w:val="67FE369F"/>
+    <w:multiLevelType w:val="multilevel"/>
+    <w:tmpl w:val="41A85AE2"/>
+    <w:lvl w:ilvl="0">
+      <w:start w:val="1"/>
+      <w:numFmt w:val="decimal"/>
+      <w:lvlText w:val="%1."/>
+      <w:lvlJc w:val="left"/>
+      <w:pPr>
+        <w:tabs>
+          <w:tab w:val="num" w:pos="720"/>
+        </w:tabs>
+        <w:ind w:left="720" w:hanging="360"/>
+      </w:pPr>
+    </w:lvl>
+    <w:lvl w:ilvl="1" w:tentative="1">
+      <w:start w:val="1"/>
+      <w:numFmt w:val="decimal"/>
+      <w:lvlText w:val="%2."/>
+      <w:lvlJc w:val="left"/>
+      <w:pPr>
+        <w:tabs>
+          <w:tab w:val="num" w:pos="1440"/>
+        </w:tabs>
+        <w:ind w:left="1440" w:hanging="360"/>
+      </w:pPr>
+    </w:lvl>
+    <w:lvl w:ilvl="2" w:tentative="1">
+      <w:start w:val="1"/>
+      <w:numFmt w:val="decimal"/>
+      <w:lvlText w:val="%3."/>
+      <w:lvlJc w:val="left"/>
+      <w:pPr>
+        <w:tabs>
+          <w:tab w:val="num" w:pos="2160"/>
+        </w:tabs>
+        <w:ind w:left="2160" w:hanging="360"/>
+      </w:pPr>
+    </w:lvl>
+    <w:lvl w:ilvl="3" w:tentative="1">
+      <w:start w:val="1"/>
+      <w:numFmt w:val="decimal"/>
+      <w:lvlText w:val="%4."/>
+      <w:lvlJc w:val="left"/>
+      <w:pPr>
+        <w:tabs>
+          <w:tab w:val="num" w:pos="2880"/>
+        </w:tabs>
+        <w:ind w:left="2880" w:hanging="360"/>
+      </w:pPr>
+    </w:lvl>
+    <w:lvl w:ilvl="4" w:tentative="1">
+      <w:start w:val="1"/>
+      <w:numFmt w:val="decimal"/>
+      <w:lvlText w:val="%5."/>
+      <w:lvlJc w:val="left"/>
+      <w:pPr>
+        <w:tabs>
+          <w:tab w:val="num" w:pos="3600"/>
+        </w:tabs>
+        <w:ind w:left="3600" w:hanging="360"/>
+      </w:pPr>
+    </w:lvl>
+    <w:lvl w:ilvl="5" w:tentative="1">
+      <w:start w:val="1"/>
+      <w:numFmt w:val="decimal"/>
+      <w:lvlText w:val="%6."/>
+      <w:lvlJc w:val="left"/>
+      <w:pPr>
+        <w:tabs>
+          <w:tab w:val="num" w:pos="4320"/>
+        </w:tabs>
+        <w:ind w:left="4320" w:hanging="360"/>
+      </w:pPr>
+    </w:lvl>
+    <w:lvl w:ilvl="6" w:tentative="1">
+      <w:start w:val="1"/>
+      <w:numFmt w:val="decimal"/>
+      <w:lvlText w:val="%7."/>
+      <w:lvlJc w:val="left"/>
+      <w:pPr>
+        <w:tabs>
+          <w:tab w:val="num" w:pos="5040"/>
+        </w:tabs>
+        <w:ind w:left="5040" w:hanging="360"/>
+      </w:pPr>
+    </w:lvl>
+    <w:lvl w:ilvl="7" w:tentative="1">
+      <w:start w:val="1"/>
+      <w:numFmt w:val="decimal"/>
+      <w:lvlText w:val="%8."/>
+      <w:lvlJc w:val="left"/>
+      <w:pPr>
+        <w:tabs>
+          <w:tab w:val="num" w:pos="5760"/>
+        </w:tabs>
+        <w:ind w:left="5760" w:hanging="360"/>
+      </w:pPr>
+    </w:lvl>
+    <w:lvl w:ilvl="8" w:tentative="1">
+      <w:start w:val="1"/>
+      <w:numFmt w:val="decimal"/>
+      <w:lvlText w:val="%9."/>
+      <w:lvlJc w:val="left"/>
+      <w:pPr>
+        <w:tabs>
+          <w:tab w:val="num" w:pos="6480"/>
+        </w:tabs>
+        <w:ind w:left="6480" w:hanging="360"/>
+      </w:pPr>
+    </w:lvl>
+  </w:abstractNum>
+  <w:abstractNum w:abstractNumId="7" w15:restartNumberingAfterBreak="0">
+    <w:nsid w:val="78261005"/>
+    <w:multiLevelType w:val="hybridMultilevel"/>
+    <w:tmpl w:val="D54A0B4E"/>
+    <w:lvl w:ilvl="0" w:tplc="04090001">
+      <w:start w:val="1"/>
+      <w:numFmt w:val="bullet"/>
+      <w:lvlText w:val=""/>
+      <w:lvlJc w:val="left"/>
+      <w:pPr>
+        <w:ind w:left="360" w:hanging="360"/>
+      </w:pPr>
+      <w:rPr>
+        <w:rFonts w:ascii="Symbol" w:hAnsi="Symbol" w:hint="default"/>
+      </w:rPr>
+    </w:lvl>
+    <w:lvl w:ilvl="1" w:tplc="04090003">
+      <w:start w:val="1"/>
+      <w:numFmt w:val="bullet"/>
+      <w:lvlText w:val="o"/>
+      <w:lvlJc w:val="left"/>
+      <w:pPr>
+        <w:ind w:left="1080" w:hanging="360"/>
+      </w:pPr>
+      <w:rPr>
+        <w:rFonts w:ascii="Courier New" w:hAnsi="Courier New" w:cs="Courier New" w:hint="default"/>
+      </w:rPr>
+    </w:lvl>
+    <w:lvl w:ilvl="2" w:tplc="04090005">
+      <w:start w:val="1"/>
+      <w:numFmt w:val="bullet"/>
+      <w:lvlText w:val=""/>
+      <w:lvlJc w:val="left"/>
+      <w:pPr>
+        <w:ind w:left="1800" w:hanging="360"/>
+      </w:pPr>
+      <w:rPr>
+        <w:rFonts w:ascii="Wingdings" w:hAnsi="Wingdings" w:hint="default"/>
+      </w:rPr>
+    </w:lvl>
+    <w:lvl w:ilvl="3" w:tplc="04090001" w:tentative="1">
+      <w:start w:val="1"/>
+      <w:numFmt w:val="bullet"/>
+      <w:lvlText w:val=""/>
+      <w:lvlJc w:val="left"/>
+      <w:pPr>
+        <w:ind w:left="2520" w:hanging="360"/>
+      </w:pPr>
+      <w:rPr>
+        <w:rFonts w:ascii="Symbol" w:hAnsi="Symbol" w:hint="default"/>
+      </w:rPr>
+    </w:lvl>
+    <w:lvl w:ilvl="4" w:tplc="04090003" w:tentative="1">
+      <w:start w:val="1"/>
+      <w:numFmt w:val="bullet"/>
+      <w:lvlText w:val="o"/>
+      <w:lvlJc w:val="left"/>
+      <w:pPr>
+        <w:ind w:left="3240" w:hanging="360"/>
+      </w:pPr>
+      <w:rPr>
+        <w:rFonts w:ascii="Courier New" w:hAnsi="Courier New" w:cs="Courier New" w:hint="default"/>
+      </w:rPr>
+    </w:lvl>
+    <w:lvl w:ilvl="5" w:tplc="04090005" w:tentative="1">
+      <w:start w:val="1"/>
+      <w:numFmt w:val="bullet"/>
+      <w:lvlText w:val=""/>
+      <w:lvlJc w:val="left"/>
+      <w:pPr>
+        <w:ind w:left="3960" w:hanging="360"/>
+      </w:pPr>
+      <w:rPr>
+        <w:rFonts w:ascii="Wingdings" w:hAnsi="Wingdings" w:hint="default"/>
+      </w:rPr>
+    </w:lvl>
+    <w:lvl w:ilvl="6" w:tplc="04090001" w:tentative="1">
+      <w:start w:val="1"/>
+      <w:numFmt w:val="bullet"/>
+      <w:lvlText w:val=""/>
+      <w:lvlJc w:val="left"/>
+      <w:pPr>
+        <w:ind w:left="4680" w:hanging="360"/>
+      </w:pPr>
+      <w:rPr>
+        <w:rFonts w:ascii="Symbol" w:hAnsi="Symbol" w:hint="default"/>
+      </w:rPr>
+    </w:lvl>
+    <w:lvl w:ilvl="7" w:tplc="04090003" w:tentative="1">
+      <w:start w:val="1"/>
+      <w:numFmt w:val="bullet"/>
+      <w:lvlText w:val="o"/>
+      <w:lvlJc w:val="left"/>
+      <w:pPr>
+        <w:ind w:left="5400" w:hanging="360"/>
+      </w:pPr>
+      <w:rPr>
+        <w:rFonts w:ascii="Courier New" w:hAnsi="Courier New" w:cs="Courier New" w:hint="default"/>
+      </w:rPr>
+    </w:lvl>
+    <w:lvl w:ilvl="8" w:tplc="04090005" w:tentative="1">
+      <w:start w:val="1"/>
+      <w:numFmt w:val="bullet"/>
+      <w:lvlText w:val=""/>
+      <w:lvlJc w:val="left"/>
+      <w:pPr>
+        <w:ind w:left="6120" w:hanging="360"/>
+      </w:pPr>
+      <w:rPr>
+        <w:rFonts w:ascii="Wingdings" w:hAnsi="Wingdings" w:hint="default"/>
+      </w:rPr>
+    </w:lvl>
+  </w:abstractNum>
+  <w:abstractNum w:abstractNumId="8" w15:restartNumberingAfterBreak="0">
+    <w:nsid w:val="7C756F96"/>
+    <w:multiLevelType w:val="multilevel"/>
+    <w:tmpl w:val="39EC8104"/>
+    <w:lvl w:ilvl="0">
+      <w:start w:val="1"/>
+      <w:numFmt w:val="bullet"/>
+      <w:lvlText w:val=""/>
+      <w:lvlJc w:val="left"/>
+      <w:pPr>
+        <w:tabs>
+          <w:tab w:val="num" w:pos="720"/>
+        </w:tabs>
+        <w:ind w:left="720" w:hanging="360"/>
+      </w:pPr>
+      <w:rPr>
+        <w:rFonts w:ascii="Symbol" w:hAnsi="Symbol" w:hint="default"/>
+      </w:rPr>
+    </w:lvl>
+    <w:lvl w:ilvl="1">
+      <w:start w:val="1"/>
+      <w:numFmt w:val="decimal"/>
+      <w:lvlText w:val="%2."/>
+      <w:lvlJc w:val="left"/>
+      <w:pPr>
+        <w:ind w:left="1440" w:hanging="360"/>
+      </w:pPr>
+    </w:lvl>
+    <w:lvl w:ilvl="2">
+      <w:start w:val="1"/>
+      <w:numFmt w:val="bullet"/>
+      <w:lvlText w:val=""/>
+      <w:lvlJc w:val="left"/>
+      <w:pPr>
+        <w:ind w:left="2160" w:hanging="360"/>
+      </w:pPr>
+      <w:rPr>
+        <w:rFonts w:ascii="Symbol" w:hAnsi="Symbol" w:hint="default"/>
+      </w:rPr>
+    </w:lvl>
+    <w:lvl w:ilvl="3">
+      <w:start w:val="1"/>
+      <w:numFmt w:val="decimal"/>
+      <w:lvlText w:val="%4."/>
+      <w:lvlJc w:val="left"/>
+      <w:pPr>
+        <w:tabs>
+          <w:tab w:val="num" w:pos="2880"/>
+        </w:tabs>
+        <w:ind w:left="2880" w:hanging="360"/>
+      </w:pPr>
+    </w:lvl>
+    <w:lvl w:ilvl="4" w:tentative="1">
+      <w:start w:val="1"/>
+      <w:numFmt w:val="decimal"/>
+      <w:lvlText w:val="%5."/>
+      <w:lvlJc w:val="left"/>
+      <w:pPr>
+        <w:tabs>
+          <w:tab w:val="num" w:pos="3600"/>
+        </w:tabs>
+        <w:ind w:left="3600" w:hanging="360"/>
+      </w:pPr>
+    </w:lvl>
+    <w:lvl w:ilvl="5" w:tentative="1">
+      <w:start w:val="1"/>
+      <w:numFmt w:val="decimal"/>
+      <w:lvlText w:val="%6."/>
+      <w:lvlJc w:val="left"/>
+      <w:pPr>
+        <w:tabs>
+          <w:tab w:val="num" w:pos="4320"/>
+        </w:tabs>
+        <w:ind w:left="4320" w:hanging="360"/>
+      </w:pPr>
+    </w:lvl>
+    <w:lvl w:ilvl="6" w:tentative="1">
+      <w:start w:val="1"/>
+      <w:numFmt w:val="decimal"/>
+      <w:lvlText w:val="%7."/>
+      <w:lvlJc w:val="left"/>
+      <w:pPr>
+        <w:tabs>
+          <w:tab w:val="num" w:pos="5040"/>
+        </w:tabs>
+        <w:ind w:left="5040" w:hanging="360"/>
+      </w:pPr>
+    </w:lvl>
+    <w:lvl w:ilvl="7" w:tentative="1">
+      <w:start w:val="1"/>
+      <w:numFmt w:val="decimal"/>
+      <w:lvlText w:val="%8."/>
+      <w:lvlJc w:val="left"/>
+      <w:pPr>
+        <w:tabs>
+          <w:tab w:val="num" w:pos="5760"/>
+        </w:tabs>
+        <w:ind w:left="5760" w:hanging="360"/>
+      </w:pPr>
+    </w:lvl>
+    <w:lvl w:ilvl="8" w:tentative="1">
+      <w:start w:val="1"/>
+      <w:numFmt w:val="decimal"/>
+      <w:lvlText w:val="%9."/>
+      <w:lvlJc w:val="left"/>
+      <w:pPr>
+        <w:tabs>
+          <w:tab w:val="num" w:pos="6480"/>
+        </w:tabs>
+        <w:ind w:left="6480" w:hanging="360"/>
+      </w:pPr>
+    </w:lvl>
+  </w:abstractNum>
+  <w:num w:numId="1" w16cid:durableId="360671321">
+    <w:abstractNumId w:val="7"/>
+  </w:num>
+  <w:num w:numId="2" w16cid:durableId="211305814">
+    <w:abstractNumId w:val="8"/>
+  </w:num>
+  <w:num w:numId="3" w16cid:durableId="1154684662">
+    <w:abstractNumId w:val="1"/>
+  </w:num>
+  <w:num w:numId="4" w16cid:durableId="1203441124">
+    <w:abstractNumId w:val="3"/>
+  </w:num>
+  <w:num w:numId="5" w16cid:durableId="199823398">
+    <w:abstractNumId w:val="2"/>
+  </w:num>
+  <w:num w:numId="6" w16cid:durableId="285081744">
+    <w:abstractNumId w:val="6"/>
+  </w:num>
+  <w:num w:numId="7" w16cid:durableId="1107240467">
+    <w:abstractNumId w:val="0"/>
+  </w:num>
+  <w:num w:numId="8" w16cid:durableId="1738359377">
+    <w:abstractNumId w:val="4"/>
+  </w:num>
+  <w:num w:numId="9" w16cid:durableId="567616085">
+    <w:abstractNumId w:val="5"/>
+  </w:num>
+</w:numbering>
 </file>
 
 <file path=word/styles.xml><?xml version="1.0" encoding="utf-8"?>
@@ -930,6 +3769,22 @@
       <w:spacing w:val="5"/>
     </w:rPr>
   </w:style>
+  <w:style w:type="paragraph" w:styleId="NormalWeb">
+    <w:name w:val="Normal (Web)"/>
+    <w:basedOn w:val="Normal"/>
+    <w:uiPriority w:val="99"/>
+    <w:semiHidden/>
+    <w:unhideWhenUsed/>
+    <w:rsid w:val="003B78F2"/>
+    <w:pPr>
+      <w:spacing w:before="100" w:beforeAutospacing="1" w:after="100" w:afterAutospacing="1" w:line="240" w:lineRule="auto"/>
+    </w:pPr>
+    <w:rPr>
+      <w:rFonts w:ascii="Times New Roman" w:eastAsia="Times New Roman" w:hAnsi="Times New Roman" w:cs="Times New Roman"/>
+      <w:kern w:val="0"/>
+      <w14:ligatures w14:val="none"/>
+    </w:rPr>
+  </w:style>
 </w:styles>
 </file>
 

</xml_diff>

<commit_message>
upload final checkpoint word doc
</commit_message>
<xml_diff>
--- a/dgraves-ml-lab2-checkpoints.docx
+++ b/dgraves-ml-lab2-checkpoints.docx
@@ -36,6 +36,9 @@
     </w:p>
     <w:p>
       <w:r>
+        <w:rPr>
+          <w:noProof/>
+        </w:rPr>
         <w:drawing>
           <wp:inline distT="0" distB="0" distL="0" distR="0" wp14:anchorId="2D0B16B2" wp14:editId="6A861045">
             <wp:extent cx="6858000" cy="3505200"/>
@@ -476,14 +479,15 @@
       <w:r>
         <w:rPr>
           <w:rFonts w:ascii="Lato" w:eastAsia="Times New Roman" w:hAnsi="Lato" w:cs="Times New Roman"/>
+          <w:noProof/>
           <w:color w:val="2D3B45"/>
           <w:kern w:val="0"/>
           <w14:ligatures w14:val="none"/>
         </w:rPr>
         <w:drawing>
-          <wp:inline distT="0" distB="0" distL="0" distR="0" wp14:anchorId="2233FC64" wp14:editId="231695E0">
-            <wp:extent cx="4564685" cy="3625965"/>
-            <wp:effectExtent l="0" t="0" r="7620" b="0"/>
+          <wp:inline distT="0" distB="0" distL="0" distR="0" wp14:anchorId="2233FC64" wp14:editId="39E437C9">
+            <wp:extent cx="5300663" cy="4210591"/>
+            <wp:effectExtent l="0" t="0" r="0" b="0"/>
             <wp:docPr id="746411934" name="Picture 1" descr="A screenshot of a computer&#10;&#10;Description automatically generated"/>
             <wp:cNvGraphicFramePr>
               <a:graphicFrameLocks xmlns:a="http://schemas.openxmlformats.org/drawingml/2006/main" noChangeAspect="1"/>
@@ -504,7 +508,7 @@
                   <pic:spPr>
                     <a:xfrm>
                       <a:off x="0" y="0"/>
-                      <a:ext cx="4567939" cy="3628550"/>
+                      <a:ext cx="5307716" cy="4216194"/>
                     </a:xfrm>
                     <a:prstGeom prst="rect">
                       <a:avLst/>
@@ -540,23 +544,7 @@
           <w:color w:val="2D3B45"/>
           <w:shd w:val="clear" w:color="auto" w:fill="FFFFFF"/>
         </w:rPr>
-        <w:t xml:space="preserve">Progress 4 </w:t>
-      </w:r>
-      <w:r>
-        <w:rPr>
-          <w:rFonts w:ascii="Lato" w:hAnsi="Lato"/>
-          <w:color w:val="2D3B45"/>
-          <w:shd w:val="clear" w:color="auto" w:fill="FFFFFF"/>
-        </w:rPr>
-        <w:t>–</w:t>
-      </w:r>
-      <w:r>
-        <w:rPr>
-          <w:rFonts w:ascii="Lato" w:hAnsi="Lato"/>
-          <w:color w:val="2D3B45"/>
-          <w:shd w:val="clear" w:color="auto" w:fill="FFFFFF"/>
-        </w:rPr>
-        <w:t xml:space="preserve"> analysis</w:t>
+        <w:t>Progress 4 – analysis</w:t>
       </w:r>
     </w:p>
     <w:p>
@@ -577,10 +565,7 @@
         </w:rPr>
       </w:pPr>
       <w:r>
-        <w:t xml:space="preserve">Are the data instances sorted on any of the attributes? </w:t>
-      </w:r>
-      <w:r>
-        <w:t>No</w:t>
+        <w:t>Are the data instances sorted on any of the attributes? No</w:t>
       </w:r>
     </w:p>
     <w:p>
@@ -625,10 +610,7 @@
         </w:rPr>
       </w:pPr>
       <w:r>
-        <w:t xml:space="preserve">What are the units of weight? </w:t>
-      </w:r>
-      <w:r>
-        <w:t>Kilograms</w:t>
+        <w:t>What are the units of weight? Kilograms</w:t>
       </w:r>
     </w:p>
     <w:p>
@@ -738,10 +720,10 @@
         </w:rPr>
       </w:pPr>
       <w:r>
-        <w:t>What two different features have the highest correlation?</w:t>
-      </w:r>
-      <w:r>
-        <w:t xml:space="preserve"> Height and Weight</w:t>
+        <w:t>What two different features have the highest correlation? Height and Weight</w:t>
+      </w:r>
+      <w:r>
+        <w:t>.</w:t>
       </w:r>
     </w:p>
     <w:p>
@@ -800,6 +782,7 @@
       <w:r>
         <w:rPr>
           <w:rFonts w:ascii="Lato" w:eastAsia="Times New Roman" w:hAnsi="Lato" w:cs="Times New Roman"/>
+          <w:noProof/>
           <w:color w:val="2D3B45"/>
           <w:kern w:val="0"/>
           <w14:ligatures w14:val="none"/>
@@ -863,23 +846,7 @@
           <w:color w:val="2D3B45"/>
           <w:shd w:val="clear" w:color="auto" w:fill="FFFFFF"/>
         </w:rPr>
-        <w:t xml:space="preserve">Progress 6 </w:t>
-      </w:r>
-      <w:r>
-        <w:rPr>
-          <w:rFonts w:ascii="Lato" w:hAnsi="Lato"/>
-          <w:color w:val="2D3B45"/>
-          <w:shd w:val="clear" w:color="auto" w:fill="FFFFFF"/>
-        </w:rPr>
-        <w:t>–</w:t>
-      </w:r>
-      <w:r>
-        <w:rPr>
-          <w:rFonts w:ascii="Lato" w:hAnsi="Lato"/>
-          <w:color w:val="2D3B45"/>
-          <w:shd w:val="clear" w:color="auto" w:fill="FFFFFF"/>
-        </w:rPr>
-        <w:t xml:space="preserve"> Analysis</w:t>
+        <w:t>Progress 6 – Analysis</w:t>
       </w:r>
     </w:p>
     <w:p>
@@ -1357,6 +1324,7 @@
       <w:r>
         <w:rPr>
           <w:rFonts w:ascii="Lato" w:eastAsia="Times New Roman" w:hAnsi="Lato" w:cs="Times New Roman"/>
+          <w:noProof/>
           <w:color w:val="2D3B45"/>
           <w:kern w:val="0"/>
           <w14:ligatures w14:val="none"/>
@@ -1520,14 +1488,15 @@
       <w:r>
         <w:rPr>
           <w:rFonts w:ascii="Lato" w:eastAsia="Times New Roman" w:hAnsi="Lato" w:cs="Times New Roman"/>
+          <w:noProof/>
           <w:color w:val="2D3B45"/>
           <w:kern w:val="0"/>
           <w14:ligatures w14:val="none"/>
         </w:rPr>
         <w:drawing>
-          <wp:inline distT="0" distB="0" distL="0" distR="0" wp14:anchorId="0900BDBF" wp14:editId="70CEF927">
-            <wp:extent cx="3953866" cy="5066806"/>
-            <wp:effectExtent l="0" t="0" r="8890" b="635"/>
+          <wp:inline distT="0" distB="0" distL="0" distR="0" wp14:anchorId="0900BDBF" wp14:editId="3780A20B">
+            <wp:extent cx="5153025" cy="6603506"/>
+            <wp:effectExtent l="0" t="0" r="0" b="6985"/>
             <wp:docPr id="1089577573" name="Picture 1" descr="A screenshot of a computer&#10;&#10;Description automatically generated"/>
             <wp:cNvGraphicFramePr>
               <a:graphicFrameLocks xmlns:a="http://schemas.openxmlformats.org/drawingml/2006/main" noChangeAspect="1"/>
@@ -1548,7 +1517,7 @@
                   <pic:spPr>
                     <a:xfrm>
                       <a:off x="0" y="0"/>
-                      <a:ext cx="3964335" cy="5080222"/>
+                      <a:ext cx="5169502" cy="6624621"/>
                     </a:xfrm>
                     <a:prstGeom prst="rect">
                       <a:avLst/>
@@ -1641,58 +1610,6 @@
     </w:p>
     <w:p>
       <w:pPr>
-        <w:keepNext/>
-        <w:shd w:val="clear" w:color="auto" w:fill="FFFFFF"/>
-        <w:spacing w:before="100" w:beforeAutospacing="1" w:after="100" w:afterAutospacing="1" w:line="240" w:lineRule="auto"/>
-        <w:rPr>
-          <w:rFonts w:ascii="Lato" w:eastAsia="Times New Roman" w:hAnsi="Lato" w:cs="Times New Roman"/>
-          <w:color w:val="2D3B45"/>
-          <w:kern w:val="0"/>
-          <w14:ligatures w14:val="none"/>
-        </w:rPr>
-      </w:pPr>
-    </w:p>
-    <w:p>
-      <w:pPr>
-        <w:keepNext/>
-        <w:shd w:val="clear" w:color="auto" w:fill="FFFFFF"/>
-        <w:spacing w:before="100" w:beforeAutospacing="1" w:after="100" w:afterAutospacing="1" w:line="240" w:lineRule="auto"/>
-        <w:rPr>
-          <w:rFonts w:ascii="Lato" w:eastAsia="Times New Roman" w:hAnsi="Lato" w:cs="Times New Roman"/>
-          <w:color w:val="2D3B45"/>
-          <w:kern w:val="0"/>
-          <w14:ligatures w14:val="none"/>
-        </w:rPr>
-      </w:pPr>
-    </w:p>
-    <w:p>
-      <w:pPr>
-        <w:keepNext/>
-        <w:shd w:val="clear" w:color="auto" w:fill="FFFFFF"/>
-        <w:spacing w:before="100" w:beforeAutospacing="1" w:after="100" w:afterAutospacing="1" w:line="240" w:lineRule="auto"/>
-        <w:rPr>
-          <w:rFonts w:ascii="Lato" w:eastAsia="Times New Roman" w:hAnsi="Lato" w:cs="Times New Roman"/>
-          <w:color w:val="2D3B45"/>
-          <w:kern w:val="0"/>
-          <w14:ligatures w14:val="none"/>
-        </w:rPr>
-      </w:pPr>
-    </w:p>
-    <w:p>
-      <w:pPr>
-        <w:keepNext/>
-        <w:shd w:val="clear" w:color="auto" w:fill="FFFFFF"/>
-        <w:spacing w:before="100" w:beforeAutospacing="1" w:after="100" w:afterAutospacing="1" w:line="240" w:lineRule="auto"/>
-        <w:rPr>
-          <w:rFonts w:ascii="Lato" w:eastAsia="Times New Roman" w:hAnsi="Lato" w:cs="Times New Roman"/>
-          <w:color w:val="2D3B45"/>
-          <w:kern w:val="0"/>
-          <w14:ligatures w14:val="none"/>
-        </w:rPr>
-      </w:pPr>
-    </w:p>
-    <w:p>
-      <w:pPr>
         <w:pStyle w:val="ListParagraph"/>
         <w:keepNext/>
         <w:numPr>
@@ -1733,14 +1650,15 @@
       <w:r>
         <w:rPr>
           <w:rFonts w:ascii="Lato" w:eastAsia="Times New Roman" w:hAnsi="Lato" w:cs="Times New Roman"/>
+          <w:noProof/>
           <w:color w:val="2D3B45"/>
           <w:kern w:val="0"/>
           <w14:ligatures w14:val="none"/>
         </w:rPr>
         <w:drawing>
-          <wp:inline distT="0" distB="0" distL="0" distR="0" wp14:anchorId="015025CE" wp14:editId="39BAAA13">
-            <wp:extent cx="5047488" cy="4349720"/>
-            <wp:effectExtent l="0" t="0" r="1270" b="0"/>
+          <wp:inline distT="0" distB="0" distL="0" distR="0" wp14:anchorId="015025CE" wp14:editId="432EFB20">
+            <wp:extent cx="4385462" cy="3779213"/>
+            <wp:effectExtent l="0" t="0" r="0" b="0"/>
             <wp:docPr id="956887636" name="Picture 1" descr="A screenshot of a computer&#10;&#10;Description automatically generated"/>
             <wp:cNvGraphicFramePr>
               <a:graphicFrameLocks xmlns:a="http://schemas.openxmlformats.org/drawingml/2006/main" noChangeAspect="1"/>
@@ -1761,7 +1679,7 @@
                   <pic:spPr>
                     <a:xfrm>
                       <a:off x="0" y="0"/>
-                      <a:ext cx="5061631" cy="4361908"/>
+                      <a:ext cx="4402479" cy="3793877"/>
                     </a:xfrm>
                     <a:prstGeom prst="rect">
                       <a:avLst/>
@@ -1776,16 +1694,760 @@
     </w:p>
     <w:p>
       <w:pPr>
+        <w:pStyle w:val="ListParagraph"/>
         <w:keepNext/>
-        <w:shd w:val="clear" w:color="auto" w:fill="FFFFFF"/>
-        <w:spacing w:before="100" w:beforeAutospacing="1" w:after="100" w:afterAutospacing="1" w:line="240" w:lineRule="auto"/>
-        <w:rPr>
-          <w:rFonts w:ascii="Lato" w:eastAsia="Times New Roman" w:hAnsi="Lato" w:cs="Times New Roman"/>
-          <w:color w:val="2D3B45"/>
-          <w:kern w:val="0"/>
-          <w14:ligatures w14:val="none"/>
-        </w:rPr>
-      </w:pPr>
+        <w:numPr>
+          <w:ilvl w:val="0"/>
+          <w:numId w:val="9"/>
+        </w:numPr>
+        <w:shd w:val="clear" w:color="auto" w:fill="FFFFFF"/>
+        <w:spacing w:before="100" w:beforeAutospacing="1" w:after="100" w:afterAutospacing="1" w:line="240" w:lineRule="auto"/>
+        <w:rPr>
+          <w:rFonts w:ascii="Lato" w:eastAsia="Times New Roman" w:hAnsi="Lato" w:cs="Times New Roman"/>
+          <w:color w:val="2D3B45"/>
+          <w:kern w:val="0"/>
+          <w14:ligatures w14:val="none"/>
+        </w:rPr>
+      </w:pPr>
+      <w:r>
+        <w:rPr>
+          <w:rFonts w:ascii="Lato" w:hAnsi="Lato"/>
+          <w:color w:val="2D3B45"/>
+          <w:shd w:val="clear" w:color="auto" w:fill="FFFFFF"/>
+        </w:rPr>
+        <w:t xml:space="preserve">Progress 10 - Screen shot of age v </w:t>
+      </w:r>
+      <w:proofErr w:type="spellStart"/>
+      <w:r>
+        <w:rPr>
+          <w:rFonts w:ascii="Lato" w:hAnsi="Lato"/>
+          <w:color w:val="2D3B45"/>
+          <w:shd w:val="clear" w:color="auto" w:fill="FFFFFF"/>
+        </w:rPr>
+        <w:t>bmi</w:t>
+      </w:r>
+      <w:proofErr w:type="spellEnd"/>
+      <w:r>
+        <w:rPr>
+          <w:rFonts w:ascii="Lato" w:hAnsi="Lato"/>
+          <w:color w:val="2D3B45"/>
+          <w:shd w:val="clear" w:color="auto" w:fill="FFFFFF"/>
+        </w:rPr>
+        <w:t xml:space="preserve"> plot  </w:t>
+      </w:r>
+    </w:p>
+    <w:p>
+      <w:pPr>
+        <w:keepNext/>
+        <w:shd w:val="clear" w:color="auto" w:fill="FFFFFF"/>
+        <w:spacing w:before="100" w:beforeAutospacing="1" w:after="100" w:afterAutospacing="1" w:line="240" w:lineRule="auto"/>
+        <w:rPr>
+          <w:rFonts w:ascii="Lato" w:eastAsia="Times New Roman" w:hAnsi="Lato" w:cs="Times New Roman"/>
+          <w:color w:val="2D3B45"/>
+          <w:kern w:val="0"/>
+          <w14:ligatures w14:val="none"/>
+        </w:rPr>
+      </w:pPr>
+      <w:r>
+        <w:rPr>
+          <w:rFonts w:ascii="Lato" w:eastAsia="Times New Roman" w:hAnsi="Lato" w:cs="Times New Roman"/>
+          <w:noProof/>
+          <w:color w:val="2D3B45"/>
+          <w:kern w:val="0"/>
+          <w14:ligatures w14:val="none"/>
+        </w:rPr>
+        <w:drawing>
+          <wp:inline distT="0" distB="0" distL="0" distR="0" wp14:anchorId="141FAE32" wp14:editId="7D34C068">
+            <wp:extent cx="4623206" cy="4163453"/>
+            <wp:effectExtent l="0" t="0" r="6350" b="8890"/>
+            <wp:docPr id="1140745311" name="Picture 1" descr="A screenshot of a computer screen&#10;&#10;Description automatically generated"/>
+            <wp:cNvGraphicFramePr>
+              <a:graphicFrameLocks xmlns:a="http://schemas.openxmlformats.org/drawingml/2006/main" noChangeAspect="1"/>
+            </wp:cNvGraphicFramePr>
+            <a:graphic xmlns:a="http://schemas.openxmlformats.org/drawingml/2006/main">
+              <a:graphicData uri="http://schemas.openxmlformats.org/drawingml/2006/picture">
+                <pic:pic xmlns:pic="http://schemas.openxmlformats.org/drawingml/2006/picture">
+                  <pic:nvPicPr>
+                    <pic:cNvPr id="1140745311" name="Picture 1" descr="A screenshot of a computer screen&#10;&#10;Description automatically generated"/>
+                    <pic:cNvPicPr/>
+                  </pic:nvPicPr>
+                  <pic:blipFill>
+                    <a:blip r:embed="rId11"/>
+                    <a:stretch>
+                      <a:fillRect/>
+                    </a:stretch>
+                  </pic:blipFill>
+                  <pic:spPr>
+                    <a:xfrm>
+                      <a:off x="0" y="0"/>
+                      <a:ext cx="4644780" cy="4182882"/>
+                    </a:xfrm>
+                    <a:prstGeom prst="rect">
+                      <a:avLst/>
+                    </a:prstGeom>
+                  </pic:spPr>
+                </pic:pic>
+              </a:graphicData>
+            </a:graphic>
+          </wp:inline>
+        </w:drawing>
+      </w:r>
+    </w:p>
+    <w:p>
+      <w:pPr>
+        <w:pStyle w:val="ListParagraph"/>
+        <w:keepNext/>
+        <w:numPr>
+          <w:ilvl w:val="0"/>
+          <w:numId w:val="9"/>
+        </w:numPr>
+        <w:shd w:val="clear" w:color="auto" w:fill="FFFFFF"/>
+        <w:spacing w:before="100" w:beforeAutospacing="1" w:after="100" w:afterAutospacing="1" w:line="240" w:lineRule="auto"/>
+        <w:rPr>
+          <w:rFonts w:ascii="Lato" w:eastAsia="Times New Roman" w:hAnsi="Lato" w:cs="Times New Roman"/>
+          <w:color w:val="2D3B45"/>
+          <w:kern w:val="0"/>
+          <w14:ligatures w14:val="none"/>
+        </w:rPr>
+      </w:pPr>
+      <w:r>
+        <w:rPr>
+          <w:rFonts w:ascii="Lato" w:hAnsi="Lato"/>
+          <w:color w:val="2D3B45"/>
+          <w:shd w:val="clear" w:color="auto" w:fill="FFFFFF"/>
+        </w:rPr>
+        <w:lastRenderedPageBreak/>
+        <w:t>Progress 11 - Screen shot of data set print  </w:t>
+      </w:r>
+    </w:p>
+    <w:p>
+      <w:pPr>
+        <w:keepNext/>
+        <w:shd w:val="clear" w:color="auto" w:fill="FFFFFF"/>
+        <w:spacing w:before="100" w:beforeAutospacing="1" w:after="100" w:afterAutospacing="1" w:line="240" w:lineRule="auto"/>
+        <w:rPr>
+          <w:rFonts w:ascii="Lato" w:eastAsia="Times New Roman" w:hAnsi="Lato" w:cs="Times New Roman"/>
+          <w:color w:val="2D3B45"/>
+          <w:kern w:val="0"/>
+          <w14:ligatures w14:val="none"/>
+        </w:rPr>
+      </w:pPr>
+      <w:r>
+        <w:rPr>
+          <w:rFonts w:ascii="Lato" w:eastAsia="Times New Roman" w:hAnsi="Lato" w:cs="Times New Roman"/>
+          <w:noProof/>
+          <w:color w:val="2D3B45"/>
+          <w:kern w:val="0"/>
+          <w14:ligatures w14:val="none"/>
+        </w:rPr>
+        <w:drawing>
+          <wp:inline distT="0" distB="0" distL="0" distR="0" wp14:anchorId="60A60F21" wp14:editId="01E54BC6">
+            <wp:extent cx="5650992" cy="7014556"/>
+            <wp:effectExtent l="0" t="0" r="6985" b="0"/>
+            <wp:docPr id="415314357" name="Picture 1" descr="A screenshot of a computer&#10;&#10;Description automatically generated"/>
+            <wp:cNvGraphicFramePr>
+              <a:graphicFrameLocks xmlns:a="http://schemas.openxmlformats.org/drawingml/2006/main" noChangeAspect="1"/>
+            </wp:cNvGraphicFramePr>
+            <a:graphic xmlns:a="http://schemas.openxmlformats.org/drawingml/2006/main">
+              <a:graphicData uri="http://schemas.openxmlformats.org/drawingml/2006/picture">
+                <pic:pic xmlns:pic="http://schemas.openxmlformats.org/drawingml/2006/picture">
+                  <pic:nvPicPr>
+                    <pic:cNvPr id="415314357" name="Picture 1" descr="A screenshot of a computer&#10;&#10;Description automatically generated"/>
+                    <pic:cNvPicPr/>
+                  </pic:nvPicPr>
+                  <pic:blipFill>
+                    <a:blip r:embed="rId12"/>
+                    <a:stretch>
+                      <a:fillRect/>
+                    </a:stretch>
+                  </pic:blipFill>
+                  <pic:spPr>
+                    <a:xfrm>
+                      <a:off x="0" y="0"/>
+                      <a:ext cx="5675385" cy="7044835"/>
+                    </a:xfrm>
+                    <a:prstGeom prst="rect">
+                      <a:avLst/>
+                    </a:prstGeom>
+                  </pic:spPr>
+                </pic:pic>
+              </a:graphicData>
+            </a:graphic>
+          </wp:inline>
+        </w:drawing>
+      </w:r>
+    </w:p>
+    <w:p>
+      <w:pPr>
+        <w:keepNext/>
+        <w:shd w:val="clear" w:color="auto" w:fill="FFFFFF"/>
+        <w:spacing w:before="100" w:beforeAutospacing="1" w:after="100" w:afterAutospacing="1" w:line="240" w:lineRule="auto"/>
+        <w:rPr>
+          <w:rFonts w:ascii="Lato" w:eastAsia="Times New Roman" w:hAnsi="Lato" w:cs="Times New Roman"/>
+          <w:color w:val="2D3B45"/>
+          <w:kern w:val="0"/>
+          <w14:ligatures w14:val="none"/>
+        </w:rPr>
+      </w:pPr>
+    </w:p>
+    <w:p>
+      <w:pPr>
+        <w:keepNext/>
+        <w:shd w:val="clear" w:color="auto" w:fill="FFFFFF"/>
+        <w:spacing w:before="100" w:beforeAutospacing="1" w:after="100" w:afterAutospacing="1" w:line="240" w:lineRule="auto"/>
+        <w:rPr>
+          <w:rFonts w:ascii="Lato" w:eastAsia="Times New Roman" w:hAnsi="Lato" w:cs="Times New Roman"/>
+          <w:color w:val="2D3B45"/>
+          <w:kern w:val="0"/>
+          <w14:ligatures w14:val="none"/>
+        </w:rPr>
+      </w:pPr>
+    </w:p>
+    <w:p>
+      <w:pPr>
+        <w:keepNext/>
+        <w:shd w:val="clear" w:color="auto" w:fill="FFFFFF"/>
+        <w:spacing w:before="100" w:beforeAutospacing="1" w:after="100" w:afterAutospacing="1" w:line="240" w:lineRule="auto"/>
+        <w:rPr>
+          <w:rFonts w:ascii="Lato" w:eastAsia="Times New Roman" w:hAnsi="Lato" w:cs="Times New Roman"/>
+          <w:color w:val="2D3B45"/>
+          <w:kern w:val="0"/>
+          <w14:ligatures w14:val="none"/>
+        </w:rPr>
+      </w:pPr>
+    </w:p>
+    <w:p>
+      <w:pPr>
+        <w:keepNext/>
+        <w:shd w:val="clear" w:color="auto" w:fill="FFFFFF"/>
+        <w:spacing w:before="100" w:beforeAutospacing="1" w:after="100" w:afterAutospacing="1" w:line="240" w:lineRule="auto"/>
+        <w:rPr>
+          <w:rFonts w:ascii="Lato" w:eastAsia="Times New Roman" w:hAnsi="Lato" w:cs="Times New Roman"/>
+          <w:color w:val="2D3B45"/>
+          <w:kern w:val="0"/>
+          <w14:ligatures w14:val="none"/>
+        </w:rPr>
+      </w:pPr>
+    </w:p>
+    <w:p>
+      <w:pPr>
+        <w:pStyle w:val="ListParagraph"/>
+        <w:keepNext/>
+        <w:numPr>
+          <w:ilvl w:val="0"/>
+          <w:numId w:val="9"/>
+        </w:numPr>
+        <w:shd w:val="clear" w:color="auto" w:fill="FFFFFF"/>
+        <w:spacing w:before="100" w:beforeAutospacing="1" w:after="100" w:afterAutospacing="1" w:line="240" w:lineRule="auto"/>
+        <w:rPr>
+          <w:rFonts w:ascii="Lato" w:eastAsia="Times New Roman" w:hAnsi="Lato" w:cs="Times New Roman"/>
+          <w:color w:val="2D3B45"/>
+          <w:kern w:val="0"/>
+          <w14:ligatures w14:val="none"/>
+        </w:rPr>
+      </w:pPr>
+      <w:r>
+        <w:rPr>
+          <w:rFonts w:ascii="Lato" w:hAnsi="Lato"/>
+          <w:color w:val="2D3B45"/>
+          <w:shd w:val="clear" w:color="auto" w:fill="FFFFFF"/>
+        </w:rPr>
+        <w:lastRenderedPageBreak/>
+        <w:t>Progress 12 - Screen shot of masked plot  </w:t>
+      </w:r>
+    </w:p>
+    <w:p>
+      <w:pPr>
+        <w:keepNext/>
+        <w:shd w:val="clear" w:color="auto" w:fill="FFFFFF"/>
+        <w:spacing w:before="100" w:beforeAutospacing="1" w:after="100" w:afterAutospacing="1" w:line="240" w:lineRule="auto"/>
+        <w:rPr>
+          <w:rFonts w:ascii="Lato" w:eastAsia="Times New Roman" w:hAnsi="Lato" w:cs="Times New Roman"/>
+          <w:color w:val="2D3B45"/>
+          <w:kern w:val="0"/>
+          <w14:ligatures w14:val="none"/>
+        </w:rPr>
+      </w:pPr>
+      <w:r>
+        <w:rPr>
+          <w:rFonts w:ascii="Lato" w:eastAsia="Times New Roman" w:hAnsi="Lato" w:cs="Times New Roman"/>
+          <w:noProof/>
+          <w:color w:val="2D3B45"/>
+          <w:kern w:val="0"/>
+          <w14:ligatures w14:val="none"/>
+        </w:rPr>
+        <w:drawing>
+          <wp:inline distT="0" distB="0" distL="0" distR="0" wp14:anchorId="1EE2837F" wp14:editId="72C2F447">
+            <wp:extent cx="6015038" cy="6313005"/>
+            <wp:effectExtent l="0" t="0" r="5080" b="0"/>
+            <wp:docPr id="2119624255" name="Picture 1" descr="A screenshot of a computer&#10;&#10;Description automatically generated"/>
+            <wp:cNvGraphicFramePr>
+              <a:graphicFrameLocks xmlns:a="http://schemas.openxmlformats.org/drawingml/2006/main" noChangeAspect="1"/>
+            </wp:cNvGraphicFramePr>
+            <a:graphic xmlns:a="http://schemas.openxmlformats.org/drawingml/2006/main">
+              <a:graphicData uri="http://schemas.openxmlformats.org/drawingml/2006/picture">
+                <pic:pic xmlns:pic="http://schemas.openxmlformats.org/drawingml/2006/picture">
+                  <pic:nvPicPr>
+                    <pic:cNvPr id="2119624255" name="Picture 1" descr="A screenshot of a computer&#10;&#10;Description automatically generated"/>
+                    <pic:cNvPicPr/>
+                  </pic:nvPicPr>
+                  <pic:blipFill>
+                    <a:blip r:embed="rId13"/>
+                    <a:stretch>
+                      <a:fillRect/>
+                    </a:stretch>
+                  </pic:blipFill>
+                  <pic:spPr>
+                    <a:xfrm>
+                      <a:off x="0" y="0"/>
+                      <a:ext cx="6030594" cy="6329331"/>
+                    </a:xfrm>
+                    <a:prstGeom prst="rect">
+                      <a:avLst/>
+                    </a:prstGeom>
+                  </pic:spPr>
+                </pic:pic>
+              </a:graphicData>
+            </a:graphic>
+          </wp:inline>
+        </w:drawing>
+      </w:r>
+    </w:p>
+    <w:p>
+      <w:pPr>
+        <w:keepNext/>
+        <w:shd w:val="clear" w:color="auto" w:fill="FFFFFF"/>
+        <w:spacing w:before="100" w:beforeAutospacing="1" w:after="100" w:afterAutospacing="1" w:line="240" w:lineRule="auto"/>
+        <w:rPr>
+          <w:rFonts w:ascii="Lato" w:eastAsia="Times New Roman" w:hAnsi="Lato" w:cs="Times New Roman"/>
+          <w:color w:val="2D3B45"/>
+          <w:kern w:val="0"/>
+          <w14:ligatures w14:val="none"/>
+        </w:rPr>
+      </w:pPr>
+    </w:p>
+    <w:p>
+      <w:pPr>
+        <w:keepNext/>
+        <w:shd w:val="clear" w:color="auto" w:fill="FFFFFF"/>
+        <w:spacing w:before="100" w:beforeAutospacing="1" w:after="100" w:afterAutospacing="1" w:line="240" w:lineRule="auto"/>
+        <w:rPr>
+          <w:rFonts w:ascii="Lato" w:eastAsia="Times New Roman" w:hAnsi="Lato" w:cs="Times New Roman"/>
+          <w:color w:val="2D3B45"/>
+          <w:kern w:val="0"/>
+          <w14:ligatures w14:val="none"/>
+        </w:rPr>
+      </w:pPr>
+    </w:p>
+    <w:p>
+      <w:pPr>
+        <w:keepNext/>
+        <w:shd w:val="clear" w:color="auto" w:fill="FFFFFF"/>
+        <w:spacing w:before="100" w:beforeAutospacing="1" w:after="100" w:afterAutospacing="1" w:line="240" w:lineRule="auto"/>
+        <w:rPr>
+          <w:rFonts w:ascii="Lato" w:eastAsia="Times New Roman" w:hAnsi="Lato" w:cs="Times New Roman"/>
+          <w:color w:val="2D3B45"/>
+          <w:kern w:val="0"/>
+          <w14:ligatures w14:val="none"/>
+        </w:rPr>
+      </w:pPr>
+    </w:p>
+    <w:p>
+      <w:pPr>
+        <w:keepNext/>
+        <w:shd w:val="clear" w:color="auto" w:fill="FFFFFF"/>
+        <w:spacing w:before="100" w:beforeAutospacing="1" w:after="100" w:afterAutospacing="1" w:line="240" w:lineRule="auto"/>
+        <w:rPr>
+          <w:rFonts w:ascii="Lato" w:eastAsia="Times New Roman" w:hAnsi="Lato" w:cs="Times New Roman"/>
+          <w:color w:val="2D3B45"/>
+          <w:kern w:val="0"/>
+          <w14:ligatures w14:val="none"/>
+        </w:rPr>
+      </w:pPr>
+    </w:p>
+    <w:p>
+      <w:pPr>
+        <w:keepNext/>
+        <w:shd w:val="clear" w:color="auto" w:fill="FFFFFF"/>
+        <w:spacing w:before="100" w:beforeAutospacing="1" w:after="100" w:afterAutospacing="1" w:line="240" w:lineRule="auto"/>
+        <w:rPr>
+          <w:rFonts w:ascii="Lato" w:eastAsia="Times New Roman" w:hAnsi="Lato" w:cs="Times New Roman"/>
+          <w:color w:val="2D3B45"/>
+          <w:kern w:val="0"/>
+          <w14:ligatures w14:val="none"/>
+        </w:rPr>
+      </w:pPr>
+    </w:p>
+    <w:p>
+      <w:pPr>
+        <w:keepNext/>
+        <w:shd w:val="clear" w:color="auto" w:fill="FFFFFF"/>
+        <w:spacing w:before="100" w:beforeAutospacing="1" w:after="100" w:afterAutospacing="1" w:line="240" w:lineRule="auto"/>
+        <w:rPr>
+          <w:rFonts w:ascii="Lato" w:eastAsia="Times New Roman" w:hAnsi="Lato" w:cs="Times New Roman"/>
+          <w:color w:val="2D3B45"/>
+          <w:kern w:val="0"/>
+          <w14:ligatures w14:val="none"/>
+        </w:rPr>
+      </w:pPr>
+    </w:p>
+    <w:p>
+      <w:pPr>
+        <w:pStyle w:val="ListParagraph"/>
+        <w:numPr>
+          <w:ilvl w:val="0"/>
+          <w:numId w:val="9"/>
+        </w:numPr>
+        <w:spacing w:after="0" w:line="240" w:lineRule="auto"/>
+        <w:rPr>
+          <w:rFonts w:ascii="Times New Roman" w:eastAsia="Times New Roman" w:hAnsi="Times New Roman" w:cs="Times New Roman"/>
+          <w:kern w:val="0"/>
+          <w14:ligatures w14:val="none"/>
+        </w:rPr>
+      </w:pPr>
+      <w:r>
+        <w:rPr>
+          <w:rFonts w:ascii="Lato" w:eastAsia="Times New Roman" w:hAnsi="Lato" w:cs="Times New Roman"/>
+          <w:color w:val="2D3B45"/>
+          <w:kern w:val="0"/>
+          <w:shd w:val="clear" w:color="auto" w:fill="FFFFFF"/>
+          <w14:ligatures w14:val="none"/>
+        </w:rPr>
+        <w:lastRenderedPageBreak/>
+        <w:t xml:space="preserve">Computation 13 - Ratios computed for </w:t>
+      </w:r>
+      <w:proofErr w:type="spellStart"/>
+      <w:proofErr w:type="gramStart"/>
+      <w:r>
+        <w:rPr>
+          <w:rFonts w:ascii="Lato" w:eastAsia="Times New Roman" w:hAnsi="Lato" w:cs="Times New Roman"/>
+          <w:color w:val="2D3B45"/>
+          <w:kern w:val="0"/>
+          <w:shd w:val="clear" w:color="auto" w:fill="FFFFFF"/>
+          <w14:ligatures w14:val="none"/>
+        </w:rPr>
+        <w:t>Male:Female</w:t>
+      </w:r>
+      <w:proofErr w:type="spellEnd"/>
+      <w:proofErr w:type="gramEnd"/>
+    </w:p>
+    <w:p>
+      <w:pPr>
+        <w:numPr>
+          <w:ilvl w:val="1"/>
+          <w:numId w:val="9"/>
+        </w:numPr>
+        <w:shd w:val="clear" w:color="auto" w:fill="FFFFFF"/>
+        <w:spacing w:before="100" w:beforeAutospacing="1" w:after="100" w:afterAutospacing="1" w:line="240" w:lineRule="auto"/>
+        <w:rPr>
+          <w:rFonts w:ascii="Lato" w:eastAsia="Times New Roman" w:hAnsi="Lato" w:cs="Times New Roman"/>
+          <w:color w:val="2D3B45"/>
+          <w:kern w:val="0"/>
+          <w14:ligatures w14:val="none"/>
+        </w:rPr>
+      </w:pPr>
+      <w:r>
+        <w:rPr>
+          <w:rFonts w:ascii="Lato" w:eastAsia="Times New Roman" w:hAnsi="Lato" w:cs="Times New Roman"/>
+          <w:color w:val="2D3B45"/>
+          <w:kern w:val="0"/>
+          <w14:ligatures w14:val="none"/>
+        </w:rPr>
+        <w:t>Adult data frame</w:t>
+      </w:r>
+    </w:p>
+    <w:p>
+      <w:pPr>
+        <w:numPr>
+          <w:ilvl w:val="1"/>
+          <w:numId w:val="9"/>
+        </w:numPr>
+        <w:shd w:val="clear" w:color="auto" w:fill="FFFFFF"/>
+        <w:spacing w:before="100" w:beforeAutospacing="1" w:after="100" w:afterAutospacing="1" w:line="240" w:lineRule="auto"/>
+        <w:rPr>
+          <w:rFonts w:ascii="Lato" w:eastAsia="Times New Roman" w:hAnsi="Lato" w:cs="Times New Roman"/>
+          <w:color w:val="2D3B45"/>
+          <w:kern w:val="0"/>
+          <w14:ligatures w14:val="none"/>
+        </w:rPr>
+      </w:pPr>
+      <w:r>
+        <w:rPr>
+          <w:rFonts w:ascii="Lato" w:eastAsia="Times New Roman" w:hAnsi="Lato" w:cs="Times New Roman"/>
+          <w:color w:val="2D3B45"/>
+          <w:kern w:val="0"/>
+          <w14:ligatures w14:val="none"/>
+        </w:rPr>
+        <w:t>Training data frame</w:t>
+      </w:r>
+    </w:p>
+    <w:p>
+      <w:pPr>
+        <w:numPr>
+          <w:ilvl w:val="1"/>
+          <w:numId w:val="9"/>
+        </w:numPr>
+        <w:shd w:val="clear" w:color="auto" w:fill="FFFFFF"/>
+        <w:spacing w:before="100" w:beforeAutospacing="1" w:after="100" w:afterAutospacing="1" w:line="240" w:lineRule="auto"/>
+        <w:rPr>
+          <w:rFonts w:ascii="Lato" w:eastAsia="Times New Roman" w:hAnsi="Lato" w:cs="Times New Roman"/>
+          <w:color w:val="2D3B45"/>
+          <w:kern w:val="0"/>
+          <w14:ligatures w14:val="none"/>
+        </w:rPr>
+      </w:pPr>
+      <w:r>
+        <w:rPr>
+          <w:rFonts w:ascii="Lato" w:eastAsia="Times New Roman" w:hAnsi="Lato" w:cs="Times New Roman"/>
+          <w:color w:val="2D3B45"/>
+          <w:kern w:val="0"/>
+          <w14:ligatures w14:val="none"/>
+        </w:rPr>
+        <w:t>Test data frame   </w:t>
+      </w:r>
+    </w:p>
+    <w:p>
+      <w:pPr>
+        <w:spacing w:after="0" w:line="240" w:lineRule="auto"/>
+        <w:rPr>
+          <w:rFonts w:ascii="Times New Roman" w:eastAsia="Times New Roman" w:hAnsi="Times New Roman" w:cs="Times New Roman"/>
+          <w:kern w:val="0"/>
+          <w14:ligatures w14:val="none"/>
+        </w:rPr>
+      </w:pPr>
+      <w:r>
+        <w:rPr>
+          <w:rFonts w:ascii="Lato" w:eastAsia="Times New Roman" w:hAnsi="Lato" w:cs="Times New Roman"/>
+          <w:noProof/>
+          <w:color w:val="2D3B45"/>
+          <w:kern w:val="0"/>
+          <w14:ligatures w14:val="none"/>
+        </w:rPr>
+        <w:drawing>
+          <wp:inline distT="0" distB="0" distL="0" distR="0" wp14:anchorId="7D72103D" wp14:editId="7DE340DC">
+            <wp:extent cx="6858000" cy="7420610"/>
+            <wp:effectExtent l="0" t="0" r="0" b="8890"/>
+            <wp:docPr id="1694192428" name="Picture 1" descr="A screenshot of a computer program&#10;&#10;Description automatically generated"/>
+            <wp:cNvGraphicFramePr>
+              <a:graphicFrameLocks xmlns:a="http://schemas.openxmlformats.org/drawingml/2006/main" noChangeAspect="1"/>
+            </wp:cNvGraphicFramePr>
+            <a:graphic xmlns:a="http://schemas.openxmlformats.org/drawingml/2006/main">
+              <a:graphicData uri="http://schemas.openxmlformats.org/drawingml/2006/picture">
+                <pic:pic xmlns:pic="http://schemas.openxmlformats.org/drawingml/2006/picture">
+                  <pic:nvPicPr>
+                    <pic:cNvPr id="1694192428" name="Picture 1" descr="A screenshot of a computer program&#10;&#10;Description automatically generated"/>
+                    <pic:cNvPicPr/>
+                  </pic:nvPicPr>
+                  <pic:blipFill>
+                    <a:blip r:embed="rId14"/>
+                    <a:stretch>
+                      <a:fillRect/>
+                    </a:stretch>
+                  </pic:blipFill>
+                  <pic:spPr>
+                    <a:xfrm>
+                      <a:off x="0" y="0"/>
+                      <a:ext cx="6858000" cy="7420610"/>
+                    </a:xfrm>
+                    <a:prstGeom prst="rect">
+                      <a:avLst/>
+                    </a:prstGeom>
+                  </pic:spPr>
+                </pic:pic>
+              </a:graphicData>
+            </a:graphic>
+          </wp:inline>
+        </w:drawing>
+      </w:r>
+      <w:r>
+        <w:rPr>
+          <w:rFonts w:ascii="Lato" w:eastAsia="Times New Roman" w:hAnsi="Lato" w:cs="Times New Roman"/>
+          <w:color w:val="2D3B45"/>
+          <w:kern w:val="0"/>
+          <w14:ligatures w14:val="none"/>
+        </w:rPr>
+        <w:br/>
+      </w:r>
+    </w:p>
+    <w:p>
+      <w:pPr>
+        <w:spacing w:after="0" w:line="240" w:lineRule="auto"/>
+        <w:rPr>
+          <w:rFonts w:ascii="Times New Roman" w:eastAsia="Times New Roman" w:hAnsi="Times New Roman" w:cs="Times New Roman"/>
+          <w:kern w:val="0"/>
+          <w14:ligatures w14:val="none"/>
+        </w:rPr>
+      </w:pPr>
+    </w:p>
+    <w:p>
+      <w:pPr>
+        <w:pStyle w:val="ListParagraph"/>
+        <w:keepNext/>
+        <w:numPr>
+          <w:ilvl w:val="0"/>
+          <w:numId w:val="9"/>
+        </w:numPr>
+        <w:shd w:val="clear" w:color="auto" w:fill="FFFFFF"/>
+        <w:spacing w:before="100" w:beforeAutospacing="1" w:after="100" w:afterAutospacing="1" w:line="240" w:lineRule="auto"/>
+        <w:rPr>
+          <w:rFonts w:ascii="Lato" w:eastAsia="Times New Roman" w:hAnsi="Lato" w:cs="Times New Roman"/>
+          <w:color w:val="2D3B45"/>
+          <w:kern w:val="0"/>
+          <w14:ligatures w14:val="none"/>
+        </w:rPr>
+      </w:pPr>
+      <w:r>
+        <w:rPr>
+          <w:rFonts w:ascii="Lato" w:hAnsi="Lato"/>
+          <w:color w:val="2D3B45"/>
+          <w:shd w:val="clear" w:color="auto" w:fill="FFFFFF"/>
+        </w:rPr>
+        <w:lastRenderedPageBreak/>
+        <w:t xml:space="preserve">Computation 14 - Stratified Ratios computed for </w:t>
+      </w:r>
+      <w:proofErr w:type="spellStart"/>
+      <w:proofErr w:type="gramStart"/>
+      <w:r>
+        <w:rPr>
+          <w:rFonts w:ascii="Lato" w:hAnsi="Lato"/>
+          <w:color w:val="2D3B45"/>
+          <w:shd w:val="clear" w:color="auto" w:fill="FFFFFF"/>
+        </w:rPr>
+        <w:t>Male:Female</w:t>
+      </w:r>
+      <w:proofErr w:type="spellEnd"/>
+      <w:proofErr w:type="gramEnd"/>
+    </w:p>
+    <w:p>
+      <w:pPr>
+        <w:numPr>
+          <w:ilvl w:val="1"/>
+          <w:numId w:val="9"/>
+        </w:numPr>
+        <w:shd w:val="clear" w:color="auto" w:fill="FFFFFF"/>
+        <w:spacing w:before="100" w:beforeAutospacing="1" w:after="100" w:afterAutospacing="1" w:line="240" w:lineRule="auto"/>
+        <w:rPr>
+          <w:rFonts w:ascii="Lato" w:eastAsia="Times New Roman" w:hAnsi="Lato" w:cs="Times New Roman"/>
+          <w:color w:val="2D3B45"/>
+          <w:kern w:val="0"/>
+          <w14:ligatures w14:val="none"/>
+        </w:rPr>
+      </w:pPr>
+      <w:r>
+        <w:rPr>
+          <w:rFonts w:ascii="Lato" w:eastAsia="Times New Roman" w:hAnsi="Lato" w:cs="Times New Roman"/>
+          <w:color w:val="2D3B45"/>
+          <w:kern w:val="0"/>
+          <w14:ligatures w14:val="none"/>
+        </w:rPr>
+        <w:t>Adult data frame</w:t>
+      </w:r>
+    </w:p>
+    <w:p>
+      <w:pPr>
+        <w:numPr>
+          <w:ilvl w:val="1"/>
+          <w:numId w:val="9"/>
+        </w:numPr>
+        <w:shd w:val="clear" w:color="auto" w:fill="FFFFFF"/>
+        <w:spacing w:before="100" w:beforeAutospacing="1" w:after="100" w:afterAutospacing="1" w:line="240" w:lineRule="auto"/>
+        <w:rPr>
+          <w:rFonts w:ascii="Lato" w:eastAsia="Times New Roman" w:hAnsi="Lato" w:cs="Times New Roman"/>
+          <w:color w:val="2D3B45"/>
+          <w:kern w:val="0"/>
+          <w14:ligatures w14:val="none"/>
+        </w:rPr>
+      </w:pPr>
+      <w:r>
+        <w:rPr>
+          <w:rFonts w:ascii="Lato" w:eastAsia="Times New Roman" w:hAnsi="Lato" w:cs="Times New Roman"/>
+          <w:color w:val="2D3B45"/>
+          <w:kern w:val="0"/>
+          <w14:ligatures w14:val="none"/>
+        </w:rPr>
+        <w:t>Training data frame</w:t>
+      </w:r>
+    </w:p>
+    <w:p>
+      <w:pPr>
+        <w:numPr>
+          <w:ilvl w:val="1"/>
+          <w:numId w:val="9"/>
+        </w:numPr>
+        <w:shd w:val="clear" w:color="auto" w:fill="FFFFFF"/>
+        <w:spacing w:before="100" w:beforeAutospacing="1" w:after="100" w:afterAutospacing="1" w:line="240" w:lineRule="auto"/>
+        <w:rPr>
+          <w:rFonts w:ascii="Lato" w:eastAsia="Times New Roman" w:hAnsi="Lato" w:cs="Times New Roman"/>
+          <w:color w:val="2D3B45"/>
+          <w:kern w:val="0"/>
+          <w14:ligatures w14:val="none"/>
+        </w:rPr>
+      </w:pPr>
+      <w:r>
+        <w:rPr>
+          <w:rFonts w:ascii="Lato" w:eastAsia="Times New Roman" w:hAnsi="Lato" w:cs="Times New Roman"/>
+          <w:color w:val="2D3B45"/>
+          <w:kern w:val="0"/>
+          <w14:ligatures w14:val="none"/>
+        </w:rPr>
+        <w:t>Test data frame  </w:t>
+      </w:r>
+    </w:p>
+    <w:p>
+      <w:pPr>
+        <w:shd w:val="clear" w:color="auto" w:fill="FFFFFF"/>
+        <w:spacing w:before="100" w:beforeAutospacing="1" w:after="100" w:afterAutospacing="1" w:line="240" w:lineRule="auto"/>
+        <w:rPr>
+          <w:rFonts w:ascii="Lato" w:eastAsia="Times New Roman" w:hAnsi="Lato" w:cs="Times New Roman"/>
+          <w:color w:val="2D3B45"/>
+          <w:kern w:val="0"/>
+          <w14:ligatures w14:val="none"/>
+        </w:rPr>
+      </w:pPr>
+      <w:r>
+        <w:rPr>
+          <w:rFonts w:ascii="Lato" w:eastAsia="Times New Roman" w:hAnsi="Lato" w:cs="Times New Roman"/>
+          <w:noProof/>
+          <w:color w:val="2D3B45"/>
+          <w:kern w:val="0"/>
+          <w14:ligatures w14:val="none"/>
+        </w:rPr>
+        <w:drawing>
+          <wp:inline distT="0" distB="0" distL="0" distR="0" wp14:anchorId="4D81F67D" wp14:editId="43284DD7">
+            <wp:extent cx="6248112" cy="8024774"/>
+            <wp:effectExtent l="0" t="0" r="635" b="0"/>
+            <wp:docPr id="455222714" name="Picture 1" descr="A screenshot of a computer&#10;&#10;Description automatically generated"/>
+            <wp:cNvGraphicFramePr>
+              <a:graphicFrameLocks xmlns:a="http://schemas.openxmlformats.org/drawingml/2006/main" noChangeAspect="1"/>
+            </wp:cNvGraphicFramePr>
+            <a:graphic xmlns:a="http://schemas.openxmlformats.org/drawingml/2006/main">
+              <a:graphicData uri="http://schemas.openxmlformats.org/drawingml/2006/picture">
+                <pic:pic xmlns:pic="http://schemas.openxmlformats.org/drawingml/2006/picture">
+                  <pic:nvPicPr>
+                    <pic:cNvPr id="455222714" name="Picture 1" descr="A screenshot of a computer&#10;&#10;Description automatically generated"/>
+                    <pic:cNvPicPr/>
+                  </pic:nvPicPr>
+                  <pic:blipFill>
+                    <a:blip r:embed="rId15"/>
+                    <a:stretch>
+                      <a:fillRect/>
+                    </a:stretch>
+                  </pic:blipFill>
+                  <pic:spPr>
+                    <a:xfrm>
+                      <a:off x="0" y="0"/>
+                      <a:ext cx="6250984" cy="8028463"/>
+                    </a:xfrm>
+                    <a:prstGeom prst="rect">
+                      <a:avLst/>
+                    </a:prstGeom>
+                  </pic:spPr>
+                </pic:pic>
+              </a:graphicData>
+            </a:graphic>
+          </wp:inline>
+        </w:drawing>
+      </w:r>
     </w:p>
     <w:sectPr>
       <w:pgSz w:w="12240" w:h="15840"/>
@@ -2026,6 +2688,232 @@
     </w:lvl>
   </w:abstractNum>
   <w:abstractNum w:abstractNumId="2" w15:restartNumberingAfterBreak="0">
+    <w:nsid w:val="23634EAA"/>
+    <w:multiLevelType w:val="multilevel"/>
+    <w:tmpl w:val="289C4E94"/>
+    <w:lvl w:ilvl="0">
+      <w:start w:val="1"/>
+      <w:numFmt w:val="decimal"/>
+      <w:lvlText w:val="%1."/>
+      <w:lvlJc w:val="left"/>
+      <w:pPr>
+        <w:tabs>
+          <w:tab w:val="num" w:pos="720"/>
+        </w:tabs>
+        <w:ind w:left="720" w:hanging="360"/>
+      </w:pPr>
+    </w:lvl>
+    <w:lvl w:ilvl="1" w:tentative="1">
+      <w:start w:val="1"/>
+      <w:numFmt w:val="decimal"/>
+      <w:lvlText w:val="%2."/>
+      <w:lvlJc w:val="left"/>
+      <w:pPr>
+        <w:tabs>
+          <w:tab w:val="num" w:pos="1440"/>
+        </w:tabs>
+        <w:ind w:left="1440" w:hanging="360"/>
+      </w:pPr>
+    </w:lvl>
+    <w:lvl w:ilvl="2" w:tentative="1">
+      <w:start w:val="1"/>
+      <w:numFmt w:val="decimal"/>
+      <w:lvlText w:val="%3."/>
+      <w:lvlJc w:val="left"/>
+      <w:pPr>
+        <w:tabs>
+          <w:tab w:val="num" w:pos="2160"/>
+        </w:tabs>
+        <w:ind w:left="2160" w:hanging="360"/>
+      </w:pPr>
+    </w:lvl>
+    <w:lvl w:ilvl="3" w:tentative="1">
+      <w:start w:val="1"/>
+      <w:numFmt w:val="decimal"/>
+      <w:lvlText w:val="%4."/>
+      <w:lvlJc w:val="left"/>
+      <w:pPr>
+        <w:tabs>
+          <w:tab w:val="num" w:pos="2880"/>
+        </w:tabs>
+        <w:ind w:left="2880" w:hanging="360"/>
+      </w:pPr>
+    </w:lvl>
+    <w:lvl w:ilvl="4" w:tentative="1">
+      <w:start w:val="1"/>
+      <w:numFmt w:val="decimal"/>
+      <w:lvlText w:val="%5."/>
+      <w:lvlJc w:val="left"/>
+      <w:pPr>
+        <w:tabs>
+          <w:tab w:val="num" w:pos="3600"/>
+        </w:tabs>
+        <w:ind w:left="3600" w:hanging="360"/>
+      </w:pPr>
+    </w:lvl>
+    <w:lvl w:ilvl="5" w:tentative="1">
+      <w:start w:val="1"/>
+      <w:numFmt w:val="decimal"/>
+      <w:lvlText w:val="%6."/>
+      <w:lvlJc w:val="left"/>
+      <w:pPr>
+        <w:tabs>
+          <w:tab w:val="num" w:pos="4320"/>
+        </w:tabs>
+        <w:ind w:left="4320" w:hanging="360"/>
+      </w:pPr>
+    </w:lvl>
+    <w:lvl w:ilvl="6" w:tentative="1">
+      <w:start w:val="1"/>
+      <w:numFmt w:val="decimal"/>
+      <w:lvlText w:val="%7."/>
+      <w:lvlJc w:val="left"/>
+      <w:pPr>
+        <w:tabs>
+          <w:tab w:val="num" w:pos="5040"/>
+        </w:tabs>
+        <w:ind w:left="5040" w:hanging="360"/>
+      </w:pPr>
+    </w:lvl>
+    <w:lvl w:ilvl="7" w:tentative="1">
+      <w:start w:val="1"/>
+      <w:numFmt w:val="decimal"/>
+      <w:lvlText w:val="%8."/>
+      <w:lvlJc w:val="left"/>
+      <w:pPr>
+        <w:tabs>
+          <w:tab w:val="num" w:pos="5760"/>
+        </w:tabs>
+        <w:ind w:left="5760" w:hanging="360"/>
+      </w:pPr>
+    </w:lvl>
+    <w:lvl w:ilvl="8" w:tentative="1">
+      <w:start w:val="1"/>
+      <w:numFmt w:val="decimal"/>
+      <w:lvlText w:val="%9."/>
+      <w:lvlJc w:val="left"/>
+      <w:pPr>
+        <w:tabs>
+          <w:tab w:val="num" w:pos="6480"/>
+        </w:tabs>
+        <w:ind w:left="6480" w:hanging="360"/>
+      </w:pPr>
+    </w:lvl>
+  </w:abstractNum>
+  <w:abstractNum w:abstractNumId="3" w15:restartNumberingAfterBreak="0">
+    <w:nsid w:val="23703545"/>
+    <w:multiLevelType w:val="multilevel"/>
+    <w:tmpl w:val="BB3458CC"/>
+    <w:lvl w:ilvl="0">
+      <w:start w:val="1"/>
+      <w:numFmt w:val="decimal"/>
+      <w:lvlText w:val="%1."/>
+      <w:lvlJc w:val="left"/>
+      <w:pPr>
+        <w:tabs>
+          <w:tab w:val="num" w:pos="720"/>
+        </w:tabs>
+        <w:ind w:left="720" w:hanging="360"/>
+      </w:pPr>
+    </w:lvl>
+    <w:lvl w:ilvl="1" w:tentative="1">
+      <w:start w:val="1"/>
+      <w:numFmt w:val="decimal"/>
+      <w:lvlText w:val="%2."/>
+      <w:lvlJc w:val="left"/>
+      <w:pPr>
+        <w:tabs>
+          <w:tab w:val="num" w:pos="1440"/>
+        </w:tabs>
+        <w:ind w:left="1440" w:hanging="360"/>
+      </w:pPr>
+    </w:lvl>
+    <w:lvl w:ilvl="2" w:tentative="1">
+      <w:start w:val="1"/>
+      <w:numFmt w:val="decimal"/>
+      <w:lvlText w:val="%3."/>
+      <w:lvlJc w:val="left"/>
+      <w:pPr>
+        <w:tabs>
+          <w:tab w:val="num" w:pos="2160"/>
+        </w:tabs>
+        <w:ind w:left="2160" w:hanging="360"/>
+      </w:pPr>
+    </w:lvl>
+    <w:lvl w:ilvl="3" w:tentative="1">
+      <w:start w:val="1"/>
+      <w:numFmt w:val="decimal"/>
+      <w:lvlText w:val="%4."/>
+      <w:lvlJc w:val="left"/>
+      <w:pPr>
+        <w:tabs>
+          <w:tab w:val="num" w:pos="2880"/>
+        </w:tabs>
+        <w:ind w:left="2880" w:hanging="360"/>
+      </w:pPr>
+    </w:lvl>
+    <w:lvl w:ilvl="4" w:tentative="1">
+      <w:start w:val="1"/>
+      <w:numFmt w:val="decimal"/>
+      <w:lvlText w:val="%5."/>
+      <w:lvlJc w:val="left"/>
+      <w:pPr>
+        <w:tabs>
+          <w:tab w:val="num" w:pos="3600"/>
+        </w:tabs>
+        <w:ind w:left="3600" w:hanging="360"/>
+      </w:pPr>
+    </w:lvl>
+    <w:lvl w:ilvl="5" w:tentative="1">
+      <w:start w:val="1"/>
+      <w:numFmt w:val="decimal"/>
+      <w:lvlText w:val="%6."/>
+      <w:lvlJc w:val="left"/>
+      <w:pPr>
+        <w:tabs>
+          <w:tab w:val="num" w:pos="4320"/>
+        </w:tabs>
+        <w:ind w:left="4320" w:hanging="360"/>
+      </w:pPr>
+    </w:lvl>
+    <w:lvl w:ilvl="6" w:tentative="1">
+      <w:start w:val="1"/>
+      <w:numFmt w:val="decimal"/>
+      <w:lvlText w:val="%7."/>
+      <w:lvlJc w:val="left"/>
+      <w:pPr>
+        <w:tabs>
+          <w:tab w:val="num" w:pos="5040"/>
+        </w:tabs>
+        <w:ind w:left="5040" w:hanging="360"/>
+      </w:pPr>
+    </w:lvl>
+    <w:lvl w:ilvl="7" w:tentative="1">
+      <w:start w:val="1"/>
+      <w:numFmt w:val="decimal"/>
+      <w:lvlText w:val="%8."/>
+      <w:lvlJc w:val="left"/>
+      <w:pPr>
+        <w:tabs>
+          <w:tab w:val="num" w:pos="5760"/>
+        </w:tabs>
+        <w:ind w:left="5760" w:hanging="360"/>
+      </w:pPr>
+    </w:lvl>
+    <w:lvl w:ilvl="8" w:tentative="1">
+      <w:start w:val="1"/>
+      <w:numFmt w:val="decimal"/>
+      <w:lvlText w:val="%9."/>
+      <w:lvlJc w:val="left"/>
+      <w:pPr>
+        <w:tabs>
+          <w:tab w:val="num" w:pos="6480"/>
+        </w:tabs>
+        <w:ind w:left="6480" w:hanging="360"/>
+      </w:pPr>
+    </w:lvl>
+  </w:abstractNum>
+  <w:abstractNum w:abstractNumId="4" w15:restartNumberingAfterBreak="0">
     <w:nsid w:val="365B0CB7"/>
     <w:multiLevelType w:val="multilevel"/>
     <w:tmpl w:val="29DC68AA"/>
@@ -2141,7 +3029,7 @@
       </w:pPr>
     </w:lvl>
   </w:abstractNum>
-  <w:abstractNum w:abstractNumId="3" w15:restartNumberingAfterBreak="0">
+  <w:abstractNum w:abstractNumId="5" w15:restartNumberingAfterBreak="0">
     <w:nsid w:val="48757AD6"/>
     <w:multiLevelType w:val="multilevel"/>
     <w:tmpl w:val="44FAA3C4"/>
@@ -2257,7 +3145,7 @@
       </w:pPr>
     </w:lvl>
   </w:abstractNum>
-  <w:abstractNum w:abstractNumId="4" w15:restartNumberingAfterBreak="0">
+  <w:abstractNum w:abstractNumId="6" w15:restartNumberingAfterBreak="0">
     <w:nsid w:val="4FEA0BF1"/>
     <w:multiLevelType w:val="hybridMultilevel"/>
     <w:tmpl w:val="BBA6885A"/>
@@ -2370,10 +3258,10 @@
       </w:rPr>
     </w:lvl>
   </w:abstractNum>
-  <w:abstractNum w:abstractNumId="5" w15:restartNumberingAfterBreak="0">
+  <w:abstractNum w:abstractNumId="7" w15:restartNumberingAfterBreak="0">
     <w:nsid w:val="5CC121A9"/>
     <w:multiLevelType w:val="hybridMultilevel"/>
-    <w:tmpl w:val="F832631C"/>
+    <w:tmpl w:val="345633EA"/>
     <w:lvl w:ilvl="0" w:tplc="04090001">
       <w:start w:val="1"/>
       <w:numFmt w:val="bullet"/>
@@ -2386,7 +3274,7 @@
         <w:rFonts w:ascii="Symbol" w:hAnsi="Symbol" w:hint="default"/>
       </w:rPr>
     </w:lvl>
-    <w:lvl w:ilvl="1" w:tplc="04090003" w:tentative="1">
+    <w:lvl w:ilvl="1" w:tplc="04090003">
       <w:start w:val="1"/>
       <w:numFmt w:val="bullet"/>
       <w:lvlText w:val="o"/>
@@ -2398,7 +3286,7 @@
         <w:rFonts w:ascii="Courier New" w:hAnsi="Courier New" w:cs="Courier New" w:hint="default"/>
       </w:rPr>
     </w:lvl>
-    <w:lvl w:ilvl="2" w:tplc="04090005" w:tentative="1">
+    <w:lvl w:ilvl="2" w:tplc="04090005">
       <w:start w:val="1"/>
       <w:numFmt w:val="bullet"/>
       <w:lvlText w:val=""/>
@@ -2483,7 +3371,7 @@
       </w:rPr>
     </w:lvl>
   </w:abstractNum>
-  <w:abstractNum w:abstractNumId="6" w15:restartNumberingAfterBreak="0">
+  <w:abstractNum w:abstractNumId="8" w15:restartNumberingAfterBreak="0">
     <w:nsid w:val="67FE369F"/>
     <w:multiLevelType w:val="multilevel"/>
     <w:tmpl w:val="41A85AE2"/>
@@ -2596,7 +3484,120 @@
       </w:pPr>
     </w:lvl>
   </w:abstractNum>
-  <w:abstractNum w:abstractNumId="7" w15:restartNumberingAfterBreak="0">
+  <w:abstractNum w:abstractNumId="9" w15:restartNumberingAfterBreak="0">
+    <w:nsid w:val="7078079B"/>
+    <w:multiLevelType w:val="multilevel"/>
+    <w:tmpl w:val="E846722A"/>
+    <w:lvl w:ilvl="0">
+      <w:start w:val="1"/>
+      <w:numFmt w:val="decimal"/>
+      <w:lvlText w:val="%1."/>
+      <w:lvlJc w:val="left"/>
+      <w:pPr>
+        <w:tabs>
+          <w:tab w:val="num" w:pos="720"/>
+        </w:tabs>
+        <w:ind w:left="720" w:hanging="360"/>
+      </w:pPr>
+    </w:lvl>
+    <w:lvl w:ilvl="1" w:tentative="1">
+      <w:start w:val="1"/>
+      <w:numFmt w:val="decimal"/>
+      <w:lvlText w:val="%2."/>
+      <w:lvlJc w:val="left"/>
+      <w:pPr>
+        <w:tabs>
+          <w:tab w:val="num" w:pos="1440"/>
+        </w:tabs>
+        <w:ind w:left="1440" w:hanging="360"/>
+      </w:pPr>
+    </w:lvl>
+    <w:lvl w:ilvl="2" w:tentative="1">
+      <w:start w:val="1"/>
+      <w:numFmt w:val="decimal"/>
+      <w:lvlText w:val="%3."/>
+      <w:lvlJc w:val="left"/>
+      <w:pPr>
+        <w:tabs>
+          <w:tab w:val="num" w:pos="2160"/>
+        </w:tabs>
+        <w:ind w:left="2160" w:hanging="360"/>
+      </w:pPr>
+    </w:lvl>
+    <w:lvl w:ilvl="3" w:tentative="1">
+      <w:start w:val="1"/>
+      <w:numFmt w:val="decimal"/>
+      <w:lvlText w:val="%4."/>
+      <w:lvlJc w:val="left"/>
+      <w:pPr>
+        <w:tabs>
+          <w:tab w:val="num" w:pos="2880"/>
+        </w:tabs>
+        <w:ind w:left="2880" w:hanging="360"/>
+      </w:pPr>
+    </w:lvl>
+    <w:lvl w:ilvl="4" w:tentative="1">
+      <w:start w:val="1"/>
+      <w:numFmt w:val="decimal"/>
+      <w:lvlText w:val="%5."/>
+      <w:lvlJc w:val="left"/>
+      <w:pPr>
+        <w:tabs>
+          <w:tab w:val="num" w:pos="3600"/>
+        </w:tabs>
+        <w:ind w:left="3600" w:hanging="360"/>
+      </w:pPr>
+    </w:lvl>
+    <w:lvl w:ilvl="5" w:tentative="1">
+      <w:start w:val="1"/>
+      <w:numFmt w:val="decimal"/>
+      <w:lvlText w:val="%6."/>
+      <w:lvlJc w:val="left"/>
+      <w:pPr>
+        <w:tabs>
+          <w:tab w:val="num" w:pos="4320"/>
+        </w:tabs>
+        <w:ind w:left="4320" w:hanging="360"/>
+      </w:pPr>
+    </w:lvl>
+    <w:lvl w:ilvl="6" w:tentative="1">
+      <w:start w:val="1"/>
+      <w:numFmt w:val="decimal"/>
+      <w:lvlText w:val="%7."/>
+      <w:lvlJc w:val="left"/>
+      <w:pPr>
+        <w:tabs>
+          <w:tab w:val="num" w:pos="5040"/>
+        </w:tabs>
+        <w:ind w:left="5040" w:hanging="360"/>
+      </w:pPr>
+    </w:lvl>
+    <w:lvl w:ilvl="7" w:tentative="1">
+      <w:start w:val="1"/>
+      <w:numFmt w:val="decimal"/>
+      <w:lvlText w:val="%8."/>
+      <w:lvlJc w:val="left"/>
+      <w:pPr>
+        <w:tabs>
+          <w:tab w:val="num" w:pos="5760"/>
+        </w:tabs>
+        <w:ind w:left="5760" w:hanging="360"/>
+      </w:pPr>
+    </w:lvl>
+    <w:lvl w:ilvl="8" w:tentative="1">
+      <w:start w:val="1"/>
+      <w:numFmt w:val="decimal"/>
+      <w:lvlText w:val="%9."/>
+      <w:lvlJc w:val="left"/>
+      <w:pPr>
+        <w:tabs>
+          <w:tab w:val="num" w:pos="6480"/>
+        </w:tabs>
+        <w:ind w:left="6480" w:hanging="360"/>
+      </w:pPr>
+    </w:lvl>
+  </w:abstractNum>
+  <w:abstractNum w:abstractNumId="10" w15:restartNumberingAfterBreak="0">
     <w:nsid w:val="78261005"/>
     <w:multiLevelType w:val="hybridMultilevel"/>
     <w:tmpl w:val="D54A0B4E"/>
@@ -2709,7 +3710,7 @@
       </w:rPr>
     </w:lvl>
   </w:abstractNum>
-  <w:abstractNum w:abstractNumId="8" w15:restartNumberingAfterBreak="0">
+  <w:abstractNum w:abstractNumId="11" w15:restartNumberingAfterBreak="0">
     <w:nsid w:val="7C756F96"/>
     <w:multiLevelType w:val="multilevel"/>
     <w:tmpl w:val="39EC8104"/>
@@ -2823,31 +3824,40 @@
     </w:lvl>
   </w:abstractNum>
   <w:num w:numId="1" w16cid:durableId="360671321">
-    <w:abstractNumId w:val="7"/>
+    <w:abstractNumId w:val="10"/>
   </w:num>
   <w:num w:numId="2" w16cid:durableId="211305814">
-    <w:abstractNumId w:val="8"/>
+    <w:abstractNumId w:val="11"/>
   </w:num>
   <w:num w:numId="3" w16cid:durableId="1154684662">
     <w:abstractNumId w:val="1"/>
   </w:num>
   <w:num w:numId="4" w16cid:durableId="1203441124">
-    <w:abstractNumId w:val="3"/>
+    <w:abstractNumId w:val="5"/>
   </w:num>
   <w:num w:numId="5" w16cid:durableId="199823398">
-    <w:abstractNumId w:val="2"/>
+    <w:abstractNumId w:val="4"/>
   </w:num>
   <w:num w:numId="6" w16cid:durableId="285081744">
-    <w:abstractNumId w:val="6"/>
+    <w:abstractNumId w:val="8"/>
   </w:num>
   <w:num w:numId="7" w16cid:durableId="1107240467">
     <w:abstractNumId w:val="0"/>
   </w:num>
   <w:num w:numId="8" w16cid:durableId="1738359377">
-    <w:abstractNumId w:val="4"/>
+    <w:abstractNumId w:val="6"/>
   </w:num>
   <w:num w:numId="9" w16cid:durableId="567616085">
-    <w:abstractNumId w:val="5"/>
+    <w:abstractNumId w:val="7"/>
+  </w:num>
+  <w:num w:numId="10" w16cid:durableId="618298340">
+    <w:abstractNumId w:val="9"/>
+  </w:num>
+  <w:num w:numId="11" w16cid:durableId="159975991">
+    <w:abstractNumId w:val="3"/>
+  </w:num>
+  <w:num w:numId="12" w16cid:durableId="241334654">
+    <w:abstractNumId w:val="2"/>
   </w:num>
 </w:numbering>
 </file>
@@ -3785,6 +4795,58 @@
       <w14:ligatures w14:val="none"/>
     </w:rPr>
   </w:style>
+  <w:style w:type="paragraph" w:styleId="HTMLPreformatted">
+    <w:name w:val="HTML Preformatted"/>
+    <w:basedOn w:val="Normal"/>
+    <w:link w:val="HTMLPreformattedChar"/>
+    <w:uiPriority w:val="99"/>
+    <w:semiHidden/>
+    <w:unhideWhenUsed/>
+    <w:rsid w:val="00A51E2C"/>
+    <w:pPr>
+      <w:tabs>
+        <w:tab w:val="left" w:pos="916"/>
+        <w:tab w:val="left" w:pos="1832"/>
+        <w:tab w:val="left" w:pos="2748"/>
+        <w:tab w:val="left" w:pos="3664"/>
+        <w:tab w:val="left" w:pos="4580"/>
+        <w:tab w:val="left" w:pos="5496"/>
+        <w:tab w:val="left" w:pos="6412"/>
+        <w:tab w:val="left" w:pos="7328"/>
+        <w:tab w:val="left" w:pos="8244"/>
+        <w:tab w:val="left" w:pos="9160"/>
+        <w:tab w:val="left" w:pos="10076"/>
+        <w:tab w:val="left" w:pos="10992"/>
+        <w:tab w:val="left" w:pos="11908"/>
+        <w:tab w:val="left" w:pos="12824"/>
+        <w:tab w:val="left" w:pos="13740"/>
+        <w:tab w:val="left" w:pos="14656"/>
+      </w:tabs>
+      <w:spacing w:after="0" w:line="240" w:lineRule="auto"/>
+    </w:pPr>
+    <w:rPr>
+      <w:rFonts w:ascii="Courier New" w:eastAsia="Times New Roman" w:hAnsi="Courier New" w:cs="Courier New"/>
+      <w:kern w:val="0"/>
+      <w:sz w:val="20"/>
+      <w:szCs w:val="20"/>
+      <w14:ligatures w14:val="none"/>
+    </w:rPr>
+  </w:style>
+  <w:style w:type="character" w:customStyle="1" w:styleId="HTMLPreformattedChar">
+    <w:name w:val="HTML Preformatted Char"/>
+    <w:basedOn w:val="DefaultParagraphFont"/>
+    <w:link w:val="HTMLPreformatted"/>
+    <w:uiPriority w:val="99"/>
+    <w:semiHidden/>
+    <w:rsid w:val="00A51E2C"/>
+    <w:rPr>
+      <w:rFonts w:ascii="Courier New" w:eastAsia="Times New Roman" w:hAnsi="Courier New" w:cs="Courier New"/>
+      <w:kern w:val="0"/>
+      <w:sz w:val="20"/>
+      <w:szCs w:val="20"/>
+      <w14:ligatures w14:val="none"/>
+    </w:rPr>
+  </w:style>
 </w:styles>
 </file>
 

</xml_diff>